<commit_message>
intermediate: lab is preparing
</commit_message>
<xml_diff>
--- a/Basics/verilog/Labs/SyncAutomates/docs/Синтез синхронных цифровых автоматов.docx
+++ b/Basics/verilog/Labs/SyncAutomates/docs/Синтез синхронных цифровых автоматов.docx
@@ -79,13 +79,8 @@
         <w:jc w:val="both"/>
       </w:pPr>
       <w:r>
-        <w:t xml:space="preserve">матрицы </w:t>
-      </w:r>
-      <w:proofErr w:type="spellStart"/>
-      <w:r>
-        <w:t>межсоединений</w:t>
-      </w:r>
-      <w:proofErr w:type="spellEnd"/>
+        <w:t>матрицы межсоединений</w:t>
+      </w:r>
     </w:p>
     <w:p>
       <w:pPr>
@@ -149,35 +144,17 @@
       <w:r>
         <w:t xml:space="preserve">, </w:t>
       </w:r>
-      <w:proofErr w:type="spellStart"/>
       <w:r>
         <w:rPr>
           <w:lang w:val="en-US"/>
         </w:rPr>
         <w:t>SystemC</w:t>
       </w:r>
-      <w:proofErr w:type="spellEnd"/>
       <w:r>
         <w:t xml:space="preserve"> </w:t>
       </w:r>
       <w:r>
-        <w:t xml:space="preserve">и </w:t>
-      </w:r>
-      <w:proofErr w:type="gramStart"/>
-      <w:r>
-        <w:t>т.п.</w:t>
-      </w:r>
-      <w:proofErr w:type="gramEnd"/>
-      <w:r>
-        <w:t xml:space="preserve">) идет последовательно строка за строкой, но все эти строки выполняются параллельно. Большинство задач предусматривают ожидание наступления определенного события и переход в т, либо иное состояние в зависимости от текущего состояния и ряда условий (сигналов). Для решения таких задач используют синхронные цифровые автоматы, являющиеся отдельным классом </w:t>
-      </w:r>
-      <w:proofErr w:type="spellStart"/>
-      <w:r>
-        <w:t>последовательностных</w:t>
-      </w:r>
-      <w:proofErr w:type="spellEnd"/>
-      <w:r>
-        <w:t xml:space="preserve"> схем.</w:t>
+        <w:t>и т.п.) идет последовательно строка за строкой, но все эти строки выполняются параллельно. Большинство задач предусматривают ожидание наступления определенного события и переход в т, либо иное состояние в зависимости от текущего состояния и ряда условий (сигналов). Для решения таких задач используют синхронные цифровые автоматы, являющиеся отдельным классом последовательностных схем.</w:t>
       </w:r>
       <w:r>
         <w:t xml:space="preserve"> Известно 2 типа цифровых автоматов – автомат Милли и автомат Мура</w:t>
@@ -222,6 +199,24 @@
       </w:r>
       <w:r>
         <w:t xml:space="preserve"> Существует несколько подходов для описание цифровых </w:t>
+      </w:r>
+      <w:r>
+        <w:t xml:space="preserve">автоматов с использованием одного или двух и более </w:t>
+      </w:r>
+      <w:r>
+        <w:rPr>
+          <w:lang w:val="en-US"/>
+        </w:rPr>
+        <w:t>always</w:t>
+      </w:r>
+      <w:r>
+        <w:t xml:space="preserve"> </w:t>
+      </w:r>
+      <w:r>
+        <w:t xml:space="preserve">блоков </w:t>
+      </w:r>
+      <w:r>
+        <w:t>[4,5].</w:t>
       </w:r>
     </w:p>
     <w:p>
@@ -247,18 +242,161 @@
           <w:szCs w:val="28"/>
         </w:rPr>
         <w:lastRenderedPageBreak/>
-        <w:t>Список испо</w:t>
+        <w:t>Задание для самостоятельной работы</w:t>
+      </w:r>
+    </w:p>
+    <w:p>
+      <w:pPr>
+        <w:jc w:val="both"/>
+      </w:pPr>
+      <w:r>
+        <w:t>Необходимо:</w:t>
+      </w:r>
+    </w:p>
+    <w:p>
+      <w:pPr>
+        <w:pStyle w:val="a3"/>
+        <w:numPr>
+          <w:ilvl w:val="0"/>
+          <w:numId w:val="3"/>
+        </w:numPr>
+        <w:jc w:val="both"/>
+      </w:pPr>
+      <w:r>
+        <w:t>нарисовать граф, описывающий работу синхронного цифрового автомата</w:t>
+      </w:r>
+    </w:p>
+    <w:p>
+      <w:pPr>
+        <w:pStyle w:val="a3"/>
+        <w:numPr>
+          <w:ilvl w:val="0"/>
+          <w:numId w:val="3"/>
+        </w:numPr>
+        <w:jc w:val="both"/>
+      </w:pPr>
+      <w:r>
+        <w:t xml:space="preserve"> описать код цифрового автомата с использованием языка </w:t>
+      </w:r>
+      <w:r>
+        <w:rPr>
+          <w:lang w:val="en-US"/>
+        </w:rPr>
+        <w:t>Verilog</w:t>
+      </w:r>
+    </w:p>
+    <w:p>
+      <w:pPr>
+        <w:pStyle w:val="a3"/>
+        <w:numPr>
+          <w:ilvl w:val="0"/>
+          <w:numId w:val="3"/>
+        </w:numPr>
+        <w:jc w:val="both"/>
+      </w:pPr>
+      <w:r>
+        <w:t xml:space="preserve"> </w:t>
+      </w:r>
+      <w:r>
+        <w:t>написать тестбенч для проверки цифрового автоматов и выполнить проверку</w:t>
+      </w:r>
+    </w:p>
+    <w:p>
+      <w:pPr>
+        <w:jc w:val="both"/>
+      </w:pPr>
+      <w:r>
+        <w:t>Для реализации выбрать один из следующих вариантов цифрового автомата:</w:t>
       </w:r>
       <w:bookmarkStart w:id="0" w:name="_GoBack"/>
       <w:bookmarkEnd w:id="0"/>
-      <w:r>
+    </w:p>
+    <w:p>
+      <w:pPr>
+        <w:jc w:val="both"/>
+      </w:pPr>
+      <w:r>
+        <w:t>1.</w:t>
+      </w:r>
+    </w:p>
+    <w:p>
+      <w:pPr>
+        <w:jc w:val="both"/>
+      </w:pPr>
+      <w:r>
+        <w:t>2.</w:t>
+      </w:r>
+    </w:p>
+    <w:p>
+      <w:pPr>
+        <w:jc w:val="both"/>
+      </w:pPr>
+      <w:r>
+        <w:t>3.</w:t>
+      </w:r>
+    </w:p>
+    <w:p>
+      <w:pPr>
+        <w:jc w:val="both"/>
+      </w:pPr>
+      <w:r>
+        <w:t>4.</w:t>
+      </w:r>
+    </w:p>
+    <w:p>
+      <w:pPr>
+        <w:jc w:val="both"/>
+      </w:pPr>
+      <w:r>
+        <w:t>5.</w:t>
+      </w:r>
+    </w:p>
+    <w:p>
+      <w:pPr>
+        <w:jc w:val="both"/>
+      </w:pPr>
+      <w:r>
+        <w:t>6.</w:t>
+      </w:r>
+    </w:p>
+    <w:p>
+      <w:pPr>
         <w:rPr>
           <w:b/>
           <w:bCs/>
           <w:sz w:val="28"/>
           <w:szCs w:val="28"/>
         </w:rPr>
-        <w:t>льзованных источников</w:t>
+      </w:pPr>
+      <w:r>
+        <w:rPr>
+          <w:b/>
+          <w:bCs/>
+          <w:sz w:val="28"/>
+          <w:szCs w:val="28"/>
+        </w:rPr>
+        <w:br w:type="page"/>
+      </w:r>
+    </w:p>
+    <w:p>
+      <w:pPr>
+        <w:jc w:val="center"/>
+        <w:rPr>
+          <w:b/>
+          <w:bCs/>
+          <w:sz w:val="28"/>
+          <w:szCs w:val="28"/>
+        </w:rPr>
+      </w:pPr>
+      <w:r>
+        <w:rPr>
+          <w:b/>
+          <w:bCs/>
+          <w:sz w:val="28"/>
+          <w:szCs w:val="28"/>
+        </w:rPr>
+        <w:lastRenderedPageBreak/>
+        <w:t>Список использованных источников</w:t>
       </w:r>
     </w:p>
     <w:p>
@@ -308,6 +446,54 @@
         </w:rPr>
         <w:t>Verilog</w:t>
       </w:r>
+    </w:p>
+    <w:p>
+      <w:pPr>
+        <w:pStyle w:val="a3"/>
+        <w:numPr>
+          <w:ilvl w:val="0"/>
+          <w:numId w:val="2"/>
+        </w:numPr>
+        <w:jc w:val="both"/>
+      </w:pPr>
+      <w:r>
+        <w:t xml:space="preserve">Подход к созданию цифровых автоматов, число </w:t>
+      </w:r>
+      <w:r>
+        <w:rPr>
+          <w:lang w:val="en-US"/>
+        </w:rPr>
+        <w:t>always</w:t>
+      </w:r>
+    </w:p>
+    <w:p>
+      <w:pPr>
+        <w:pStyle w:val="a3"/>
+        <w:numPr>
+          <w:ilvl w:val="0"/>
+          <w:numId w:val="2"/>
+        </w:numPr>
+        <w:jc w:val="both"/>
+      </w:pPr>
+      <w:r>
+        <w:t xml:space="preserve">Подход к созданию цифровых автоматов, число </w:t>
+      </w:r>
+      <w:r>
+        <w:rPr>
+          <w:lang w:val="en-US"/>
+        </w:rPr>
+        <w:t>always</w:t>
+      </w:r>
+    </w:p>
+    <w:p>
+      <w:pPr>
+        <w:pStyle w:val="a3"/>
+        <w:numPr>
+          <w:ilvl w:val="0"/>
+          <w:numId w:val="2"/>
+        </w:numPr>
+        <w:jc w:val="both"/>
+      </w:pPr>
     </w:p>
     <w:sectPr>
       <w:pgSz w:w="11906" w:h="16838"/>
@@ -523,11 +709,103 @@
       </w:pPr>
     </w:lvl>
   </w:abstractNum>
+  <w:abstractNum w:abstractNumId="2" w15:restartNumberingAfterBreak="0">
+    <w:nsid w:val="4F914149"/>
+    <w:multiLevelType w:val="hybridMultilevel"/>
+    <w:tmpl w:val="844A8434"/>
+    <w:lvl w:ilvl="0" w:tplc="04190011">
+      <w:start w:val="1"/>
+      <w:numFmt w:val="decimal"/>
+      <w:lvlText w:val="%1)"/>
+      <w:lvlJc w:val="left"/>
+      <w:pPr>
+        <w:ind w:left="720" w:hanging="360"/>
+      </w:pPr>
+      <w:rPr>
+        <w:rFonts w:hint="default"/>
+      </w:rPr>
+    </w:lvl>
+    <w:lvl w:ilvl="1" w:tplc="04190019" w:tentative="1">
+      <w:start w:val="1"/>
+      <w:numFmt w:val="lowerLetter"/>
+      <w:lvlText w:val="%2."/>
+      <w:lvlJc w:val="left"/>
+      <w:pPr>
+        <w:ind w:left="1440" w:hanging="360"/>
+      </w:pPr>
+    </w:lvl>
+    <w:lvl w:ilvl="2" w:tplc="0419001B" w:tentative="1">
+      <w:start w:val="1"/>
+      <w:numFmt w:val="lowerRoman"/>
+      <w:lvlText w:val="%3."/>
+      <w:lvlJc w:val="right"/>
+      <w:pPr>
+        <w:ind w:left="2160" w:hanging="180"/>
+      </w:pPr>
+    </w:lvl>
+    <w:lvl w:ilvl="3" w:tplc="0419000F" w:tentative="1">
+      <w:start w:val="1"/>
+      <w:numFmt w:val="decimal"/>
+      <w:lvlText w:val="%4."/>
+      <w:lvlJc w:val="left"/>
+      <w:pPr>
+        <w:ind w:left="2880" w:hanging="360"/>
+      </w:pPr>
+    </w:lvl>
+    <w:lvl w:ilvl="4" w:tplc="04190019" w:tentative="1">
+      <w:start w:val="1"/>
+      <w:numFmt w:val="lowerLetter"/>
+      <w:lvlText w:val="%5."/>
+      <w:lvlJc w:val="left"/>
+      <w:pPr>
+        <w:ind w:left="3600" w:hanging="360"/>
+      </w:pPr>
+    </w:lvl>
+    <w:lvl w:ilvl="5" w:tplc="0419001B" w:tentative="1">
+      <w:start w:val="1"/>
+      <w:numFmt w:val="lowerRoman"/>
+      <w:lvlText w:val="%6."/>
+      <w:lvlJc w:val="right"/>
+      <w:pPr>
+        <w:ind w:left="4320" w:hanging="180"/>
+      </w:pPr>
+    </w:lvl>
+    <w:lvl w:ilvl="6" w:tplc="0419000F" w:tentative="1">
+      <w:start w:val="1"/>
+      <w:numFmt w:val="decimal"/>
+      <w:lvlText w:val="%7."/>
+      <w:lvlJc w:val="left"/>
+      <w:pPr>
+        <w:ind w:left="5040" w:hanging="360"/>
+      </w:pPr>
+    </w:lvl>
+    <w:lvl w:ilvl="7" w:tplc="04190019" w:tentative="1">
+      <w:start w:val="1"/>
+      <w:numFmt w:val="lowerLetter"/>
+      <w:lvlText w:val="%8."/>
+      <w:lvlJc w:val="left"/>
+      <w:pPr>
+        <w:ind w:left="5760" w:hanging="360"/>
+      </w:pPr>
+    </w:lvl>
+    <w:lvl w:ilvl="8" w:tplc="0419001B" w:tentative="1">
+      <w:start w:val="1"/>
+      <w:numFmt w:val="lowerRoman"/>
+      <w:lvlText w:val="%9."/>
+      <w:lvlJc w:val="right"/>
+      <w:pPr>
+        <w:ind w:left="6480" w:hanging="180"/>
+      </w:pPr>
+    </w:lvl>
+  </w:abstractNum>
   <w:num w:numId="1">
     <w:abstractNumId w:val="0"/>
   </w:num>
   <w:num w:numId="2">
     <w:abstractNumId w:val="1"/>
+  </w:num>
+  <w:num w:numId="3">
+    <w:abstractNumId w:val="2"/>
   </w:num>
 </w:numbering>
 </file>

</xml_diff>

<commit_message>
Lab with automates developing
</commit_message>
<xml_diff>
--- a/Basics/verilog/Labs/SyncAutomates/docs/Синтез синхронных цифровых автоматов.docx
+++ b/Basics/verilog/Labs/SyncAutomates/docs/Синтез синхронных цифровых автоматов.docx
@@ -157,31 +157,2044 @@
         <w:t>и т.п.) идет последовательно строка за строкой, но все эти строки выполняются параллельно. Большинство задач предусматривают ожидание наступления определенного события и переход в т, либо иное состояние в зависимости от текущего состояния и ряда условий (сигналов). Для решения таких задач используют синхронные цифровые автоматы, являющиеся отдельным классом последовательностных схем.</w:t>
       </w:r>
       <w:r>
-        <w:t xml:space="preserve"> Известно 2 типа цифровых автоматов – автомат Милли и автомат Мура</w:t>
-      </w:r>
-    </w:p>
-    <w:p>
-      <w:pPr>
-        <w:jc w:val="both"/>
-      </w:pPr>
-      <w:r>
-        <w:rPr>
-          <w:highlight w:val="yellow"/>
-          <w:lang w:val="en-US"/>
-        </w:rPr>
-        <w:t>TODO</w:t>
-      </w:r>
-      <w:r>
-        <w:rPr>
-          <w:highlight w:val="yellow"/>
-        </w:rPr>
-        <w:t>: Возможно необходимо расписать про автоматы Милли и Мура</w:t>
-      </w:r>
-    </w:p>
-    <w:p>
-      <w:pPr>
-        <w:jc w:val="both"/>
-      </w:pPr>
+        <w:t xml:space="preserve"> </w:t>
+      </w:r>
+      <w:r>
+        <w:t>Наиболее и</w:t>
+      </w:r>
+      <w:r>
+        <w:t>звестн</w:t>
+      </w:r>
+      <w:r>
+        <w:t>ыми</w:t>
+      </w:r>
+      <w:r>
+        <w:t xml:space="preserve"> типа</w:t>
+      </w:r>
+      <w:r>
+        <w:t>ми</w:t>
+      </w:r>
+      <w:r>
+        <w:t xml:space="preserve"> цифровых автоматов</w:t>
+      </w:r>
+      <w:r>
+        <w:t xml:space="preserve"> являются</w:t>
+      </w:r>
+      <w:r>
+        <w:t xml:space="preserve"> автомат</w:t>
+      </w:r>
+      <w:r>
+        <w:t>ы</w:t>
+      </w:r>
+      <w:r>
+        <w:t xml:space="preserve"> Милли и Мура</w:t>
+      </w:r>
+      <w:r>
+        <w:t>:</w:t>
+      </w:r>
+    </w:p>
+    <w:p>
+      <w:pPr>
+        <w:pStyle w:val="a3"/>
+        <w:numPr>
+          <w:ilvl w:val="0"/>
+          <w:numId w:val="4"/>
+        </w:numPr>
+        <w:jc w:val="both"/>
+        <w:rPr>
+          <w:lang w:val="en-US"/>
+        </w:rPr>
+      </w:pPr>
+      <w:r>
+        <w:t xml:space="preserve">в </w:t>
+      </w:r>
+      <w:r>
+        <w:t>автомате Мура выходы схемы являются функцией только текущего состояния</w:t>
+      </w:r>
+    </w:p>
+    <w:p>
+      <w:pPr>
+        <w:pStyle w:val="a3"/>
+        <w:numPr>
+          <w:ilvl w:val="0"/>
+          <w:numId w:val="4"/>
+        </w:numPr>
+        <w:jc w:val="both"/>
+      </w:pPr>
+      <w:r>
+        <w:t xml:space="preserve">в автомате Милли – функцией внутреннего состояния и по крайней мере одного из входов. </w:t>
+      </w:r>
+    </w:p>
+    <w:p>
+      <w:pPr>
+        <w:pStyle w:val="a3"/>
+        <w:jc w:val="both"/>
+      </w:pPr>
+    </w:p>
+    <w:p>
+      <w:pPr>
+        <w:pStyle w:val="a3"/>
+        <w:ind w:left="0"/>
+        <w:jc w:val="both"/>
+      </w:pPr>
+      <w:r>
+        <w:t xml:space="preserve">В общем случае цифровой автомат математически можно описать А = </w:t>
+      </w:r>
+      <w:r>
+        <w:t>&lt;</w:t>
+      </w:r>
+      <w:r>
+        <w:rPr>
+          <w:lang w:val="en-US"/>
+        </w:rPr>
+        <w:t>A</w:t>
+      </w:r>
+      <w:r>
+        <w:t xml:space="preserve">, </w:t>
+      </w:r>
+      <w:r>
+        <w:rPr>
+          <w:lang w:val="en-US"/>
+        </w:rPr>
+        <w:t>B</w:t>
+      </w:r>
+      <w:r>
+        <w:t xml:space="preserve">, </w:t>
+      </w:r>
+      <w:r>
+        <w:rPr>
+          <w:lang w:val="en-US"/>
+        </w:rPr>
+        <w:t>C</w:t>
+      </w:r>
+      <w:r>
+        <w:t xml:space="preserve">, </w:t>
+      </w:r>
+      <w:r>
+        <w:rPr>
+          <w:rFonts w:cstheme="minorHAnsi"/>
+        </w:rPr>
+        <w:t>δ</w:t>
+      </w:r>
+      <w:r>
+        <w:t xml:space="preserve">, </w:t>
+      </w:r>
+      <w:r>
+        <w:rPr>
+          <w:rFonts w:cstheme="minorHAnsi"/>
+        </w:rPr>
+        <w:t>λ</w:t>
+      </w:r>
+      <w:r>
+        <w:t>&gt;</w:t>
+      </w:r>
+      <w:r>
+        <w:t xml:space="preserve"> </w:t>
+      </w:r>
+      <w:r>
+        <w:t>[1-2]</w:t>
+      </w:r>
+      <w:r>
+        <w:t xml:space="preserve">, </w:t>
+      </w:r>
+      <w:r>
+        <w:t>где:</w:t>
+      </w:r>
+    </w:p>
+    <w:p>
+      <w:pPr>
+        <w:pStyle w:val="a3"/>
+        <w:ind w:left="0"/>
+        <w:jc w:val="both"/>
+      </w:pPr>
+      <w:r>
+        <w:t>м</w:t>
+      </w:r>
+      <w:r>
+        <w:t xml:space="preserve">ножество </w:t>
+      </w:r>
+      <w:r>
+        <w:rPr>
+          <w:lang w:val="en-US"/>
+        </w:rPr>
+        <w:t>A</w:t>
+      </w:r>
+      <w:r>
+        <w:t xml:space="preserve"> – множество значений на физических входах цифрового автомата</w:t>
+      </w:r>
+    </w:p>
+    <w:p>
+      <w:pPr>
+        <w:pStyle w:val="a3"/>
+        <w:ind w:left="0"/>
+        <w:jc w:val="both"/>
+      </w:pPr>
+      <w:r>
+        <w:t>м</w:t>
+      </w:r>
+      <w:r>
+        <w:t xml:space="preserve">ножество </w:t>
+      </w:r>
+      <w:r>
+        <w:rPr>
+          <w:lang w:val="en-US"/>
+        </w:rPr>
+        <w:t>B</w:t>
+      </w:r>
+      <w:r>
+        <w:t xml:space="preserve"> – множество значений на физических выходах цифрового автомата</w:t>
+      </w:r>
+    </w:p>
+    <w:p>
+      <w:pPr>
+        <w:pStyle w:val="a3"/>
+        <w:ind w:left="0"/>
+        <w:jc w:val="both"/>
+        <w:rPr>
+          <w:lang w:val="en-US"/>
+        </w:rPr>
+      </w:pPr>
+      <w:r>
+        <w:t>м</w:t>
+      </w:r>
+      <w:r>
+        <w:t xml:space="preserve">ножество </w:t>
+      </w:r>
+      <w:r>
+        <w:rPr>
+          <w:lang w:val="en-US"/>
+        </w:rPr>
+        <w:t>C</w:t>
+      </w:r>
+      <w:r>
+        <w:t xml:space="preserve"> – множество, которое представляет собой внутренне состояние автомата</w:t>
+      </w:r>
+    </w:p>
+    <w:p>
+      <w:pPr>
+        <w:pStyle w:val="a3"/>
+        <w:ind w:left="0"/>
+        <w:jc w:val="both"/>
+      </w:pPr>
+      <w:r>
+        <w:rPr>
+          <w:rFonts w:cstheme="minorHAnsi"/>
+        </w:rPr>
+        <w:t>δ</w:t>
+      </w:r>
+      <w:r>
+        <w:rPr>
+          <w:rFonts w:cstheme="minorHAnsi"/>
+        </w:rPr>
+        <w:t xml:space="preserve"> </w:t>
+      </w:r>
+      <w:r>
+        <w:rPr>
+          <w:rFonts w:cstheme="minorHAnsi"/>
+        </w:rPr>
+        <w:t>–</w:t>
+      </w:r>
+      <w:r>
+        <w:rPr>
+          <w:rFonts w:cstheme="minorHAnsi"/>
+        </w:rPr>
+        <w:t xml:space="preserve"> </w:t>
+      </w:r>
+      <w:r>
+        <w:rPr>
+          <w:rFonts w:cstheme="minorHAnsi"/>
+        </w:rPr>
+        <w:t>функци</w:t>
+      </w:r>
+      <w:r>
+        <w:rPr>
+          <w:rFonts w:cstheme="minorHAnsi"/>
+        </w:rPr>
+        <w:t>и переходов автоматов</w:t>
+      </w:r>
+      <w:r>
+        <w:rPr>
+          <w:rFonts w:cstheme="minorHAnsi"/>
+        </w:rPr>
+        <w:t>.</w:t>
+      </w:r>
+    </w:p>
+    <w:p>
+      <w:pPr>
+        <w:pStyle w:val="a3"/>
+        <w:ind w:left="0"/>
+        <w:jc w:val="both"/>
+        <w:rPr>
+          <w:rFonts w:cstheme="minorHAnsi"/>
+        </w:rPr>
+      </w:pPr>
+      <w:r>
+        <w:rPr>
+          <w:rFonts w:cstheme="minorHAnsi"/>
+        </w:rPr>
+        <w:t>λ</w:t>
+      </w:r>
+      <w:r>
+        <w:rPr>
+          <w:rFonts w:cstheme="minorHAnsi"/>
+        </w:rPr>
+        <w:t xml:space="preserve"> </w:t>
+      </w:r>
+      <w:r>
+        <w:rPr>
+          <w:rFonts w:cstheme="minorHAnsi"/>
+        </w:rPr>
+        <w:t>–</w:t>
+      </w:r>
+      <w:r>
+        <w:rPr>
+          <w:rFonts w:cstheme="minorHAnsi"/>
+        </w:rPr>
+        <w:t xml:space="preserve"> </w:t>
+      </w:r>
+      <w:r>
+        <w:rPr>
+          <w:rFonts w:cstheme="minorHAnsi"/>
+        </w:rPr>
+        <w:t>функци</w:t>
+      </w:r>
+      <w:r>
+        <w:rPr>
+          <w:rFonts w:cstheme="minorHAnsi"/>
+        </w:rPr>
+        <w:t>и выходов автоматов</w:t>
+      </w:r>
+    </w:p>
+    <w:p>
+      <w:pPr>
+        <w:pStyle w:val="a3"/>
+        <w:ind w:left="0"/>
+        <w:jc w:val="both"/>
+        <w:rPr>
+          <w:rFonts w:cstheme="minorHAnsi"/>
+        </w:rPr>
+      </w:pPr>
+      <w:r>
+        <w:rPr>
+          <w:rFonts w:cstheme="minorHAnsi"/>
+        </w:rPr>
+        <w:t xml:space="preserve">Автомат Милли описывается следующей системой уравнений: </w:t>
+      </w:r>
+    </w:p>
+    <w:p>
+      <w:pPr>
+        <w:pStyle w:val="a3"/>
+        <w:ind w:left="0"/>
+        <w:jc w:val="both"/>
+        <w:rPr>
+          <w:rFonts w:cstheme="minorHAnsi"/>
+        </w:rPr>
+      </w:pPr>
+      <w:r>
+        <w:rPr>
+          <w:rFonts w:cstheme="minorHAnsi"/>
+          <w:lang w:val="en-US"/>
+        </w:rPr>
+        <w:t xml:space="preserve">        c</w:t>
+      </w:r>
+      <w:r>
+        <w:rPr>
+          <w:rFonts w:cstheme="minorHAnsi"/>
+        </w:rPr>
+        <w:t>(</w:t>
+      </w:r>
+      <w:r>
+        <w:rPr>
+          <w:rFonts w:cstheme="minorHAnsi"/>
+          <w:lang w:val="en-US"/>
+        </w:rPr>
+        <w:t>t</w:t>
+      </w:r>
+      <w:r>
+        <w:rPr>
+          <w:rFonts w:cstheme="minorHAnsi"/>
+        </w:rPr>
+        <w:t xml:space="preserve">) = </w:t>
+      </w:r>
+      <w:r>
+        <w:rPr>
+          <w:rFonts w:cstheme="minorHAnsi"/>
+        </w:rPr>
+        <w:t>δ</w:t>
+      </w:r>
+      <w:r>
+        <w:rPr>
+          <w:rFonts w:cstheme="minorHAnsi"/>
+        </w:rPr>
+        <w:t>(</w:t>
+      </w:r>
+      <w:r>
+        <w:rPr>
+          <w:rFonts w:cstheme="minorHAnsi"/>
+          <w:lang w:val="en-US"/>
+        </w:rPr>
+        <w:t>a</w:t>
+      </w:r>
+      <w:r>
+        <w:rPr>
+          <w:rFonts w:cstheme="minorHAnsi"/>
+        </w:rPr>
+        <w:t>(</w:t>
+      </w:r>
+      <w:r>
+        <w:rPr>
+          <w:rFonts w:cstheme="minorHAnsi"/>
+          <w:lang w:val="en-US"/>
+        </w:rPr>
+        <w:t>t</w:t>
+      </w:r>
+      <w:r>
+        <w:rPr>
+          <w:rFonts w:cstheme="minorHAnsi"/>
+        </w:rPr>
+        <w:t xml:space="preserve">), </w:t>
+      </w:r>
+      <w:r>
+        <w:rPr>
+          <w:rFonts w:cstheme="minorHAnsi"/>
+          <w:lang w:val="en-US"/>
+        </w:rPr>
+        <w:t>c</w:t>
+      </w:r>
+      <w:r>
+        <w:rPr>
+          <w:rFonts w:cstheme="minorHAnsi"/>
+        </w:rPr>
+        <w:t>(</w:t>
+      </w:r>
+      <w:r>
+        <w:rPr>
+          <w:rFonts w:cstheme="minorHAnsi"/>
+          <w:lang w:val="en-US"/>
+        </w:rPr>
+        <w:t>t</w:t>
+      </w:r>
+      <w:r>
+        <w:rPr>
+          <w:rFonts w:cstheme="minorHAnsi"/>
+        </w:rPr>
+        <w:t xml:space="preserve">-1)) </w:t>
+      </w:r>
+    </w:p>
+    <w:p>
+      <w:pPr>
+        <w:pStyle w:val="a3"/>
+        <w:ind w:left="0"/>
+        <w:jc w:val="both"/>
+        <w:rPr>
+          <w:rFonts w:cstheme="minorHAnsi"/>
+        </w:rPr>
+      </w:pPr>
+      <w:r>
+        <w:rPr>
+          <w:rFonts w:cstheme="minorHAnsi"/>
+          <w:lang w:val="en-US"/>
+        </w:rPr>
+        <w:t xml:space="preserve">        b</w:t>
+      </w:r>
+      <w:r>
+        <w:rPr>
+          <w:rFonts w:cstheme="minorHAnsi"/>
+        </w:rPr>
+        <w:t>(</w:t>
+      </w:r>
+      <w:r>
+        <w:rPr>
+          <w:rFonts w:cstheme="minorHAnsi"/>
+          <w:lang w:val="en-US"/>
+        </w:rPr>
+        <w:t>t</w:t>
+      </w:r>
+      <w:r>
+        <w:rPr>
+          <w:rFonts w:cstheme="minorHAnsi"/>
+        </w:rPr>
+        <w:t>)</w:t>
+      </w:r>
+      <w:r>
+        <w:rPr>
+          <w:rFonts w:cstheme="minorHAnsi"/>
+          <w:lang w:val="en-US"/>
+        </w:rPr>
+        <w:t xml:space="preserve"> </w:t>
+      </w:r>
+      <w:r>
+        <w:rPr>
+          <w:rFonts w:cstheme="minorHAnsi"/>
+        </w:rPr>
+        <w:t xml:space="preserve">= </w:t>
+      </w:r>
+      <w:r>
+        <w:rPr>
+          <w:rFonts w:cstheme="minorHAnsi"/>
+        </w:rPr>
+        <w:t>λ</w:t>
+      </w:r>
+      <w:r>
+        <w:rPr>
+          <w:rFonts w:cstheme="minorHAnsi"/>
+          <w:lang w:val="en-US"/>
+        </w:rPr>
+        <w:t>(</w:t>
+      </w:r>
+      <w:r>
+        <w:rPr>
+          <w:rFonts w:cstheme="minorHAnsi"/>
+          <w:lang w:val="en-US"/>
+        </w:rPr>
+        <w:t>a</w:t>
+      </w:r>
+      <w:r>
+        <w:rPr>
+          <w:rFonts w:cstheme="minorHAnsi"/>
+        </w:rPr>
+        <w:t>(</w:t>
+      </w:r>
+      <w:r>
+        <w:rPr>
+          <w:rFonts w:cstheme="minorHAnsi"/>
+          <w:lang w:val="en-US"/>
+        </w:rPr>
+        <w:t>t</w:t>
+      </w:r>
+      <w:r>
+        <w:rPr>
+          <w:rFonts w:cstheme="minorHAnsi"/>
+        </w:rPr>
+        <w:t xml:space="preserve">), </w:t>
+      </w:r>
+      <w:r>
+        <w:rPr>
+          <w:rFonts w:cstheme="minorHAnsi"/>
+          <w:lang w:val="en-US"/>
+        </w:rPr>
+        <w:t>c</w:t>
+      </w:r>
+      <w:r>
+        <w:rPr>
+          <w:rFonts w:cstheme="minorHAnsi"/>
+        </w:rPr>
+        <w:t>(</w:t>
+      </w:r>
+      <w:r>
+        <w:rPr>
+          <w:rFonts w:cstheme="minorHAnsi"/>
+          <w:lang w:val="en-US"/>
+        </w:rPr>
+        <w:t>t</w:t>
+      </w:r>
+      <w:r>
+        <w:rPr>
+          <w:rFonts w:cstheme="minorHAnsi"/>
+        </w:rPr>
+        <w:t>-1))</w:t>
+      </w:r>
+    </w:p>
+    <w:p>
+      <w:pPr>
+        <w:pStyle w:val="a3"/>
+        <w:ind w:left="0"/>
+        <w:jc w:val="both"/>
+        <w:rPr>
+          <w:rFonts w:cstheme="minorHAnsi"/>
+        </w:rPr>
+      </w:pPr>
+      <w:r>
+        <w:rPr>
+          <w:rFonts w:cstheme="minorHAnsi"/>
+        </w:rPr>
+        <w:t>Автомат Мура описывается следующей системой уравнений:</w:t>
+      </w:r>
+    </w:p>
+    <w:p>
+      <w:pPr>
+        <w:pStyle w:val="a3"/>
+        <w:ind w:left="0"/>
+        <w:jc w:val="both"/>
+        <w:rPr>
+          <w:rFonts w:cstheme="minorHAnsi"/>
+          <w:lang w:val="en-US"/>
+        </w:rPr>
+      </w:pPr>
+      <w:r>
+        <w:rPr>
+          <w:rFonts w:cstheme="minorHAnsi"/>
+          <w:lang w:val="en-US"/>
+        </w:rPr>
+        <w:t xml:space="preserve">        c</w:t>
+      </w:r>
+      <w:r>
+        <w:rPr>
+          <w:rFonts w:cstheme="minorHAnsi"/>
+          <w:lang w:val="en-US"/>
+        </w:rPr>
+        <w:t>(</w:t>
+      </w:r>
+      <w:r>
+        <w:rPr>
+          <w:rFonts w:cstheme="minorHAnsi"/>
+          <w:lang w:val="en-US"/>
+        </w:rPr>
+        <w:t>t</w:t>
+      </w:r>
+      <w:r>
+        <w:rPr>
+          <w:rFonts w:cstheme="minorHAnsi"/>
+          <w:lang w:val="en-US"/>
+        </w:rPr>
+        <w:t xml:space="preserve">) = </w:t>
+      </w:r>
+      <w:r>
+        <w:rPr>
+          <w:rFonts w:cstheme="minorHAnsi"/>
+        </w:rPr>
+        <w:t>δ</w:t>
+      </w:r>
+      <w:r>
+        <w:rPr>
+          <w:rFonts w:cstheme="minorHAnsi"/>
+          <w:lang w:val="en-US"/>
+        </w:rPr>
+        <w:t>(</w:t>
+      </w:r>
+      <w:r>
+        <w:rPr>
+          <w:rFonts w:cstheme="minorHAnsi"/>
+          <w:lang w:val="en-US"/>
+        </w:rPr>
+        <w:t>a</w:t>
+      </w:r>
+      <w:r>
+        <w:rPr>
+          <w:rFonts w:cstheme="minorHAnsi"/>
+          <w:lang w:val="en-US"/>
+        </w:rPr>
+        <w:t>(</w:t>
+      </w:r>
+      <w:r>
+        <w:rPr>
+          <w:rFonts w:cstheme="minorHAnsi"/>
+          <w:lang w:val="en-US"/>
+        </w:rPr>
+        <w:t>t</w:t>
+      </w:r>
+      <w:r>
+        <w:rPr>
+          <w:rFonts w:cstheme="minorHAnsi"/>
+          <w:lang w:val="en-US"/>
+        </w:rPr>
+        <w:t xml:space="preserve">), </w:t>
+      </w:r>
+      <w:r>
+        <w:rPr>
+          <w:rFonts w:cstheme="minorHAnsi"/>
+          <w:lang w:val="en-US"/>
+        </w:rPr>
+        <w:t>c</w:t>
+      </w:r>
+      <w:r>
+        <w:rPr>
+          <w:rFonts w:cstheme="minorHAnsi"/>
+          <w:lang w:val="en-US"/>
+        </w:rPr>
+        <w:t>(</w:t>
+      </w:r>
+      <w:r>
+        <w:rPr>
+          <w:rFonts w:cstheme="minorHAnsi"/>
+          <w:lang w:val="en-US"/>
+        </w:rPr>
+        <w:t>t</w:t>
+      </w:r>
+      <w:r>
+        <w:rPr>
+          <w:rFonts w:cstheme="minorHAnsi"/>
+          <w:lang w:val="en-US"/>
+        </w:rPr>
+        <w:t xml:space="preserve">-1)) </w:t>
+      </w:r>
+    </w:p>
+    <w:p>
+      <w:pPr>
+        <w:pStyle w:val="a3"/>
+        <w:ind w:left="0"/>
+        <w:jc w:val="both"/>
+        <w:rPr>
+          <w:rFonts w:cstheme="minorHAnsi"/>
+          <w:lang w:val="en-US"/>
+        </w:rPr>
+      </w:pPr>
+      <w:r>
+        <w:rPr>
+          <w:rFonts w:cstheme="minorHAnsi"/>
+          <w:lang w:val="en-US"/>
+        </w:rPr>
+        <w:t xml:space="preserve">        b</w:t>
+      </w:r>
+      <w:r>
+        <w:rPr>
+          <w:rFonts w:cstheme="minorHAnsi"/>
+          <w:lang w:val="en-US"/>
+        </w:rPr>
+        <w:t>(</w:t>
+      </w:r>
+      <w:r>
+        <w:rPr>
+          <w:rFonts w:cstheme="minorHAnsi"/>
+          <w:lang w:val="en-US"/>
+        </w:rPr>
+        <w:t>t</w:t>
+      </w:r>
+      <w:r>
+        <w:rPr>
+          <w:rFonts w:cstheme="minorHAnsi"/>
+          <w:lang w:val="en-US"/>
+        </w:rPr>
+        <w:t>)</w:t>
+      </w:r>
+      <w:r>
+        <w:rPr>
+          <w:rFonts w:cstheme="minorHAnsi"/>
+          <w:lang w:val="en-US"/>
+        </w:rPr>
+        <w:t xml:space="preserve"> </w:t>
+      </w:r>
+      <w:r>
+        <w:rPr>
+          <w:rFonts w:cstheme="minorHAnsi"/>
+          <w:lang w:val="en-US"/>
+        </w:rPr>
+        <w:t xml:space="preserve">= </w:t>
+      </w:r>
+      <w:r>
+        <w:rPr>
+          <w:rFonts w:cstheme="minorHAnsi"/>
+        </w:rPr>
+        <w:t>λ</w:t>
+      </w:r>
+      <w:r>
+        <w:rPr>
+          <w:rFonts w:cstheme="minorHAnsi"/>
+          <w:lang w:val="en-US"/>
+        </w:rPr>
+        <w:t>(a</w:t>
+      </w:r>
+      <w:r>
+        <w:rPr>
+          <w:rFonts w:cstheme="minorHAnsi"/>
+          <w:lang w:val="en-US"/>
+        </w:rPr>
+        <w:t>(</w:t>
+      </w:r>
+      <w:r>
+        <w:rPr>
+          <w:rFonts w:cstheme="minorHAnsi"/>
+          <w:lang w:val="en-US"/>
+        </w:rPr>
+        <w:t>t</w:t>
+      </w:r>
+      <w:r>
+        <w:rPr>
+          <w:rFonts w:cstheme="minorHAnsi"/>
+          <w:lang w:val="en-US"/>
+        </w:rPr>
+        <w:t xml:space="preserve">), </w:t>
+      </w:r>
+      <w:r>
+        <w:rPr>
+          <w:rFonts w:cstheme="minorHAnsi"/>
+          <w:lang w:val="en-US"/>
+        </w:rPr>
+        <w:t>c</w:t>
+      </w:r>
+      <w:r>
+        <w:rPr>
+          <w:rFonts w:cstheme="minorHAnsi"/>
+          <w:lang w:val="en-US"/>
+        </w:rPr>
+        <w:t>(</w:t>
+      </w:r>
+      <w:r>
+        <w:rPr>
+          <w:rFonts w:cstheme="minorHAnsi"/>
+          <w:lang w:val="en-US"/>
+        </w:rPr>
+        <w:t>t</w:t>
+      </w:r>
+      <w:r>
+        <w:rPr>
+          <w:rFonts w:cstheme="minorHAnsi"/>
+          <w:lang w:val="en-US"/>
+        </w:rPr>
+        <w:t>))</w:t>
+      </w:r>
+    </w:p>
+    <w:p>
+      <w:pPr>
+        <w:pStyle w:val="a3"/>
+        <w:ind w:left="0"/>
+        <w:jc w:val="both"/>
+        <w:rPr>
+          <w:rFonts w:cstheme="minorHAnsi"/>
+        </w:rPr>
+      </w:pPr>
+    </w:p>
+    <w:p>
+      <w:pPr>
+        <w:pStyle w:val="a3"/>
+        <w:ind w:left="0"/>
+        <w:jc w:val="both"/>
+        <w:rPr>
+          <w:rFonts w:cstheme="minorHAnsi"/>
+        </w:rPr>
+      </w:pPr>
+      <w:r>
+        <w:rPr>
+          <w:rFonts w:cstheme="minorHAnsi"/>
+        </w:rPr>
+        <w:t>Автомат функционирует дискретно</w:t>
+      </w:r>
+      <w:r>
+        <w:rPr>
+          <w:rFonts w:cstheme="minorHAnsi"/>
+        </w:rPr>
+        <w:t xml:space="preserve"> </w:t>
+      </w:r>
+      <w:r>
+        <w:rPr>
+          <w:rFonts w:cstheme="minorHAnsi"/>
+        </w:rPr>
+        <w:t>во времени</w:t>
+      </w:r>
+      <w:r>
+        <w:rPr>
+          <w:rFonts w:cstheme="minorHAnsi"/>
+        </w:rPr>
+        <w:t xml:space="preserve">, т.е. значения входов, выходов и внутреннее состояние изменяются в дискретные моменты времени. Примерами таких автоматов являются: триггер, регистр </w:t>
+      </w:r>
+      <w:r>
+        <w:rPr>
+          <w:rFonts w:cstheme="minorHAnsi"/>
+        </w:rPr>
+        <w:t>и т.п.</w:t>
+      </w:r>
+    </w:p>
+    <w:p>
+      <w:pPr>
+        <w:pStyle w:val="a3"/>
+        <w:ind w:left="0"/>
+        <w:jc w:val="both"/>
+        <w:rPr>
+          <w:rFonts w:cstheme="minorHAnsi"/>
+        </w:rPr>
+      </w:pPr>
+      <w:r>
+        <w:rPr>
+          <w:rFonts w:cstheme="minorHAnsi"/>
+        </w:rPr>
+        <w:t>Есть два основных способа задания автомата:</w:t>
+      </w:r>
+    </w:p>
+    <w:p>
+      <w:pPr>
+        <w:pStyle w:val="a3"/>
+        <w:numPr>
+          <w:ilvl w:val="0"/>
+          <w:numId w:val="5"/>
+        </w:numPr>
+        <w:jc w:val="both"/>
+      </w:pPr>
+      <w:r>
+        <w:t>с помощью графа</w:t>
+      </w:r>
+    </w:p>
+    <w:p>
+      <w:pPr>
+        <w:pStyle w:val="a3"/>
+        <w:numPr>
+          <w:ilvl w:val="0"/>
+          <w:numId w:val="5"/>
+        </w:numPr>
+        <w:jc w:val="both"/>
+      </w:pPr>
+      <w:r>
+        <w:t>с помощью таблицы функций переходов и функций выходов.</w:t>
+      </w:r>
+    </w:p>
+    <w:p>
+      <w:pPr>
+        <w:jc w:val="both"/>
+      </w:pPr>
+      <w:r>
+        <w:t xml:space="preserve">Граф автомата – это </w:t>
+      </w:r>
+      <w:r>
+        <w:rPr>
+          <w:b/>
+          <w:bCs/>
+          <w:i/>
+          <w:iCs/>
+        </w:rPr>
+        <w:t>ориентированный связанный граф</w:t>
+      </w:r>
+      <w:r>
+        <w:t xml:space="preserve">, вершины которого представляют внутреннее состояние, а </w:t>
+      </w:r>
+      <w:r>
+        <w:rPr>
+          <w:b/>
+          <w:bCs/>
+          <w:i/>
+          <w:iCs/>
+        </w:rPr>
+        <w:t>дуги – переходы из одного состояния в другое</w:t>
+      </w:r>
+      <w:r>
+        <w:t>.</w:t>
+      </w:r>
+    </w:p>
+    <w:p>
+      <w:pPr>
+        <w:jc w:val="both"/>
+      </w:pPr>
+      <w:r>
+        <w:t xml:space="preserve">Пример задания цифрового автомата (автомата Милли) приведен на рис.1. </w:t>
+      </w:r>
+      <w:r>
+        <w:rPr>
+          <w:b/>
+          <w:bCs/>
+          <w:i/>
+          <w:iCs/>
+        </w:rPr>
+        <w:t>Над дугами</w:t>
+      </w:r>
+      <w:r>
+        <w:t xml:space="preserve">, связывающими состояния пишутся </w:t>
+      </w:r>
+      <w:r>
+        <w:t xml:space="preserve">буквы, </w:t>
+      </w:r>
+      <w:r>
+        <w:rPr>
+          <w:b/>
+          <w:bCs/>
+          <w:i/>
+          <w:iCs/>
+        </w:rPr>
+        <w:t>входных и выходных состояний</w:t>
+      </w:r>
+      <w:r>
+        <w:t xml:space="preserve">, </w:t>
+      </w:r>
+      <w:r>
+        <w:t>при этом</w:t>
+      </w:r>
+      <w:r>
+        <w:t xml:space="preserve"> </w:t>
+      </w:r>
+      <w:r>
+        <w:rPr>
+          <w:b/>
+          <w:bCs/>
+          <w:i/>
+          <w:iCs/>
+        </w:rPr>
+        <w:t>выходное состояние зависит от состояния автомата в предыдущие</w:t>
+      </w:r>
+      <w:r>
+        <w:rPr>
+          <w:b/>
+          <w:bCs/>
+          <w:i/>
+          <w:iCs/>
+        </w:rPr>
+        <w:t xml:space="preserve"> моменты времени</w:t>
+      </w:r>
+      <w:r>
+        <w:t>.</w:t>
+      </w:r>
+      <w:r>
+        <w:t xml:space="preserve"> Автомат, приведенный на рис.1 можно задать с помощью табли</w:t>
+      </w:r>
+      <w:r>
+        <w:t>ц переходов и выходов</w:t>
+      </w:r>
+      <w:r>
+        <w:t xml:space="preserve"> (ТПВ). В ТПВ строками являются внутренние состояния автомата, а столбцами – входы. ТПВ автомата, приведенного на рис.1</w:t>
+      </w:r>
+      <w:r>
+        <w:t xml:space="preserve">. </w:t>
+      </w:r>
+      <w:r>
+        <w:t xml:space="preserve">Трактовать значения приведенные на пересечении строк и столбцов следует следующим </w:t>
+      </w:r>
+      <w:r>
+        <w:lastRenderedPageBreak/>
+        <w:t xml:space="preserve">образом, рассмотрим выделенную оранжевым цветом ячейку автомат находится в состоянии С1, при наличии на его входах значения </w:t>
+      </w:r>
+      <w:r>
+        <w:rPr>
+          <w:lang w:val="en-US"/>
+        </w:rPr>
+        <w:t>a</w:t>
+      </w:r>
+      <w:r>
+        <w:t xml:space="preserve">2 </w:t>
+      </w:r>
+      <w:r>
+        <w:t xml:space="preserve">он перейдет в состояние С2, а на выходах автомата будет значение </w:t>
+      </w:r>
+      <w:r>
+        <w:rPr>
+          <w:lang w:val="en-US"/>
+        </w:rPr>
+        <w:t>b</w:t>
+      </w:r>
+      <w:r>
+        <w:t>3.</w:t>
+      </w:r>
+    </w:p>
+    <w:p>
+      <w:pPr>
+        <w:jc w:val="center"/>
+      </w:pPr>
+      <w:r>
+        <w:rPr>
+          <w:noProof/>
+        </w:rPr>
+        <w:drawing>
+          <wp:inline distT="0" distB="0" distL="0" distR="0" wp14:anchorId="644D6AE2" wp14:editId="42BF7DB1">
+            <wp:extent cx="5273040" cy="2606040"/>
+            <wp:effectExtent l="0" t="0" r="3810" b="3810"/>
+            <wp:docPr id="2" name="Рисунок 2" descr="Изображение выглядит как текст&#10;&#10;Автоматически созданное описание"/>
+            <wp:cNvGraphicFramePr>
+              <a:graphicFrameLocks xmlns:a="http://schemas.openxmlformats.org/drawingml/2006/main" noChangeAspect="1"/>
+            </wp:cNvGraphicFramePr>
+            <a:graphic xmlns:a="http://schemas.openxmlformats.org/drawingml/2006/main">
+              <a:graphicData uri="http://schemas.openxmlformats.org/drawingml/2006/picture">
+                <pic:pic xmlns:pic="http://schemas.openxmlformats.org/drawingml/2006/picture">
+                  <pic:nvPicPr>
+                    <pic:cNvPr id="2" name="milley_automate_example.png"/>
+                    <pic:cNvPicPr/>
+                  </pic:nvPicPr>
+                  <pic:blipFill rotWithShape="1">
+                    <a:blip r:embed="rId5">
+                      <a:extLst>
+                        <a:ext uri="{28A0092B-C50C-407E-A947-70E740481C1C}">
+                          <a14:useLocalDpi xmlns:a14="http://schemas.microsoft.com/office/drawing/2010/main" val="0"/>
+                        </a:ext>
+                      </a:extLst>
+                    </a:blip>
+                    <a:srcRect l="2437" t="3763" r="8798" b="37742"/>
+                    <a:stretch/>
+                  </pic:blipFill>
+                  <pic:spPr bwMode="auto">
+                    <a:xfrm>
+                      <a:off x="0" y="0"/>
+                      <a:ext cx="5273040" cy="2606040"/>
+                    </a:xfrm>
+                    <a:prstGeom prst="rect">
+                      <a:avLst/>
+                    </a:prstGeom>
+                    <a:ln>
+                      <a:noFill/>
+                    </a:ln>
+                    <a:extLst>
+                      <a:ext uri="{53640926-AAD7-44D8-BBD7-CCE9431645EC}">
+                        <a14:shadowObscured xmlns:a14="http://schemas.microsoft.com/office/drawing/2010/main"/>
+                      </a:ext>
+                    </a:extLst>
+                  </pic:spPr>
+                </pic:pic>
+              </a:graphicData>
+            </a:graphic>
+          </wp:inline>
+        </w:drawing>
+      </w:r>
+    </w:p>
+    <w:p>
+      <w:pPr>
+        <w:jc w:val="center"/>
+      </w:pPr>
+      <w:r>
+        <w:t>Рис.1. Пример задания автомата Милли.</w:t>
+      </w:r>
+    </w:p>
+    <w:p>
+      <w:pPr>
+        <w:jc w:val="both"/>
+      </w:pPr>
+      <w:r>
+        <w:t>Таблица 1 – ТПВ автомата, приведенного на рис.1.</w:t>
+      </w:r>
+    </w:p>
+    <w:tbl>
+      <w:tblPr>
+        <w:tblStyle w:val="a4"/>
+        <w:tblW w:w="0" w:type="auto"/>
+        <w:tblLook w:val="04A0" w:firstRow="1" w:lastRow="0" w:firstColumn="1" w:lastColumn="0" w:noHBand="0" w:noVBand="1"/>
+      </w:tblPr>
+      <w:tblGrid>
+        <w:gridCol w:w="988"/>
+        <w:gridCol w:w="1275"/>
+        <w:gridCol w:w="1276"/>
+        <w:gridCol w:w="1276"/>
+      </w:tblGrid>
+      <w:tr>
+        <w:tc>
+          <w:tcPr>
+            <w:tcW w:w="988" w:type="dxa"/>
+          </w:tcPr>
+          <w:p>
+            <w:pPr>
+              <w:jc w:val="both"/>
+            </w:pPr>
+          </w:p>
+        </w:tc>
+        <w:tc>
+          <w:tcPr>
+            <w:tcW w:w="1275" w:type="dxa"/>
+          </w:tcPr>
+          <w:p>
+            <w:pPr>
+              <w:jc w:val="both"/>
+              <w:rPr>
+                <w:lang w:val="en-US"/>
+              </w:rPr>
+            </w:pPr>
+            <w:r>
+              <w:rPr>
+                <w:lang w:val="en-US"/>
+              </w:rPr>
+              <w:t>a1</w:t>
+            </w:r>
+          </w:p>
+        </w:tc>
+        <w:tc>
+          <w:tcPr>
+            <w:tcW w:w="1276" w:type="dxa"/>
+          </w:tcPr>
+          <w:p>
+            <w:pPr>
+              <w:jc w:val="both"/>
+              <w:rPr>
+                <w:lang w:val="en-US"/>
+              </w:rPr>
+            </w:pPr>
+            <w:r>
+              <w:rPr>
+                <w:lang w:val="en-US"/>
+              </w:rPr>
+              <w:t>a2</w:t>
+            </w:r>
+          </w:p>
+        </w:tc>
+        <w:tc>
+          <w:tcPr>
+            <w:tcW w:w="1276" w:type="dxa"/>
+          </w:tcPr>
+          <w:p>
+            <w:pPr>
+              <w:jc w:val="both"/>
+              <w:rPr>
+                <w:lang w:val="en-US"/>
+              </w:rPr>
+            </w:pPr>
+            <w:r>
+              <w:rPr>
+                <w:lang w:val="en-US"/>
+              </w:rPr>
+              <w:t>a3</w:t>
+            </w:r>
+          </w:p>
+        </w:tc>
+      </w:tr>
+      <w:tr>
+        <w:tc>
+          <w:tcPr>
+            <w:tcW w:w="988" w:type="dxa"/>
+          </w:tcPr>
+          <w:p>
+            <w:pPr>
+              <w:jc w:val="both"/>
+              <w:rPr>
+                <w:lang w:val="en-US"/>
+              </w:rPr>
+            </w:pPr>
+            <w:r>
+              <w:rPr>
+                <w:lang w:val="en-US"/>
+              </w:rPr>
+              <w:t>C1</w:t>
+            </w:r>
+          </w:p>
+        </w:tc>
+        <w:tc>
+          <w:tcPr>
+            <w:tcW w:w="1275" w:type="dxa"/>
+          </w:tcPr>
+          <w:p>
+            <w:pPr>
+              <w:jc w:val="both"/>
+              <w:rPr>
+                <w:lang w:val="en-US"/>
+              </w:rPr>
+            </w:pPr>
+            <w:r>
+              <w:rPr>
+                <w:lang w:val="en-US"/>
+              </w:rPr>
+              <w:t>C1/b1</w:t>
+            </w:r>
+          </w:p>
+        </w:tc>
+        <w:tc>
+          <w:tcPr>
+            <w:tcW w:w="1276" w:type="dxa"/>
+            <w:shd w:val="clear" w:color="auto" w:fill="FFC000"/>
+          </w:tcPr>
+          <w:p>
+            <w:pPr>
+              <w:jc w:val="both"/>
+              <w:rPr>
+                <w:lang w:val="en-US"/>
+              </w:rPr>
+            </w:pPr>
+            <w:r>
+              <w:rPr>
+                <w:lang w:val="en-US"/>
+              </w:rPr>
+              <w:t>C2/b3</w:t>
+            </w:r>
+          </w:p>
+        </w:tc>
+        <w:tc>
+          <w:tcPr>
+            <w:tcW w:w="1276" w:type="dxa"/>
+          </w:tcPr>
+          <w:p>
+            <w:pPr>
+              <w:jc w:val="both"/>
+              <w:rPr>
+                <w:lang w:val="en-US"/>
+              </w:rPr>
+            </w:pPr>
+            <w:r>
+              <w:rPr>
+                <w:lang w:val="en-US"/>
+              </w:rPr>
+              <w:t>C</w:t>
+            </w:r>
+            <w:r>
+              <w:t>3/</w:t>
+            </w:r>
+            <w:r>
+              <w:rPr>
+                <w:lang w:val="en-US"/>
+              </w:rPr>
+              <w:t>b4</w:t>
+            </w:r>
+          </w:p>
+        </w:tc>
+      </w:tr>
+      <w:tr>
+        <w:tc>
+          <w:tcPr>
+            <w:tcW w:w="988" w:type="dxa"/>
+          </w:tcPr>
+          <w:p>
+            <w:pPr>
+              <w:jc w:val="both"/>
+              <w:rPr>
+                <w:lang w:val="en-US"/>
+              </w:rPr>
+            </w:pPr>
+            <w:r>
+              <w:rPr>
+                <w:lang w:val="en-US"/>
+              </w:rPr>
+              <w:t>C2</w:t>
+            </w:r>
+          </w:p>
+        </w:tc>
+        <w:tc>
+          <w:tcPr>
+            <w:tcW w:w="1275" w:type="dxa"/>
+          </w:tcPr>
+          <w:p>
+            <w:pPr>
+              <w:jc w:val="both"/>
+              <w:rPr>
+                <w:lang w:val="en-US"/>
+              </w:rPr>
+            </w:pPr>
+            <w:r>
+              <w:rPr>
+                <w:lang w:val="en-US"/>
+              </w:rPr>
+              <w:t>-</w:t>
+            </w:r>
+          </w:p>
+        </w:tc>
+        <w:tc>
+          <w:tcPr>
+            <w:tcW w:w="1276" w:type="dxa"/>
+          </w:tcPr>
+          <w:p>
+            <w:pPr>
+              <w:jc w:val="both"/>
+              <w:rPr>
+                <w:lang w:val="en-US"/>
+              </w:rPr>
+            </w:pPr>
+            <w:r>
+              <w:rPr>
+                <w:lang w:val="en-US"/>
+              </w:rPr>
+              <w:t>-</w:t>
+            </w:r>
+          </w:p>
+        </w:tc>
+        <w:tc>
+          <w:tcPr>
+            <w:tcW w:w="1276" w:type="dxa"/>
+          </w:tcPr>
+          <w:p>
+            <w:pPr>
+              <w:jc w:val="both"/>
+              <w:rPr>
+                <w:lang w:val="en-US"/>
+              </w:rPr>
+            </w:pPr>
+            <w:r>
+              <w:rPr>
+                <w:lang w:val="en-US"/>
+              </w:rPr>
+              <w:t>C1/b1</w:t>
+            </w:r>
+          </w:p>
+        </w:tc>
+      </w:tr>
+      <w:tr>
+        <w:tc>
+          <w:tcPr>
+            <w:tcW w:w="988" w:type="dxa"/>
+          </w:tcPr>
+          <w:p>
+            <w:pPr>
+              <w:jc w:val="both"/>
+              <w:rPr>
+                <w:lang w:val="en-US"/>
+              </w:rPr>
+            </w:pPr>
+            <w:r>
+              <w:rPr>
+                <w:lang w:val="en-US"/>
+              </w:rPr>
+              <w:t>C3</w:t>
+            </w:r>
+          </w:p>
+        </w:tc>
+        <w:tc>
+          <w:tcPr>
+            <w:tcW w:w="1275" w:type="dxa"/>
+          </w:tcPr>
+          <w:p>
+            <w:pPr>
+              <w:jc w:val="both"/>
+              <w:rPr>
+                <w:lang w:val="en-US"/>
+              </w:rPr>
+            </w:pPr>
+            <w:r>
+              <w:rPr>
+                <w:lang w:val="en-US"/>
+              </w:rPr>
+              <w:t>C4/b1</w:t>
+            </w:r>
+          </w:p>
+        </w:tc>
+        <w:tc>
+          <w:tcPr>
+            <w:tcW w:w="1276" w:type="dxa"/>
+          </w:tcPr>
+          <w:p>
+            <w:pPr>
+              <w:jc w:val="both"/>
+              <w:rPr>
+                <w:lang w:val="en-US"/>
+              </w:rPr>
+            </w:pPr>
+            <w:r>
+              <w:rPr>
+                <w:lang w:val="en-US"/>
+              </w:rPr>
+              <w:t>C2/b4</w:t>
+            </w:r>
+          </w:p>
+        </w:tc>
+        <w:tc>
+          <w:tcPr>
+            <w:tcW w:w="1276" w:type="dxa"/>
+          </w:tcPr>
+          <w:p>
+            <w:pPr>
+              <w:jc w:val="both"/>
+              <w:rPr>
+                <w:lang w:val="en-US"/>
+              </w:rPr>
+            </w:pPr>
+            <w:r>
+              <w:rPr>
+                <w:lang w:val="en-US"/>
+              </w:rPr>
+              <w:t>C2/b3</w:t>
+            </w:r>
+          </w:p>
+        </w:tc>
+      </w:tr>
+      <w:tr>
+        <w:tc>
+          <w:tcPr>
+            <w:tcW w:w="988" w:type="dxa"/>
+          </w:tcPr>
+          <w:p>
+            <w:pPr>
+              <w:jc w:val="both"/>
+              <w:rPr>
+                <w:lang w:val="en-US"/>
+              </w:rPr>
+            </w:pPr>
+            <w:r>
+              <w:rPr>
+                <w:lang w:val="en-US"/>
+              </w:rPr>
+              <w:t>C4</w:t>
+            </w:r>
+          </w:p>
+        </w:tc>
+        <w:tc>
+          <w:tcPr>
+            <w:tcW w:w="1275" w:type="dxa"/>
+          </w:tcPr>
+          <w:p>
+            <w:pPr>
+              <w:jc w:val="both"/>
+              <w:rPr>
+                <w:lang w:val="en-US"/>
+              </w:rPr>
+            </w:pPr>
+            <w:r>
+              <w:rPr>
+                <w:lang w:val="en-US"/>
+              </w:rPr>
+              <w:t>C4/b2</w:t>
+            </w:r>
+          </w:p>
+        </w:tc>
+        <w:tc>
+          <w:tcPr>
+            <w:tcW w:w="1276" w:type="dxa"/>
+          </w:tcPr>
+          <w:p>
+            <w:pPr>
+              <w:jc w:val="both"/>
+              <w:rPr>
+                <w:lang w:val="en-US"/>
+              </w:rPr>
+            </w:pPr>
+            <w:r>
+              <w:rPr>
+                <w:lang w:val="en-US"/>
+              </w:rPr>
+              <w:t>-</w:t>
+            </w:r>
+          </w:p>
+        </w:tc>
+        <w:tc>
+          <w:tcPr>
+            <w:tcW w:w="1276" w:type="dxa"/>
+          </w:tcPr>
+          <w:p>
+            <w:pPr>
+              <w:jc w:val="both"/>
+              <w:rPr>
+                <w:lang w:val="en-US"/>
+              </w:rPr>
+            </w:pPr>
+            <w:r>
+              <w:rPr>
+                <w:lang w:val="en-US"/>
+              </w:rPr>
+              <w:t>C2/b2</w:t>
+            </w:r>
+          </w:p>
+        </w:tc>
+      </w:tr>
+    </w:tbl>
+    <w:p>
+      <w:pPr>
+        <w:jc w:val="both"/>
+      </w:pPr>
+    </w:p>
+    <w:p>
+      <w:pPr>
+        <w:jc w:val="both"/>
+      </w:pPr>
+      <w:r>
+        <w:t>При описании с помощью графа автомата Мура</w:t>
+      </w:r>
+      <w:r>
+        <w:t xml:space="preserve"> над дугами записываются только входные значения, выходные остаются у вершин, пример графа автомата Мура приведен на рис.2.</w:t>
+      </w:r>
+    </w:p>
+    <w:p>
+      <w:pPr>
+        <w:jc w:val="center"/>
+      </w:pPr>
+      <w:r>
+        <w:rPr>
+          <w:noProof/>
+        </w:rPr>
+        <w:drawing>
+          <wp:inline distT="0" distB="0" distL="0" distR="0" wp14:anchorId="5044B319" wp14:editId="478D3453">
+            <wp:extent cx="3048000" cy="3025140"/>
+            <wp:effectExtent l="0" t="0" r="0" b="3810"/>
+            <wp:docPr id="3" name="Рисунок 3" descr="Изображение выглядит как карта, текст&#10;&#10;Автоматически созданное описание"/>
+            <wp:cNvGraphicFramePr>
+              <a:graphicFrameLocks xmlns:a="http://schemas.openxmlformats.org/drawingml/2006/main" noChangeAspect="1"/>
+            </wp:cNvGraphicFramePr>
+            <a:graphic xmlns:a="http://schemas.openxmlformats.org/drawingml/2006/main">
+              <a:graphicData uri="http://schemas.openxmlformats.org/drawingml/2006/picture">
+                <pic:pic xmlns:pic="http://schemas.openxmlformats.org/drawingml/2006/picture">
+                  <pic:nvPicPr>
+                    <pic:cNvPr id="3" name="moore_automate_example.png"/>
+                    <pic:cNvPicPr/>
+                  </pic:nvPicPr>
+                  <pic:blipFill rotWithShape="1">
+                    <a:blip r:embed="rId6">
+                      <a:extLst>
+                        <a:ext uri="{28A0092B-C50C-407E-A947-70E740481C1C}">
+                          <a14:useLocalDpi xmlns:a14="http://schemas.microsoft.com/office/drawing/2010/main" val="0"/>
+                        </a:ext>
+                      </a:extLst>
+                    </a:blip>
+                    <a:srcRect l="12827" t="4105" r="35863" b="27993"/>
+                    <a:stretch/>
+                  </pic:blipFill>
+                  <pic:spPr bwMode="auto">
+                    <a:xfrm>
+                      <a:off x="0" y="0"/>
+                      <a:ext cx="3048000" cy="3025140"/>
+                    </a:xfrm>
+                    <a:prstGeom prst="rect">
+                      <a:avLst/>
+                    </a:prstGeom>
+                    <a:ln>
+                      <a:noFill/>
+                    </a:ln>
+                    <a:extLst>
+                      <a:ext uri="{53640926-AAD7-44D8-BBD7-CCE9431645EC}">
+                        <a14:shadowObscured xmlns:a14="http://schemas.microsoft.com/office/drawing/2010/main"/>
+                      </a:ext>
+                    </a:extLst>
+                  </pic:spPr>
+                </pic:pic>
+              </a:graphicData>
+            </a:graphic>
+          </wp:inline>
+        </w:drawing>
+      </w:r>
+    </w:p>
+    <w:p>
+      <w:pPr>
+        <w:jc w:val="center"/>
+      </w:pPr>
+      <w:r>
+        <w:t>Рис.2. Пример задания автомата Мура.</w:t>
+      </w:r>
+    </w:p>
+    <w:p>
+      <w:pPr>
+        <w:jc w:val="both"/>
+      </w:pPr>
+      <w:r>
+        <w:lastRenderedPageBreak/>
+        <w:t>При построении ТПВ для графа Мура строят отмеченную таблицу переходов для которой выделяют дополнительный столбец справа, в котором пишут выходное состояние. Для автомата изображенного на рис.2. ТПВ приведена в табл.2.</w:t>
+      </w:r>
+    </w:p>
+    <w:p>
+      <w:pPr>
+        <w:jc w:val="both"/>
+      </w:pPr>
+      <w:r>
+        <w:t>Таблица 2 – ТПВ автомата Мура, приведенного на рис.2.</w:t>
+      </w:r>
+    </w:p>
+    <w:tbl>
+      <w:tblPr>
+        <w:tblStyle w:val="a4"/>
+        <w:tblW w:w="0" w:type="auto"/>
+        <w:tblLook w:val="04A0" w:firstRow="1" w:lastRow="0" w:firstColumn="1" w:lastColumn="0" w:noHBand="0" w:noVBand="1"/>
+      </w:tblPr>
+      <w:tblGrid>
+        <w:gridCol w:w="988"/>
+        <w:gridCol w:w="1134"/>
+        <w:gridCol w:w="1134"/>
+        <w:gridCol w:w="1134"/>
+        <w:gridCol w:w="1134"/>
+      </w:tblGrid>
+      <w:tr>
+        <w:tc>
+          <w:tcPr>
+            <w:tcW w:w="988" w:type="dxa"/>
+          </w:tcPr>
+          <w:p>
+            <w:pPr>
+              <w:jc w:val="both"/>
+            </w:pPr>
+          </w:p>
+        </w:tc>
+        <w:tc>
+          <w:tcPr>
+            <w:tcW w:w="1134" w:type="dxa"/>
+          </w:tcPr>
+          <w:p>
+            <w:pPr>
+              <w:jc w:val="both"/>
+              <w:rPr>
+                <w:lang w:val="en-US"/>
+              </w:rPr>
+            </w:pPr>
+            <w:r>
+              <w:rPr>
+                <w:lang w:val="en-US"/>
+              </w:rPr>
+              <w:t>a1</w:t>
+            </w:r>
+          </w:p>
+        </w:tc>
+        <w:tc>
+          <w:tcPr>
+            <w:tcW w:w="1134" w:type="dxa"/>
+          </w:tcPr>
+          <w:p>
+            <w:pPr>
+              <w:jc w:val="both"/>
+              <w:rPr>
+                <w:lang w:val="en-US"/>
+              </w:rPr>
+            </w:pPr>
+            <w:r>
+              <w:rPr>
+                <w:lang w:val="en-US"/>
+              </w:rPr>
+              <w:t>a2</w:t>
+            </w:r>
+          </w:p>
+        </w:tc>
+        <w:tc>
+          <w:tcPr>
+            <w:tcW w:w="1134" w:type="dxa"/>
+          </w:tcPr>
+          <w:p>
+            <w:pPr>
+              <w:jc w:val="both"/>
+              <w:rPr>
+                <w:lang w:val="en-US"/>
+              </w:rPr>
+            </w:pPr>
+            <w:r>
+              <w:rPr>
+                <w:lang w:val="en-US"/>
+              </w:rPr>
+              <w:t>a3</w:t>
+            </w:r>
+          </w:p>
+        </w:tc>
+        <w:tc>
+          <w:tcPr>
+            <w:tcW w:w="1134" w:type="dxa"/>
+          </w:tcPr>
+          <w:p>
+            <w:pPr>
+              <w:jc w:val="both"/>
+            </w:pPr>
+          </w:p>
+        </w:tc>
+      </w:tr>
+      <w:tr>
+        <w:tc>
+          <w:tcPr>
+            <w:tcW w:w="988" w:type="dxa"/>
+          </w:tcPr>
+          <w:p>
+            <w:pPr>
+              <w:jc w:val="both"/>
+            </w:pPr>
+            <w:r>
+              <w:t>С1</w:t>
+            </w:r>
+          </w:p>
+        </w:tc>
+        <w:tc>
+          <w:tcPr>
+            <w:tcW w:w="1134" w:type="dxa"/>
+          </w:tcPr>
+          <w:p>
+            <w:pPr>
+              <w:jc w:val="both"/>
+              <w:rPr>
+                <w:lang w:val="en-US"/>
+              </w:rPr>
+            </w:pPr>
+            <w:r>
+              <w:rPr>
+                <w:lang w:val="en-US"/>
+              </w:rPr>
+              <w:t>C2</w:t>
+            </w:r>
+          </w:p>
+        </w:tc>
+        <w:tc>
+          <w:tcPr>
+            <w:tcW w:w="1134" w:type="dxa"/>
+          </w:tcPr>
+          <w:p>
+            <w:pPr>
+              <w:jc w:val="both"/>
+            </w:pPr>
+            <w:r>
+              <w:rPr>
+                <w:lang w:val="en-US"/>
+              </w:rPr>
+              <w:t>C</w:t>
+            </w:r>
+            <w:r>
+              <w:rPr>
+                <w:lang w:val="en-US"/>
+              </w:rPr>
+              <w:t>3</w:t>
+            </w:r>
+          </w:p>
+        </w:tc>
+        <w:tc>
+          <w:tcPr>
+            <w:tcW w:w="1134" w:type="dxa"/>
+          </w:tcPr>
+          <w:p>
+            <w:pPr>
+              <w:jc w:val="both"/>
+            </w:pPr>
+            <w:r>
+              <w:rPr>
+                <w:lang w:val="en-US"/>
+              </w:rPr>
+              <w:t>C</w:t>
+            </w:r>
+            <w:r>
+              <w:rPr>
+                <w:lang w:val="en-US"/>
+              </w:rPr>
+              <w:t>1</w:t>
+            </w:r>
+          </w:p>
+        </w:tc>
+        <w:tc>
+          <w:tcPr>
+            <w:tcW w:w="1134" w:type="dxa"/>
+          </w:tcPr>
+          <w:p>
+            <w:pPr>
+              <w:jc w:val="both"/>
+              <w:rPr>
+                <w:lang w:val="en-US"/>
+              </w:rPr>
+            </w:pPr>
+            <w:r>
+              <w:rPr>
+                <w:lang w:val="en-US"/>
+              </w:rPr>
+              <w:t>b3</w:t>
+            </w:r>
+          </w:p>
+        </w:tc>
+      </w:tr>
+      <w:tr>
+        <w:tc>
+          <w:tcPr>
+            <w:tcW w:w="988" w:type="dxa"/>
+          </w:tcPr>
+          <w:p>
+            <w:pPr>
+              <w:jc w:val="both"/>
+            </w:pPr>
+            <w:r>
+              <w:t>С2</w:t>
+            </w:r>
+          </w:p>
+        </w:tc>
+        <w:tc>
+          <w:tcPr>
+            <w:tcW w:w="1134" w:type="dxa"/>
+          </w:tcPr>
+          <w:p>
+            <w:pPr>
+              <w:jc w:val="both"/>
+            </w:pPr>
+            <w:r>
+              <w:rPr>
+                <w:lang w:val="en-US"/>
+              </w:rPr>
+              <w:t>-</w:t>
+            </w:r>
+          </w:p>
+        </w:tc>
+        <w:tc>
+          <w:tcPr>
+            <w:tcW w:w="1134" w:type="dxa"/>
+          </w:tcPr>
+          <w:p>
+            <w:pPr>
+              <w:jc w:val="both"/>
+            </w:pPr>
+            <w:r>
+              <w:rPr>
+                <w:lang w:val="en-US"/>
+              </w:rPr>
+              <w:t>C2</w:t>
+            </w:r>
+          </w:p>
+        </w:tc>
+        <w:tc>
+          <w:tcPr>
+            <w:tcW w:w="1134" w:type="dxa"/>
+            <w:shd w:val="clear" w:color="auto" w:fill="FFC000"/>
+          </w:tcPr>
+          <w:p>
+            <w:pPr>
+              <w:jc w:val="both"/>
+            </w:pPr>
+            <w:r>
+              <w:rPr>
+                <w:lang w:val="en-US"/>
+              </w:rPr>
+              <w:t>C</w:t>
+            </w:r>
+            <w:r>
+              <w:rPr>
+                <w:lang w:val="en-US"/>
+              </w:rPr>
+              <w:t>1</w:t>
+            </w:r>
+          </w:p>
+        </w:tc>
+        <w:tc>
+          <w:tcPr>
+            <w:tcW w:w="1134" w:type="dxa"/>
+          </w:tcPr>
+          <w:p>
+            <w:pPr>
+              <w:jc w:val="both"/>
+              <w:rPr>
+                <w:lang w:val="en-US"/>
+              </w:rPr>
+            </w:pPr>
+            <w:r>
+              <w:rPr>
+                <w:lang w:val="en-US"/>
+              </w:rPr>
+              <w:t>b2</w:t>
+            </w:r>
+          </w:p>
+        </w:tc>
+      </w:tr>
+      <w:tr>
+        <w:tc>
+          <w:tcPr>
+            <w:tcW w:w="988" w:type="dxa"/>
+          </w:tcPr>
+          <w:p>
+            <w:pPr>
+              <w:jc w:val="both"/>
+            </w:pPr>
+            <w:r>
+              <w:t>С3</w:t>
+            </w:r>
+          </w:p>
+        </w:tc>
+        <w:tc>
+          <w:tcPr>
+            <w:tcW w:w="1134" w:type="dxa"/>
+          </w:tcPr>
+          <w:p>
+            <w:pPr>
+              <w:jc w:val="both"/>
+            </w:pPr>
+            <w:r>
+              <w:rPr>
+                <w:lang w:val="en-US"/>
+              </w:rPr>
+              <w:t>C</w:t>
+            </w:r>
+            <w:r>
+              <w:rPr>
+                <w:lang w:val="en-US"/>
+              </w:rPr>
+              <w:t>3</w:t>
+            </w:r>
+          </w:p>
+        </w:tc>
+        <w:tc>
+          <w:tcPr>
+            <w:tcW w:w="1134" w:type="dxa"/>
+          </w:tcPr>
+          <w:p>
+            <w:pPr>
+              <w:jc w:val="both"/>
+            </w:pPr>
+            <w:r>
+              <w:rPr>
+                <w:lang w:val="en-US"/>
+              </w:rPr>
+              <w:t>-</w:t>
+            </w:r>
+          </w:p>
+        </w:tc>
+        <w:tc>
+          <w:tcPr>
+            <w:tcW w:w="1134" w:type="dxa"/>
+          </w:tcPr>
+          <w:p>
+            <w:pPr>
+              <w:jc w:val="both"/>
+            </w:pPr>
+            <w:r>
+              <w:rPr>
+                <w:lang w:val="en-US"/>
+              </w:rPr>
+              <w:t>C2</w:t>
+            </w:r>
+          </w:p>
+        </w:tc>
+        <w:tc>
+          <w:tcPr>
+            <w:tcW w:w="1134" w:type="dxa"/>
+          </w:tcPr>
+          <w:p>
+            <w:pPr>
+              <w:jc w:val="both"/>
+              <w:rPr>
+                <w:lang w:val="en-US"/>
+              </w:rPr>
+            </w:pPr>
+            <w:r>
+              <w:rPr>
+                <w:lang w:val="en-US"/>
+              </w:rPr>
+              <w:t>b1</w:t>
+            </w:r>
+          </w:p>
+        </w:tc>
+      </w:tr>
+    </w:tbl>
+    <w:p>
+      <w:pPr>
+        <w:jc w:val="both"/>
+      </w:pPr>
+    </w:p>
+    <w:p>
+      <w:pPr>
+        <w:jc w:val="both"/>
+      </w:pPr>
+      <w:r>
+        <w:t xml:space="preserve">Таблицу ТПВ для автомата Мура следует понимать следующим образом: в какое состояние автомат переходит если он находится в определенном состоянии при наличии на входах одного из значений и при этом на выходе схему будет следующее. Для примера рассмотри выделенную оранжевым клетку таблицы 2: автомат находясь в состоянии С2 перейдет в состоянии С1 по поступлении на вход сигналов </w:t>
+      </w:r>
+      <w:r>
+        <w:rPr>
+          <w:lang w:val="en-US"/>
+        </w:rPr>
+        <w:t>a</w:t>
+      </w:r>
+      <w:r>
+        <w:t xml:space="preserve">3, </w:t>
+      </w:r>
+      <w:r>
+        <w:t xml:space="preserve">при этом в состоянии </w:t>
+      </w:r>
+      <w:r>
+        <w:rPr>
+          <w:lang w:val="en-US"/>
+        </w:rPr>
+        <w:t>C</w:t>
+      </w:r>
+      <w:r>
+        <w:t xml:space="preserve">2 </w:t>
+      </w:r>
+      <w:r>
+        <w:t xml:space="preserve">на его выходах значение </w:t>
+      </w:r>
+      <w:r>
+        <w:rPr>
+          <w:lang w:val="en-US"/>
+        </w:rPr>
+        <w:t>b</w:t>
+      </w:r>
+      <w:r>
+        <w:t>2.</w:t>
+      </w:r>
+    </w:p>
+    <w:p>
+      <w:pPr>
+        <w:jc w:val="both"/>
+      </w:pPr>
+      <w:r>
+        <w:t>Оба приведенных автомата являются частичными, т.е. не для всего набора входных значений (</w:t>
+      </w:r>
+      <w:r>
+        <w:rPr>
+          <w:lang w:val="en-US"/>
+        </w:rPr>
+        <w:t>a</w:t>
+      </w:r>
+      <w:r>
+        <w:t xml:space="preserve">) </w:t>
+      </w:r>
+      <w:r>
+        <w:t xml:space="preserve">определены переходы в состояние, для того, чтобы автомат </w:t>
+      </w:r>
+      <w:r>
+        <w:t>можно было реализовать необходимо доопределить состояние автомата, простейший вариант – оставить автомат в том же состоянии, в котором он находился, хотя это не всегда будет соответствовать логике работы устройства.</w:t>
+      </w:r>
+    </w:p>
+    <w:p>
+      <w:pPr>
+        <w:jc w:val="both"/>
+      </w:pPr>
+      <w:r>
+        <w:t xml:space="preserve">Для выполнения операций синхронно (по наступлению события) используются </w:t>
+      </w:r>
+      <w:r>
+        <w:rPr>
+          <w:lang w:val="en-US"/>
+        </w:rPr>
+        <w:t>always</w:t>
+      </w:r>
+      <w:r>
+        <w:t>-</w:t>
+      </w:r>
+      <w:r>
+        <w:t>блоки</w:t>
+      </w:r>
+      <w:r>
+        <w:t xml:space="preserve">. </w:t>
+      </w:r>
       <w:r>
         <w:t xml:space="preserve">В этой работе для синтеза цифрового автомата будет использоваться описание язык описания цифровых схем </w:t>
       </w:r>
@@ -195,7 +2208,19 @@
         <w:t xml:space="preserve"> </w:t>
       </w:r>
       <w:r>
-        <w:t>[1-3]</w:t>
+        <w:t>[</w:t>
+      </w:r>
+      <w:r>
+        <w:t>3</w:t>
+      </w:r>
+      <w:r>
+        <w:t>-</w:t>
+      </w:r>
+      <w:r>
+        <w:t>5</w:t>
+      </w:r>
+      <w:r>
+        <w:t>]</w:t>
       </w:r>
       <w:r>
         <w:t xml:space="preserve"> Существует несколько подходов для описание цифровых </w:t>
@@ -216,8 +2241,40 @@
         <w:t xml:space="preserve">блоков </w:t>
       </w:r>
       <w:r>
-        <w:t>[4,5].</w:t>
-      </w:r>
+        <w:t>[</w:t>
+      </w:r>
+      <w:r>
+        <w:t>6</w:t>
+      </w:r>
+      <w:r>
+        <w:t>,</w:t>
+      </w:r>
+      <w:r>
+        <w:t>7</w:t>
+      </w:r>
+      <w:r>
+        <w:t>].</w:t>
+      </w:r>
+      <w:r>
+        <w:t xml:space="preserve"> Однако для простоты описания используем описание автомата с одним </w:t>
+      </w:r>
+      <w:r>
+        <w:rPr>
+          <w:lang w:val="en-US"/>
+        </w:rPr>
+        <w:t>always</w:t>
+      </w:r>
+      <w:r>
+        <w:t xml:space="preserve"> </w:t>
+      </w:r>
+      <w:r>
+        <w:t>блоком реализуем приведенные на рис.1 и 2 графы автоматов</w:t>
+      </w:r>
+      <w:r>
+        <w:t>.</w:t>
+      </w:r>
+      <w:bookmarkStart w:id="0" w:name="_GoBack"/>
+      <w:bookmarkEnd w:id="0"/>
     </w:p>
     <w:p>
       <w:r>
@@ -300,6 +2357,9 @@
       <w:r>
         <w:t>написать тестбенч для проверки цифрового автоматов и выполнить проверку</w:t>
       </w:r>
+      <w:r>
+        <w:t xml:space="preserve"> переходов </w:t>
+      </w:r>
     </w:p>
     <w:p>
       <w:pPr>
@@ -308,12 +2368,13 @@
       <w:r>
         <w:t>Для реализации выбрать один из следующих вариантов цифрового автомата:</w:t>
       </w:r>
-      <w:bookmarkStart w:id="0" w:name="_GoBack"/>
-      <w:bookmarkEnd w:id="0"/>
-    </w:p>
-    <w:p>
-      <w:pPr>
-        <w:jc w:val="both"/>
+    </w:p>
+    <w:p>
+      <w:pPr>
+        <w:jc w:val="both"/>
+        <w:rPr>
+          <w:lang w:val="en-US"/>
+        </w:rPr>
       </w:pPr>
       <w:r>
         <w:t>1.</w:t>
@@ -397,6 +2458,32 @@
         </w:rPr>
         <w:lastRenderedPageBreak/>
         <w:t>Список использованных источников</w:t>
+      </w:r>
+    </w:p>
+    <w:p>
+      <w:pPr>
+        <w:pStyle w:val="a3"/>
+        <w:numPr>
+          <w:ilvl w:val="0"/>
+          <w:numId w:val="2"/>
+        </w:numPr>
+        <w:jc w:val="both"/>
+      </w:pPr>
+      <w:r>
+        <w:t>Цифровые автоматы</w:t>
+      </w:r>
+    </w:p>
+    <w:p>
+      <w:pPr>
+        <w:pStyle w:val="a3"/>
+        <w:numPr>
+          <w:ilvl w:val="0"/>
+          <w:numId w:val="2"/>
+        </w:numPr>
+        <w:jc w:val="both"/>
+      </w:pPr>
+      <w:r>
+        <w:t>Цифровые автоматы</w:t>
       </w:r>
     </w:p>
     <w:p>
@@ -798,6 +2885,208 @@
       </w:pPr>
     </w:lvl>
   </w:abstractNum>
+  <w:abstractNum w:abstractNumId="3" w15:restartNumberingAfterBreak="0">
+    <w:nsid w:val="5C027060"/>
+    <w:multiLevelType w:val="hybridMultilevel"/>
+    <w:tmpl w:val="A04E4E42"/>
+    <w:lvl w:ilvl="0" w:tplc="04190001">
+      <w:start w:val="1"/>
+      <w:numFmt w:val="bullet"/>
+      <w:lvlText w:val=""/>
+      <w:lvlJc w:val="left"/>
+      <w:pPr>
+        <w:ind w:left="720" w:hanging="360"/>
+      </w:pPr>
+      <w:rPr>
+        <w:rFonts w:ascii="Symbol" w:hAnsi="Symbol" w:hint="default"/>
+      </w:rPr>
+    </w:lvl>
+    <w:lvl w:ilvl="1" w:tplc="04190003" w:tentative="1">
+      <w:start w:val="1"/>
+      <w:numFmt w:val="bullet"/>
+      <w:lvlText w:val="o"/>
+      <w:lvlJc w:val="left"/>
+      <w:pPr>
+        <w:ind w:left="1440" w:hanging="360"/>
+      </w:pPr>
+      <w:rPr>
+        <w:rFonts w:ascii="Courier New" w:hAnsi="Courier New" w:cs="Courier New" w:hint="default"/>
+      </w:rPr>
+    </w:lvl>
+    <w:lvl w:ilvl="2" w:tplc="04190005" w:tentative="1">
+      <w:start w:val="1"/>
+      <w:numFmt w:val="bullet"/>
+      <w:lvlText w:val=""/>
+      <w:lvlJc w:val="left"/>
+      <w:pPr>
+        <w:ind w:left="2160" w:hanging="360"/>
+      </w:pPr>
+      <w:rPr>
+        <w:rFonts w:ascii="Wingdings" w:hAnsi="Wingdings" w:hint="default"/>
+      </w:rPr>
+    </w:lvl>
+    <w:lvl w:ilvl="3" w:tplc="04190001" w:tentative="1">
+      <w:start w:val="1"/>
+      <w:numFmt w:val="bullet"/>
+      <w:lvlText w:val=""/>
+      <w:lvlJc w:val="left"/>
+      <w:pPr>
+        <w:ind w:left="2880" w:hanging="360"/>
+      </w:pPr>
+      <w:rPr>
+        <w:rFonts w:ascii="Symbol" w:hAnsi="Symbol" w:hint="default"/>
+      </w:rPr>
+    </w:lvl>
+    <w:lvl w:ilvl="4" w:tplc="04190003" w:tentative="1">
+      <w:start w:val="1"/>
+      <w:numFmt w:val="bullet"/>
+      <w:lvlText w:val="o"/>
+      <w:lvlJc w:val="left"/>
+      <w:pPr>
+        <w:ind w:left="3600" w:hanging="360"/>
+      </w:pPr>
+      <w:rPr>
+        <w:rFonts w:ascii="Courier New" w:hAnsi="Courier New" w:cs="Courier New" w:hint="default"/>
+      </w:rPr>
+    </w:lvl>
+    <w:lvl w:ilvl="5" w:tplc="04190005" w:tentative="1">
+      <w:start w:val="1"/>
+      <w:numFmt w:val="bullet"/>
+      <w:lvlText w:val=""/>
+      <w:lvlJc w:val="left"/>
+      <w:pPr>
+        <w:ind w:left="4320" w:hanging="360"/>
+      </w:pPr>
+      <w:rPr>
+        <w:rFonts w:ascii="Wingdings" w:hAnsi="Wingdings" w:hint="default"/>
+      </w:rPr>
+    </w:lvl>
+    <w:lvl w:ilvl="6" w:tplc="04190001" w:tentative="1">
+      <w:start w:val="1"/>
+      <w:numFmt w:val="bullet"/>
+      <w:lvlText w:val=""/>
+      <w:lvlJc w:val="left"/>
+      <w:pPr>
+        <w:ind w:left="5040" w:hanging="360"/>
+      </w:pPr>
+      <w:rPr>
+        <w:rFonts w:ascii="Symbol" w:hAnsi="Symbol" w:hint="default"/>
+      </w:rPr>
+    </w:lvl>
+    <w:lvl w:ilvl="7" w:tplc="04190003" w:tentative="1">
+      <w:start w:val="1"/>
+      <w:numFmt w:val="bullet"/>
+      <w:lvlText w:val="o"/>
+      <w:lvlJc w:val="left"/>
+      <w:pPr>
+        <w:ind w:left="5760" w:hanging="360"/>
+      </w:pPr>
+      <w:rPr>
+        <w:rFonts w:ascii="Courier New" w:hAnsi="Courier New" w:cs="Courier New" w:hint="default"/>
+      </w:rPr>
+    </w:lvl>
+    <w:lvl w:ilvl="8" w:tplc="04190005" w:tentative="1">
+      <w:start w:val="1"/>
+      <w:numFmt w:val="bullet"/>
+      <w:lvlText w:val=""/>
+      <w:lvlJc w:val="left"/>
+      <w:pPr>
+        <w:ind w:left="6480" w:hanging="360"/>
+      </w:pPr>
+      <w:rPr>
+        <w:rFonts w:ascii="Wingdings" w:hAnsi="Wingdings" w:hint="default"/>
+      </w:rPr>
+    </w:lvl>
+  </w:abstractNum>
+  <w:abstractNum w:abstractNumId="4" w15:restartNumberingAfterBreak="0">
+    <w:nsid w:val="6E1A2E61"/>
+    <w:multiLevelType w:val="hybridMultilevel"/>
+    <w:tmpl w:val="D90E919C"/>
+    <w:lvl w:ilvl="0" w:tplc="8F949B0E">
+      <w:start w:val="1"/>
+      <w:numFmt w:val="decimal"/>
+      <w:lvlText w:val="%1)"/>
+      <w:lvlJc w:val="left"/>
+      <w:pPr>
+        <w:ind w:left="720" w:hanging="360"/>
+      </w:pPr>
+      <w:rPr>
+        <w:rFonts w:cstheme="minorHAnsi" w:hint="default"/>
+      </w:rPr>
+    </w:lvl>
+    <w:lvl w:ilvl="1" w:tplc="04190019" w:tentative="1">
+      <w:start w:val="1"/>
+      <w:numFmt w:val="lowerLetter"/>
+      <w:lvlText w:val="%2."/>
+      <w:lvlJc w:val="left"/>
+      <w:pPr>
+        <w:ind w:left="1440" w:hanging="360"/>
+      </w:pPr>
+    </w:lvl>
+    <w:lvl w:ilvl="2" w:tplc="0419001B" w:tentative="1">
+      <w:start w:val="1"/>
+      <w:numFmt w:val="lowerRoman"/>
+      <w:lvlText w:val="%3."/>
+      <w:lvlJc w:val="right"/>
+      <w:pPr>
+        <w:ind w:left="2160" w:hanging="180"/>
+      </w:pPr>
+    </w:lvl>
+    <w:lvl w:ilvl="3" w:tplc="0419000F" w:tentative="1">
+      <w:start w:val="1"/>
+      <w:numFmt w:val="decimal"/>
+      <w:lvlText w:val="%4."/>
+      <w:lvlJc w:val="left"/>
+      <w:pPr>
+        <w:ind w:left="2880" w:hanging="360"/>
+      </w:pPr>
+    </w:lvl>
+    <w:lvl w:ilvl="4" w:tplc="04190019" w:tentative="1">
+      <w:start w:val="1"/>
+      <w:numFmt w:val="lowerLetter"/>
+      <w:lvlText w:val="%5."/>
+      <w:lvlJc w:val="left"/>
+      <w:pPr>
+        <w:ind w:left="3600" w:hanging="360"/>
+      </w:pPr>
+    </w:lvl>
+    <w:lvl w:ilvl="5" w:tplc="0419001B" w:tentative="1">
+      <w:start w:val="1"/>
+      <w:numFmt w:val="lowerRoman"/>
+      <w:lvlText w:val="%6."/>
+      <w:lvlJc w:val="right"/>
+      <w:pPr>
+        <w:ind w:left="4320" w:hanging="180"/>
+      </w:pPr>
+    </w:lvl>
+    <w:lvl w:ilvl="6" w:tplc="0419000F" w:tentative="1">
+      <w:start w:val="1"/>
+      <w:numFmt w:val="decimal"/>
+      <w:lvlText w:val="%7."/>
+      <w:lvlJc w:val="left"/>
+      <w:pPr>
+        <w:ind w:left="5040" w:hanging="360"/>
+      </w:pPr>
+    </w:lvl>
+    <w:lvl w:ilvl="7" w:tplc="04190019" w:tentative="1">
+      <w:start w:val="1"/>
+      <w:numFmt w:val="lowerLetter"/>
+      <w:lvlText w:val="%8."/>
+      <w:lvlJc w:val="left"/>
+      <w:pPr>
+        <w:ind w:left="5760" w:hanging="360"/>
+      </w:pPr>
+    </w:lvl>
+    <w:lvl w:ilvl="8" w:tplc="0419001B" w:tentative="1">
+      <w:start w:val="1"/>
+      <w:numFmt w:val="lowerRoman"/>
+      <w:lvlText w:val="%9."/>
+      <w:lvlJc w:val="right"/>
+      <w:pPr>
+        <w:ind w:left="6480" w:hanging="180"/>
+      </w:pPr>
+    </w:lvl>
+  </w:abstractNum>
   <w:num w:numId="1">
     <w:abstractNumId w:val="0"/>
   </w:num>
@@ -806,6 +3095,12 @@
   </w:num>
   <w:num w:numId="3">
     <w:abstractNumId w:val="2"/>
+  </w:num>
+  <w:num w:numId="4">
+    <w:abstractNumId w:val="3"/>
+  </w:num>
+  <w:num w:numId="5">
+    <w:abstractNumId w:val="4"/>
   </w:num>
 </w:numbering>
 </file>
@@ -933,6 +3228,7 @@
     <w:lsdException w:name="HTML Sample" w:semiHidden="1" w:unhideWhenUsed="1"/>
     <w:lsdException w:name="HTML Typewriter" w:semiHidden="1" w:unhideWhenUsed="1"/>
     <w:lsdException w:name="HTML Variable" w:semiHidden="1" w:unhideWhenUsed="1"/>
+    <w:lsdException w:name="Normal Table" w:semiHidden="1" w:unhideWhenUsed="1"/>
     <w:lsdException w:name="annotation subject" w:semiHidden="1" w:unhideWhenUsed="1"/>
     <w:lsdException w:name="No List" w:semiHidden="1" w:unhideWhenUsed="1"/>
     <w:lsdException w:name="Outline List 1" w:semiHidden="1" w:unhideWhenUsed="1"/>
@@ -979,8 +3275,10 @@
     <w:lsdException w:name="Table Subtle 2" w:semiHidden="1" w:unhideWhenUsed="1"/>
     <w:lsdException w:name="Table Web 1" w:semiHidden="1" w:unhideWhenUsed="1"/>
     <w:lsdException w:name="Table Web 2" w:semiHidden="1" w:unhideWhenUsed="1"/>
+    <w:lsdException w:name="Table Web 3" w:semiHidden="1" w:unhideWhenUsed="1"/>
     <w:lsdException w:name="Balloon Text" w:semiHidden="1" w:unhideWhenUsed="1"/>
     <w:lsdException w:name="Table Grid" w:uiPriority="39"/>
+    <w:lsdException w:name="Table Theme" w:semiHidden="1" w:unhideWhenUsed="1"/>
     <w:lsdException w:name="Placeholder Text" w:semiHidden="1"/>
     <w:lsdException w:name="No Spacing" w:uiPriority="1" w:qFormat="1"/>
     <w:lsdException w:name="Light Shading" w:uiPriority="60"/>
@@ -1209,7 +3507,6 @@
   <w:style w:type="character" w:default="1" w:styleId="a0">
     <w:name w:val="Default Paragraph Font"/>
     <w:uiPriority w:val="1"/>
-    <w:semiHidden/>
     <w:unhideWhenUsed/>
   </w:style>
   <w:style w:type="table" w:default="1" w:styleId="a1">
@@ -1243,6 +3540,25 @@
       <w:ind w:left="720"/>
       <w:contextualSpacing/>
     </w:pPr>
+  </w:style>
+  <w:style w:type="table" w:styleId="a4">
+    <w:name w:val="Table Grid"/>
+    <w:basedOn w:val="a1"/>
+    <w:uiPriority w:val="39"/>
+    <w:rsid w:val="00BB2C6D"/>
+    <w:pPr>
+      <w:spacing w:after="0" w:line="240" w:lineRule="auto"/>
+    </w:pPr>
+    <w:tblPr>
+      <w:tblBorders>
+        <w:top w:val="single" w:sz="4" w:space="0" w:color="auto"/>
+        <w:left w:val="single" w:sz="4" w:space="0" w:color="auto"/>
+        <w:bottom w:val="single" w:sz="4" w:space="0" w:color="auto"/>
+        <w:right w:val="single" w:sz="4" w:space="0" w:color="auto"/>
+        <w:insideH w:val="single" w:sz="4" w:space="0" w:color="auto"/>
+        <w:insideV w:val="single" w:sz="4" w:space="0" w:color="auto"/>
+      </w:tblBorders>
+    </w:tblPr>
   </w:style>
 </w:styles>
 </file>

</xml_diff>

<commit_message>
two automates examples are ready now
</commit_message>
<xml_diff>
--- a/Basics/verilog/Labs/SyncAutomates/docs/Синтез синхронных цифровых автоматов.docx
+++ b/Basics/verilog/Labs/SyncAutomates/docs/Синтез синхронных цифровых автоматов.docx
@@ -161,7 +161,15 @@
         <w:t xml:space="preserve"> </w:t>
       </w:r>
       <w:r>
-        <w:t xml:space="preserve">и т.п.) идет последовательно строка за строкой, но все эти строки выполняются параллельно. Большинство задач предусматривают ожидание наступления определенного события и переход в т, либо иное состояние в зависимости от текущего состояния и ряда условий (сигналов). Для решения таких задач используют синхронные цифровые автоматы, являющиеся отдельным классом </w:t>
+        <w:t xml:space="preserve">и </w:t>
+      </w:r>
+      <w:proofErr w:type="gramStart"/>
+      <w:r>
+        <w:t>т.п.</w:t>
+      </w:r>
+      <w:proofErr w:type="gramEnd"/>
+      <w:r>
+        <w:t xml:space="preserve">) идет последовательно строка за строкой, но все эти строки выполняются параллельно. Большинство задач предусматривают ожидание наступления определенного события и переход в т, либо иное состояние в зависимости от текущего состояния и ряда условий (сигналов). Для решения таких задач используют синхронные цифровые автоматы, являющиеся отдельным классом </w:t>
       </w:r>
       <w:proofErr w:type="spellStart"/>
       <w:r>
@@ -966,6 +974,7 @@
         <w:jc w:val="both"/>
         <w:rPr>
           <w:rFonts w:cstheme="minorHAnsi"/>
+          <w:lang w:val="en-US"/>
         </w:rPr>
       </w:pPr>
       <w:r>
@@ -990,14 +999,36 @@
         <w:rPr>
           <w:rFonts w:cstheme="minorHAnsi"/>
         </w:rPr>
-        <w:t xml:space="preserve">, т.е. значения входов, выходов и внутреннее состояние изменяются в дискретные моменты времени. Примерами таких автоматов являются: триггер, регистр </w:t>
-      </w:r>
-      <w:r>
-        <w:rPr>
-          <w:rFonts w:cstheme="minorHAnsi"/>
-        </w:rPr>
-        <w:t>и т.п.</w:t>
-      </w:r>
+        <w:t xml:space="preserve">, </w:t>
+      </w:r>
+      <w:proofErr w:type="gramStart"/>
+      <w:r>
+        <w:rPr>
+          <w:rFonts w:cstheme="minorHAnsi"/>
+        </w:rPr>
+        <w:t>т.е.</w:t>
+      </w:r>
+      <w:proofErr w:type="gramEnd"/>
+      <w:r>
+        <w:rPr>
+          <w:rFonts w:cstheme="minorHAnsi"/>
+        </w:rPr>
+        <w:t xml:space="preserve"> значения входов, выходов и внутреннее состояние изменяются в дискретные моменты времени. Примерами таких автоматов являются: триггер, регистр </w:t>
+      </w:r>
+      <w:r>
+        <w:rPr>
+          <w:rFonts w:cstheme="minorHAnsi"/>
+        </w:rPr>
+        <w:t xml:space="preserve">и </w:t>
+      </w:r>
+      <w:proofErr w:type="gramStart"/>
+      <w:r>
+        <w:rPr>
+          <w:rFonts w:cstheme="minorHAnsi"/>
+        </w:rPr>
+        <w:t>т.п.</w:t>
+      </w:r>
+      <w:proofErr w:type="gramEnd"/>
     </w:p>
     <w:p>
       <w:pPr>
@@ -1090,7 +1121,15 @@
         <w:t>Над дугами</w:t>
       </w:r>
       <w:r>
-        <w:t xml:space="preserve">, связывающими состояния пишутся </w:t>
+        <w:t xml:space="preserve">, связывающими </w:t>
+      </w:r>
+      <w:proofErr w:type="gramStart"/>
+      <w:r>
+        <w:t>состояния</w:t>
+      </w:r>
+      <w:proofErr w:type="gramEnd"/>
+      <w:r>
+        <w:t xml:space="preserve"> пишутся </w:t>
       </w:r>
       <w:r>
         <w:t xml:space="preserve">буквы, </w:t>
@@ -1741,7 +1780,15 @@
       </w:pPr>
       <w:r>
         <w:lastRenderedPageBreak/>
-        <w:t>При построении ТПВ для графа Мура строят отмеченную таблицу переходов для которой выделяют дополнительный столбец справа, в котором пишут выходное состояние. Для автомата изображенного на рис.2. ТПВ приведена в табл.2.</w:t>
+        <w:t xml:space="preserve">При построении ТПВ для графа Мура строят </w:t>
+      </w:r>
+      <w:proofErr w:type="gramStart"/>
+      <w:r>
+        <w:t>отмеченную таблицу переходов</w:t>
+      </w:r>
+      <w:proofErr w:type="gramEnd"/>
+      <w:r>
+        <w:t xml:space="preserve"> для которой выделяют дополнительный столбец справа, в котором пишут выходное состояние. Для автомата изображенного на рис.2. ТПВ приведена в табл.2.</w:t>
       </w:r>
     </w:p>
     <w:p>
@@ -2089,6 +2136,9 @@
           <w:p>
             <w:pPr>
               <w:jc w:val="both"/>
+              <w:rPr>
+                <w:lang w:val="en-US"/>
+              </w:rPr>
             </w:pPr>
             <w:r>
               <w:rPr>
@@ -2174,7 +2224,15 @@
       </w:r>
       <w:proofErr w:type="spellStart"/>
       <w:r>
-        <w:t xml:space="preserve">частичными, т.е. </w:t>
+        <w:t xml:space="preserve">частичными, </w:t>
+      </w:r>
+      <w:proofErr w:type="gramStart"/>
+      <w:r>
+        <w:t>т.е.</w:t>
+      </w:r>
+      <w:proofErr w:type="gramEnd"/>
+      <w:r>
+        <w:t xml:space="preserve"> </w:t>
       </w:r>
       <w:proofErr w:type="spellEnd"/>
       <w:r>
@@ -2435,7 +2493,19 @@
           <w:szCs w:val="18"/>
           <w:lang w:val="en-US"/>
         </w:rPr>
-        <w:t>milley_automate</w:t>
+        <w:t>milley_</w:t>
+      </w:r>
+      <w:proofErr w:type="gramStart"/>
+      <w:r>
+        <w:rPr>
+          <w:rFonts w:cstheme="minorHAnsi"/>
+          <w:b/>
+          <w:bCs/>
+          <w:sz w:val="18"/>
+          <w:szCs w:val="18"/>
+          <w:lang w:val="en-US"/>
+        </w:rPr>
+        <w:t>automate</w:t>
       </w:r>
       <w:proofErr w:type="spellEnd"/>
       <w:r>
@@ -2449,6 +2519,7 @@
         </w:rPr>
         <w:t>(</w:t>
       </w:r>
+      <w:proofErr w:type="gramEnd"/>
     </w:p>
     <w:p>
       <w:pPr>
@@ -3324,59 +3395,96 @@
           <w:szCs w:val="18"/>
           <w:lang w:val="en-US"/>
         </w:rPr>
-        <w:t xml:space="preserve">    reg[1:0] c;</w:t>
-      </w:r>
-    </w:p>
-    <w:p>
-      <w:pPr>
-        <w:spacing w:after="0" w:line="240" w:lineRule="auto"/>
-        <w:jc w:val="both"/>
-        <w:rPr>
-          <w:rFonts w:cstheme="minorHAnsi"/>
-          <w:b/>
-          <w:bCs/>
-          <w:sz w:val="18"/>
-          <w:szCs w:val="18"/>
-          <w:lang w:val="en-US"/>
-        </w:rPr>
-      </w:pPr>
-      <w:r>
-        <w:rPr>
-          <w:rFonts w:cstheme="minorHAnsi"/>
-          <w:b/>
-          <w:bCs/>
-          <w:sz w:val="18"/>
-          <w:szCs w:val="18"/>
-          <w:lang w:val="en-US"/>
-        </w:rPr>
         <w:t xml:space="preserve">    </w:t>
       </w:r>
-    </w:p>
-    <w:p>
-      <w:pPr>
-        <w:spacing w:after="0" w:line="240" w:lineRule="auto"/>
-        <w:jc w:val="both"/>
-        <w:rPr>
-          <w:rFonts w:cstheme="minorHAnsi"/>
-          <w:b/>
-          <w:bCs/>
-          <w:sz w:val="18"/>
-          <w:szCs w:val="18"/>
-          <w:lang w:val="en-US"/>
-        </w:rPr>
-      </w:pPr>
-      <w:r>
-        <w:rPr>
-          <w:rFonts w:cstheme="minorHAnsi"/>
-          <w:b/>
-          <w:bCs/>
-          <w:sz w:val="18"/>
-          <w:szCs w:val="18"/>
-          <w:lang w:val="en-US"/>
-        </w:rPr>
-        <w:t xml:space="preserve">    always @(</w:t>
+      <w:proofErr w:type="gramStart"/>
+      <w:r>
+        <w:rPr>
+          <w:rFonts w:cstheme="minorHAnsi"/>
+          <w:b/>
+          <w:bCs/>
+          <w:sz w:val="18"/>
+          <w:szCs w:val="18"/>
+          <w:lang w:val="en-US"/>
+        </w:rPr>
+        <w:t>reg[</w:t>
+      </w:r>
+      <w:proofErr w:type="gramEnd"/>
+      <w:r>
+        <w:rPr>
+          <w:rFonts w:cstheme="minorHAnsi"/>
+          <w:b/>
+          <w:bCs/>
+          <w:sz w:val="18"/>
+          <w:szCs w:val="18"/>
+          <w:lang w:val="en-US"/>
+        </w:rPr>
+        <w:t>1:0] c;</w:t>
+      </w:r>
+    </w:p>
+    <w:p>
+      <w:pPr>
+        <w:spacing w:after="0" w:line="240" w:lineRule="auto"/>
+        <w:jc w:val="both"/>
+        <w:rPr>
+          <w:rFonts w:cstheme="minorHAnsi"/>
+          <w:b/>
+          <w:bCs/>
+          <w:sz w:val="18"/>
+          <w:szCs w:val="18"/>
+          <w:lang w:val="en-US"/>
+        </w:rPr>
+      </w:pPr>
+      <w:r>
+        <w:rPr>
+          <w:rFonts w:cstheme="minorHAnsi"/>
+          <w:b/>
+          <w:bCs/>
+          <w:sz w:val="18"/>
+          <w:szCs w:val="18"/>
+          <w:lang w:val="en-US"/>
+        </w:rPr>
+        <w:t xml:space="preserve">    </w:t>
+      </w:r>
+    </w:p>
+    <w:p>
+      <w:pPr>
+        <w:spacing w:after="0" w:line="240" w:lineRule="auto"/>
+        <w:jc w:val="both"/>
+        <w:rPr>
+          <w:rFonts w:cstheme="minorHAnsi"/>
+          <w:b/>
+          <w:bCs/>
+          <w:sz w:val="18"/>
+          <w:szCs w:val="18"/>
+          <w:lang w:val="en-US"/>
+        </w:rPr>
+      </w:pPr>
+      <w:r>
+        <w:rPr>
+          <w:rFonts w:cstheme="minorHAnsi"/>
+          <w:b/>
+          <w:bCs/>
+          <w:sz w:val="18"/>
+          <w:szCs w:val="18"/>
+          <w:lang w:val="en-US"/>
+        </w:rPr>
+        <w:t xml:space="preserve">    always </w:t>
+      </w:r>
+      <w:proofErr w:type="gramStart"/>
+      <w:r>
+        <w:rPr>
+          <w:rFonts w:cstheme="minorHAnsi"/>
+          <w:b/>
+          <w:bCs/>
+          <w:sz w:val="18"/>
+          <w:szCs w:val="18"/>
+          <w:lang w:val="en-US"/>
+        </w:rPr>
+        <w:t>@(</w:t>
       </w:r>
       <w:proofErr w:type="spellStart"/>
+      <w:proofErr w:type="gramEnd"/>
       <w:r>
         <w:rPr>
           <w:rFonts w:cstheme="minorHAnsi"/>
@@ -5506,6 +5614,7 @@
         <w:t xml:space="preserve">                    </w:t>
       </w:r>
       <w:proofErr w:type="spellStart"/>
+      <w:proofErr w:type="gramStart"/>
       <w:r>
         <w:rPr>
           <w:rFonts w:cstheme="minorHAnsi"/>
@@ -5525,7 +5634,18 @@
           <w:sz w:val="18"/>
           <w:szCs w:val="18"/>
         </w:rPr>
-        <w:t xml:space="preserve">  // </w:t>
+        <w:t xml:space="preserve">  /</w:t>
+      </w:r>
+      <w:proofErr w:type="gramEnd"/>
+      <w:r>
+        <w:rPr>
+          <w:rFonts w:cstheme="minorHAnsi"/>
+          <w:b/>
+          <w:bCs/>
+          <w:sz w:val="18"/>
+          <w:szCs w:val="18"/>
+        </w:rPr>
+        <w:t xml:space="preserve">/ </w:t>
       </w:r>
       <w:proofErr w:type="spellStart"/>
       <w:r>
@@ -6109,7 +6229,16 @@
           <w:szCs w:val="18"/>
           <w:lang w:val="en-US"/>
         </w:rPr>
-        <w:t>milley_automate_testbench</w:t>
+        <w:t>milley_automate_</w:t>
+      </w:r>
+      <w:proofErr w:type="gramStart"/>
+      <w:r>
+        <w:rPr>
+          <w:sz w:val="18"/>
+          <w:szCs w:val="18"/>
+          <w:lang w:val="en-US"/>
+        </w:rPr>
+        <w:t>testbench</w:t>
       </w:r>
       <w:proofErr w:type="spellEnd"/>
       <w:r>
@@ -6118,7 +6247,16 @@
           <w:szCs w:val="18"/>
           <w:lang w:val="en-US"/>
         </w:rPr>
-        <w:t>();</w:t>
+        <w:t>(</w:t>
+      </w:r>
+      <w:proofErr w:type="gramEnd"/>
+      <w:r>
+        <w:rPr>
+          <w:sz w:val="18"/>
+          <w:szCs w:val="18"/>
+          <w:lang w:val="en-US"/>
+        </w:rPr>
+        <w:t>);</w:t>
       </w:r>
     </w:p>
     <w:p>
@@ -6337,6 +6475,7 @@
         <w:t>uut</w:t>
       </w:r>
       <w:proofErr w:type="spellEnd"/>
+      <w:proofErr w:type="gramStart"/>
       <w:r>
         <w:rPr>
           <w:b/>
@@ -6359,6 +6498,7 @@
         <w:t>clk</w:t>
       </w:r>
       <w:proofErr w:type="spellEnd"/>
+      <w:proofErr w:type="gramEnd"/>
       <w:r>
         <w:rPr>
           <w:b/>
@@ -6850,7 +6990,29 @@
           <w:szCs w:val="18"/>
           <w:lang w:val="en-US"/>
         </w:rPr>
-        <w:t xml:space="preserve">        a &lt;= 2'b11;  // A3, c -&gt; C3, b -&gt; b4</w:t>
+        <w:t xml:space="preserve">        a &lt;= 2'b</w:t>
+      </w:r>
+      <w:proofErr w:type="gramStart"/>
+      <w:r>
+        <w:rPr>
+          <w:b/>
+          <w:bCs/>
+          <w:sz w:val="18"/>
+          <w:szCs w:val="18"/>
+          <w:lang w:val="en-US"/>
+        </w:rPr>
+        <w:t>11;  /</w:t>
+      </w:r>
+      <w:proofErr w:type="gramEnd"/>
+      <w:r>
+        <w:rPr>
+          <w:b/>
+          <w:bCs/>
+          <w:sz w:val="18"/>
+          <w:szCs w:val="18"/>
+          <w:lang w:val="en-US"/>
+        </w:rPr>
+        <w:t>/ A3, c -&gt; C3, b -&gt; b4</w:t>
       </w:r>
     </w:p>
     <w:p>
@@ -6942,7 +7104,29 @@
           <w:szCs w:val="18"/>
           <w:lang w:val="en-US"/>
         </w:rPr>
-        <w:t xml:space="preserve">        a &lt;= 2'b01;  // A1, c-&gt;C4</w:t>
+        <w:t xml:space="preserve">        a &lt;= 2'b</w:t>
+      </w:r>
+      <w:proofErr w:type="gramStart"/>
+      <w:r>
+        <w:rPr>
+          <w:b/>
+          <w:bCs/>
+          <w:sz w:val="18"/>
+          <w:szCs w:val="18"/>
+          <w:lang w:val="en-US"/>
+        </w:rPr>
+        <w:t>01;  /</w:t>
+      </w:r>
+      <w:proofErr w:type="gramEnd"/>
+      <w:r>
+        <w:rPr>
+          <w:b/>
+          <w:bCs/>
+          <w:sz w:val="18"/>
+          <w:szCs w:val="18"/>
+          <w:lang w:val="en-US"/>
+        </w:rPr>
+        <w:t>/ A1, c-&gt;C4</w:t>
       </w:r>
     </w:p>
     <w:p>
@@ -6991,6 +7175,7 @@
         <w:t xml:space="preserve">    // B state should not </w:t>
       </w:r>
       <w:proofErr w:type="spellStart"/>
+      <w:proofErr w:type="gramStart"/>
       <w:r>
         <w:rPr>
           <w:b/>
@@ -7002,6 +7187,7 @@
         <w:t>changed</w:t>
       </w:r>
       <w:proofErr w:type="spellEnd"/>
+      <w:proofErr w:type="gramEnd"/>
       <w:r>
         <w:rPr>
           <w:b/>
@@ -7707,48 +7893,85 @@
           <w:lang w:val="en-US"/>
         </w:rPr>
       </w:pPr>
-      <w:r>
-        <w:rPr>
-          <w:b/>
-          <w:bCs/>
-          <w:sz w:val="18"/>
-          <w:szCs w:val="18"/>
-          <w:lang w:val="en-US"/>
-        </w:rPr>
-        <w:t xml:space="preserve">if(b != 2'b11)  </w:t>
-      </w:r>
-    </w:p>
-    <w:p>
-      <w:pPr>
-        <w:spacing w:after="0" w:line="240" w:lineRule="auto"/>
-        <w:jc w:val="both"/>
-        <w:rPr>
-          <w:b/>
-          <w:bCs/>
-          <w:sz w:val="18"/>
-          <w:szCs w:val="18"/>
-          <w:lang w:val="en-US"/>
-        </w:rPr>
-      </w:pPr>
-      <w:r>
-        <w:rPr>
-          <w:b/>
-          <w:bCs/>
-          <w:sz w:val="18"/>
-          <w:szCs w:val="18"/>
-          <w:lang w:val="en-US"/>
-        </w:rPr>
-        <w:t xml:space="preserve">    $display("test failed for input combination 00");</w:t>
-      </w:r>
-    </w:p>
-    <w:p>
-      <w:pPr>
-        <w:jc w:val="both"/>
-      </w:pPr>
-    </w:p>
-    <w:p>
-      <w:pPr>
-        <w:jc w:val="both"/>
+      <w:proofErr w:type="gramStart"/>
+      <w:r>
+        <w:rPr>
+          <w:b/>
+          <w:bCs/>
+          <w:sz w:val="18"/>
+          <w:szCs w:val="18"/>
+          <w:lang w:val="en-US"/>
+        </w:rPr>
+        <w:t>if(</w:t>
+      </w:r>
+      <w:proofErr w:type="gramEnd"/>
+      <w:r>
+        <w:rPr>
+          <w:b/>
+          <w:bCs/>
+          <w:sz w:val="18"/>
+          <w:szCs w:val="18"/>
+          <w:lang w:val="en-US"/>
+        </w:rPr>
+        <w:t xml:space="preserve">b != 2'b11)  </w:t>
+      </w:r>
+    </w:p>
+    <w:p>
+      <w:pPr>
+        <w:spacing w:after="0" w:line="240" w:lineRule="auto"/>
+        <w:jc w:val="both"/>
+        <w:rPr>
+          <w:b/>
+          <w:bCs/>
+          <w:sz w:val="18"/>
+          <w:szCs w:val="18"/>
+          <w:lang w:val="en-US"/>
+        </w:rPr>
+      </w:pPr>
+      <w:r>
+        <w:rPr>
+          <w:b/>
+          <w:bCs/>
+          <w:sz w:val="18"/>
+          <w:szCs w:val="18"/>
+          <w:lang w:val="en-US"/>
+        </w:rPr>
+        <w:t xml:space="preserve">    $</w:t>
+      </w:r>
+      <w:proofErr w:type="gramStart"/>
+      <w:r>
+        <w:rPr>
+          <w:b/>
+          <w:bCs/>
+          <w:sz w:val="18"/>
+          <w:szCs w:val="18"/>
+          <w:lang w:val="en-US"/>
+        </w:rPr>
+        <w:t>display(</w:t>
+      </w:r>
+      <w:proofErr w:type="gramEnd"/>
+      <w:r>
+        <w:rPr>
+          <w:b/>
+          <w:bCs/>
+          <w:sz w:val="18"/>
+          <w:szCs w:val="18"/>
+          <w:lang w:val="en-US"/>
+        </w:rPr>
+        <w:t>"test failed for input combination 00");</w:t>
+      </w:r>
+    </w:p>
+    <w:p>
+      <w:pPr>
+        <w:jc w:val="both"/>
+      </w:pPr>
+    </w:p>
+    <w:p>
+      <w:pPr>
+        <w:jc w:val="both"/>
+        <w:rPr>
+          <w:lang w:val="en-US"/>
+        </w:rPr>
       </w:pPr>
       <w:r>
         <w:lastRenderedPageBreak/>
@@ -7769,8 +7992,4025 @@
       <w:r>
         <w:t xml:space="preserve">привязано </w:t>
       </w:r>
-      <w:bookmarkStart w:id="0" w:name="_GoBack"/>
-      <w:bookmarkEnd w:id="0"/>
+      <w:r>
+        <w:t xml:space="preserve">к текущему состоянию автомата с через инструкцию </w:t>
+      </w:r>
+      <w:r>
+        <w:rPr>
+          <w:lang w:val="en-US"/>
+        </w:rPr>
+        <w:t>assign</w:t>
+      </w:r>
+      <w:r>
+        <w:t xml:space="preserve"> </w:t>
+      </w:r>
+      <w:r>
+        <w:t>и выбор значения из функции. Проект</w:t>
+      </w:r>
+      <w:r>
+        <w:rPr>
+          <w:lang w:val="en-US"/>
+        </w:rPr>
+        <w:t xml:space="preserve"> </w:t>
+      </w:r>
+      <w:r>
+        <w:t>расположен</w:t>
+      </w:r>
+      <w:r>
+        <w:rPr>
+          <w:lang w:val="en-US"/>
+        </w:rPr>
+        <w:t xml:space="preserve"> </w:t>
+      </w:r>
+      <w:r>
+        <w:t>по</w:t>
+      </w:r>
+      <w:r>
+        <w:rPr>
+          <w:lang w:val="en-US"/>
+        </w:rPr>
+        <w:t xml:space="preserve"> </w:t>
+      </w:r>
+      <w:r>
+        <w:t>пути</w:t>
+      </w:r>
+      <w:r>
+        <w:rPr>
+          <w:lang w:val="en-US"/>
+        </w:rPr>
+        <w:t>:</w:t>
+      </w:r>
+    </w:p>
+    <w:p>
+      <w:pPr>
+        <w:jc w:val="both"/>
+        <w:rPr>
+          <w:i/>
+          <w:iCs/>
+          <w:lang w:val="en-US"/>
+        </w:rPr>
+      </w:pPr>
+      <w:r>
+        <w:rPr>
+          <w:i/>
+          <w:iCs/>
+          <w:lang w:val="en-US"/>
+        </w:rPr>
+        <w:t>FpgaCourse\Basics\verilog\Labs\SyncAutomates\example_automates\moore_automate</w:t>
+      </w:r>
+    </w:p>
+    <w:p>
+      <w:pPr>
+        <w:jc w:val="both"/>
+      </w:pPr>
+      <w:r>
+        <w:rPr>
+          <w:lang w:val="en-US"/>
+        </w:rPr>
+        <w:t>Verilog</w:t>
+      </w:r>
+      <w:r>
+        <w:t xml:space="preserve"> </w:t>
+      </w:r>
+      <w:r>
+        <w:t>код модуля, реализующий автомат Мура, приведенный на рис.2 и в табл. 2:</w:t>
+      </w:r>
+    </w:p>
+    <w:p>
+      <w:pPr>
+        <w:spacing w:after="0" w:line="240" w:lineRule="auto"/>
+        <w:jc w:val="both"/>
+        <w:rPr>
+          <w:b/>
+          <w:bCs/>
+          <w:sz w:val="18"/>
+          <w:szCs w:val="18"/>
+          <w:lang w:val="en-US"/>
+        </w:rPr>
+      </w:pPr>
+      <w:r>
+        <w:rPr>
+          <w:b/>
+          <w:bCs/>
+          <w:sz w:val="18"/>
+          <w:szCs w:val="18"/>
+          <w:lang w:val="en-US"/>
+        </w:rPr>
+        <w:t xml:space="preserve">module </w:t>
+      </w:r>
+      <w:proofErr w:type="spellStart"/>
+      <w:r>
+        <w:rPr>
+          <w:b/>
+          <w:bCs/>
+          <w:sz w:val="18"/>
+          <w:szCs w:val="18"/>
+          <w:lang w:val="en-US"/>
+        </w:rPr>
+        <w:t>moore_</w:t>
+      </w:r>
+      <w:proofErr w:type="gramStart"/>
+      <w:r>
+        <w:rPr>
+          <w:b/>
+          <w:bCs/>
+          <w:sz w:val="18"/>
+          <w:szCs w:val="18"/>
+          <w:lang w:val="en-US"/>
+        </w:rPr>
+        <w:t>automate</w:t>
+      </w:r>
+      <w:proofErr w:type="spellEnd"/>
+      <w:r>
+        <w:rPr>
+          <w:b/>
+          <w:bCs/>
+          <w:sz w:val="18"/>
+          <w:szCs w:val="18"/>
+          <w:lang w:val="en-US"/>
+        </w:rPr>
+        <w:t>(</w:t>
+      </w:r>
+      <w:proofErr w:type="gramEnd"/>
+    </w:p>
+    <w:p>
+      <w:pPr>
+        <w:spacing w:after="0" w:line="240" w:lineRule="auto"/>
+        <w:jc w:val="both"/>
+        <w:rPr>
+          <w:b/>
+          <w:bCs/>
+          <w:sz w:val="18"/>
+          <w:szCs w:val="18"/>
+          <w:lang w:val="en-US"/>
+        </w:rPr>
+      </w:pPr>
+      <w:r>
+        <w:rPr>
+          <w:b/>
+          <w:bCs/>
+          <w:sz w:val="18"/>
+          <w:szCs w:val="18"/>
+          <w:lang w:val="en-US"/>
+        </w:rPr>
+        <w:t xml:space="preserve">    input wire reset,</w:t>
+      </w:r>
+    </w:p>
+    <w:p>
+      <w:pPr>
+        <w:spacing w:after="0" w:line="240" w:lineRule="auto"/>
+        <w:jc w:val="both"/>
+        <w:rPr>
+          <w:b/>
+          <w:bCs/>
+          <w:sz w:val="18"/>
+          <w:szCs w:val="18"/>
+          <w:lang w:val="en-US"/>
+        </w:rPr>
+      </w:pPr>
+      <w:r>
+        <w:rPr>
+          <w:b/>
+          <w:bCs/>
+          <w:sz w:val="18"/>
+          <w:szCs w:val="18"/>
+          <w:lang w:val="en-US"/>
+        </w:rPr>
+        <w:t xml:space="preserve">    input wire </w:t>
+      </w:r>
+      <w:proofErr w:type="spellStart"/>
+      <w:r>
+        <w:rPr>
+          <w:b/>
+          <w:bCs/>
+          <w:sz w:val="18"/>
+          <w:szCs w:val="18"/>
+          <w:lang w:val="en-US"/>
+        </w:rPr>
+        <w:t>clk</w:t>
+      </w:r>
+      <w:proofErr w:type="spellEnd"/>
+      <w:r>
+        <w:rPr>
+          <w:b/>
+          <w:bCs/>
+          <w:sz w:val="18"/>
+          <w:szCs w:val="18"/>
+          <w:lang w:val="en-US"/>
+        </w:rPr>
+        <w:t>,</w:t>
+      </w:r>
+    </w:p>
+    <w:p>
+      <w:pPr>
+        <w:spacing w:after="0" w:line="240" w:lineRule="auto"/>
+        <w:jc w:val="both"/>
+        <w:rPr>
+          <w:b/>
+          <w:bCs/>
+          <w:sz w:val="18"/>
+          <w:szCs w:val="18"/>
+          <w:lang w:val="en-US"/>
+        </w:rPr>
+      </w:pPr>
+      <w:r>
+        <w:rPr>
+          <w:b/>
+          <w:bCs/>
+          <w:sz w:val="18"/>
+          <w:szCs w:val="18"/>
+          <w:lang w:val="en-US"/>
+        </w:rPr>
+        <w:t xml:space="preserve">    input wire [1:0] a,</w:t>
+      </w:r>
+    </w:p>
+    <w:p>
+      <w:pPr>
+        <w:spacing w:after="0" w:line="240" w:lineRule="auto"/>
+        <w:jc w:val="both"/>
+        <w:rPr>
+          <w:b/>
+          <w:bCs/>
+          <w:sz w:val="18"/>
+          <w:szCs w:val="18"/>
+          <w:lang w:val="en-US"/>
+        </w:rPr>
+      </w:pPr>
+      <w:r>
+        <w:rPr>
+          <w:b/>
+          <w:bCs/>
+          <w:sz w:val="18"/>
+          <w:szCs w:val="18"/>
+          <w:lang w:val="en-US"/>
+        </w:rPr>
+        <w:t xml:space="preserve">    output wire [1:0] b</w:t>
+      </w:r>
+    </w:p>
+    <w:p>
+      <w:pPr>
+        <w:spacing w:after="0" w:line="240" w:lineRule="auto"/>
+        <w:jc w:val="both"/>
+        <w:rPr>
+          <w:b/>
+          <w:bCs/>
+          <w:sz w:val="18"/>
+          <w:szCs w:val="18"/>
+          <w:lang w:val="en-US"/>
+        </w:rPr>
+      </w:pPr>
+      <w:r>
+        <w:rPr>
+          <w:b/>
+          <w:bCs/>
+          <w:sz w:val="18"/>
+          <w:szCs w:val="18"/>
+          <w:lang w:val="en-US"/>
+        </w:rPr>
+        <w:t>);</w:t>
+      </w:r>
+    </w:p>
+    <w:p>
+      <w:pPr>
+        <w:spacing w:after="0" w:line="240" w:lineRule="auto"/>
+        <w:jc w:val="both"/>
+        <w:rPr>
+          <w:b/>
+          <w:bCs/>
+          <w:sz w:val="18"/>
+          <w:szCs w:val="18"/>
+          <w:lang w:val="en-US"/>
+        </w:rPr>
+      </w:pPr>
+      <w:r>
+        <w:rPr>
+          <w:b/>
+          <w:bCs/>
+          <w:sz w:val="18"/>
+          <w:szCs w:val="18"/>
+          <w:lang w:val="en-US"/>
+        </w:rPr>
+        <w:t xml:space="preserve">    </w:t>
+      </w:r>
+    </w:p>
+    <w:p>
+      <w:pPr>
+        <w:spacing w:after="0" w:line="240" w:lineRule="auto"/>
+        <w:jc w:val="both"/>
+        <w:rPr>
+          <w:b/>
+          <w:bCs/>
+          <w:sz w:val="18"/>
+          <w:szCs w:val="18"/>
+          <w:lang w:val="en-US"/>
+        </w:rPr>
+      </w:pPr>
+      <w:r>
+        <w:rPr>
+          <w:b/>
+          <w:bCs/>
+          <w:sz w:val="18"/>
+          <w:szCs w:val="18"/>
+          <w:lang w:val="en-US"/>
+        </w:rPr>
+        <w:t xml:space="preserve">    // a1 - 1, a2 - 2, a3 - 3</w:t>
+      </w:r>
+    </w:p>
+    <w:p>
+      <w:pPr>
+        <w:spacing w:after="0" w:line="240" w:lineRule="auto"/>
+        <w:jc w:val="both"/>
+        <w:rPr>
+          <w:b/>
+          <w:bCs/>
+          <w:sz w:val="18"/>
+          <w:szCs w:val="18"/>
+          <w:lang w:val="en-US"/>
+        </w:rPr>
+      </w:pPr>
+      <w:r>
+        <w:rPr>
+          <w:b/>
+          <w:bCs/>
+          <w:sz w:val="18"/>
+          <w:szCs w:val="18"/>
+          <w:lang w:val="en-US"/>
+        </w:rPr>
+        <w:t xml:space="preserve">    // b1 - 0, b2 - 1, b3 - 2, b4 -3</w:t>
+      </w:r>
+    </w:p>
+    <w:p>
+      <w:pPr>
+        <w:spacing w:after="0" w:line="240" w:lineRule="auto"/>
+        <w:jc w:val="both"/>
+        <w:rPr>
+          <w:b/>
+          <w:bCs/>
+          <w:sz w:val="18"/>
+          <w:szCs w:val="18"/>
+          <w:lang w:val="en-US"/>
+        </w:rPr>
+      </w:pPr>
+      <w:r>
+        <w:rPr>
+          <w:b/>
+          <w:bCs/>
+          <w:sz w:val="18"/>
+          <w:szCs w:val="18"/>
+          <w:lang w:val="en-US"/>
+        </w:rPr>
+        <w:t xml:space="preserve">    </w:t>
+      </w:r>
+    </w:p>
+    <w:p>
+      <w:pPr>
+        <w:spacing w:after="0" w:line="240" w:lineRule="auto"/>
+        <w:jc w:val="both"/>
+        <w:rPr>
+          <w:b/>
+          <w:bCs/>
+          <w:sz w:val="18"/>
+          <w:szCs w:val="18"/>
+          <w:lang w:val="en-US"/>
+        </w:rPr>
+      </w:pPr>
+      <w:r>
+        <w:rPr>
+          <w:b/>
+          <w:bCs/>
+          <w:sz w:val="18"/>
+          <w:szCs w:val="18"/>
+          <w:lang w:val="en-US"/>
+        </w:rPr>
+        <w:t xml:space="preserve">    </w:t>
+      </w:r>
+      <w:proofErr w:type="spellStart"/>
+      <w:r>
+        <w:rPr>
+          <w:b/>
+          <w:bCs/>
+          <w:sz w:val="18"/>
+          <w:szCs w:val="18"/>
+          <w:lang w:val="en-US"/>
+        </w:rPr>
+        <w:t>localparam</w:t>
+      </w:r>
+      <w:proofErr w:type="spellEnd"/>
+      <w:r>
+        <w:rPr>
+          <w:b/>
+          <w:bCs/>
+          <w:sz w:val="18"/>
+          <w:szCs w:val="18"/>
+          <w:lang w:val="en-US"/>
+        </w:rPr>
+        <w:t xml:space="preserve"> reg [1:0] A1 = 2'b00;</w:t>
+      </w:r>
+    </w:p>
+    <w:p>
+      <w:pPr>
+        <w:spacing w:after="0" w:line="240" w:lineRule="auto"/>
+        <w:jc w:val="both"/>
+        <w:rPr>
+          <w:b/>
+          <w:bCs/>
+          <w:sz w:val="18"/>
+          <w:szCs w:val="18"/>
+          <w:lang w:val="en-US"/>
+        </w:rPr>
+      </w:pPr>
+      <w:r>
+        <w:rPr>
+          <w:b/>
+          <w:bCs/>
+          <w:sz w:val="18"/>
+          <w:szCs w:val="18"/>
+          <w:lang w:val="en-US"/>
+        </w:rPr>
+        <w:t xml:space="preserve">    </w:t>
+      </w:r>
+      <w:proofErr w:type="spellStart"/>
+      <w:r>
+        <w:rPr>
+          <w:b/>
+          <w:bCs/>
+          <w:sz w:val="18"/>
+          <w:szCs w:val="18"/>
+          <w:lang w:val="en-US"/>
+        </w:rPr>
+        <w:t>localparam</w:t>
+      </w:r>
+      <w:proofErr w:type="spellEnd"/>
+      <w:r>
+        <w:rPr>
+          <w:b/>
+          <w:bCs/>
+          <w:sz w:val="18"/>
+          <w:szCs w:val="18"/>
+          <w:lang w:val="en-US"/>
+        </w:rPr>
+        <w:t xml:space="preserve"> reg [1:0] A2 = 2'b01;</w:t>
+      </w:r>
+    </w:p>
+    <w:p>
+      <w:pPr>
+        <w:spacing w:after="0" w:line="240" w:lineRule="auto"/>
+        <w:jc w:val="both"/>
+        <w:rPr>
+          <w:b/>
+          <w:bCs/>
+          <w:sz w:val="18"/>
+          <w:szCs w:val="18"/>
+          <w:lang w:val="en-US"/>
+        </w:rPr>
+      </w:pPr>
+      <w:r>
+        <w:rPr>
+          <w:b/>
+          <w:bCs/>
+          <w:sz w:val="18"/>
+          <w:szCs w:val="18"/>
+          <w:lang w:val="en-US"/>
+        </w:rPr>
+        <w:t xml:space="preserve">    </w:t>
+      </w:r>
+      <w:proofErr w:type="spellStart"/>
+      <w:r>
+        <w:rPr>
+          <w:b/>
+          <w:bCs/>
+          <w:sz w:val="18"/>
+          <w:szCs w:val="18"/>
+          <w:lang w:val="en-US"/>
+        </w:rPr>
+        <w:t>localparam</w:t>
+      </w:r>
+      <w:proofErr w:type="spellEnd"/>
+      <w:r>
+        <w:rPr>
+          <w:b/>
+          <w:bCs/>
+          <w:sz w:val="18"/>
+          <w:szCs w:val="18"/>
+          <w:lang w:val="en-US"/>
+        </w:rPr>
+        <w:t xml:space="preserve"> reg [1:0] A3 = 2'b10;</w:t>
+      </w:r>
+    </w:p>
+    <w:p>
+      <w:pPr>
+        <w:spacing w:after="0" w:line="240" w:lineRule="auto"/>
+        <w:jc w:val="both"/>
+        <w:rPr>
+          <w:b/>
+          <w:bCs/>
+          <w:sz w:val="18"/>
+          <w:szCs w:val="18"/>
+          <w:lang w:val="en-US"/>
+        </w:rPr>
+      </w:pPr>
+      <w:r>
+        <w:rPr>
+          <w:b/>
+          <w:bCs/>
+          <w:sz w:val="18"/>
+          <w:szCs w:val="18"/>
+          <w:lang w:val="en-US"/>
+        </w:rPr>
+        <w:t xml:space="preserve">    </w:t>
+      </w:r>
+    </w:p>
+    <w:p>
+      <w:pPr>
+        <w:spacing w:after="0" w:line="240" w:lineRule="auto"/>
+        <w:jc w:val="both"/>
+        <w:rPr>
+          <w:b/>
+          <w:bCs/>
+          <w:sz w:val="18"/>
+          <w:szCs w:val="18"/>
+          <w:lang w:val="en-US"/>
+        </w:rPr>
+      </w:pPr>
+      <w:r>
+        <w:rPr>
+          <w:b/>
+          <w:bCs/>
+          <w:sz w:val="18"/>
+          <w:szCs w:val="18"/>
+          <w:lang w:val="en-US"/>
+        </w:rPr>
+        <w:t xml:space="preserve">    </w:t>
+      </w:r>
+      <w:proofErr w:type="spellStart"/>
+      <w:r>
+        <w:rPr>
+          <w:b/>
+          <w:bCs/>
+          <w:sz w:val="18"/>
+          <w:szCs w:val="18"/>
+          <w:lang w:val="en-US"/>
+        </w:rPr>
+        <w:t>localparam</w:t>
+      </w:r>
+      <w:proofErr w:type="spellEnd"/>
+      <w:r>
+        <w:rPr>
+          <w:b/>
+          <w:bCs/>
+          <w:sz w:val="18"/>
+          <w:szCs w:val="18"/>
+          <w:lang w:val="en-US"/>
+        </w:rPr>
+        <w:t xml:space="preserve"> reg [1:0] B1 = 2'b00;</w:t>
+      </w:r>
+    </w:p>
+    <w:p>
+      <w:pPr>
+        <w:spacing w:after="0" w:line="240" w:lineRule="auto"/>
+        <w:jc w:val="both"/>
+        <w:rPr>
+          <w:b/>
+          <w:bCs/>
+          <w:sz w:val="18"/>
+          <w:szCs w:val="18"/>
+          <w:lang w:val="en-US"/>
+        </w:rPr>
+      </w:pPr>
+      <w:r>
+        <w:rPr>
+          <w:b/>
+          <w:bCs/>
+          <w:sz w:val="18"/>
+          <w:szCs w:val="18"/>
+          <w:lang w:val="en-US"/>
+        </w:rPr>
+        <w:t xml:space="preserve">    </w:t>
+      </w:r>
+      <w:proofErr w:type="spellStart"/>
+      <w:r>
+        <w:rPr>
+          <w:b/>
+          <w:bCs/>
+          <w:sz w:val="18"/>
+          <w:szCs w:val="18"/>
+          <w:lang w:val="en-US"/>
+        </w:rPr>
+        <w:t>localparam</w:t>
+      </w:r>
+      <w:proofErr w:type="spellEnd"/>
+      <w:r>
+        <w:rPr>
+          <w:b/>
+          <w:bCs/>
+          <w:sz w:val="18"/>
+          <w:szCs w:val="18"/>
+          <w:lang w:val="en-US"/>
+        </w:rPr>
+        <w:t xml:space="preserve"> reg [1:0] B2 = 2'b01;</w:t>
+      </w:r>
+    </w:p>
+    <w:p>
+      <w:pPr>
+        <w:spacing w:after="0" w:line="240" w:lineRule="auto"/>
+        <w:jc w:val="both"/>
+        <w:rPr>
+          <w:b/>
+          <w:bCs/>
+          <w:sz w:val="18"/>
+          <w:szCs w:val="18"/>
+          <w:lang w:val="en-US"/>
+        </w:rPr>
+      </w:pPr>
+      <w:r>
+        <w:rPr>
+          <w:b/>
+          <w:bCs/>
+          <w:sz w:val="18"/>
+          <w:szCs w:val="18"/>
+          <w:lang w:val="en-US"/>
+        </w:rPr>
+        <w:t xml:space="preserve">    </w:t>
+      </w:r>
+      <w:proofErr w:type="spellStart"/>
+      <w:r>
+        <w:rPr>
+          <w:b/>
+          <w:bCs/>
+          <w:sz w:val="18"/>
+          <w:szCs w:val="18"/>
+          <w:lang w:val="en-US"/>
+        </w:rPr>
+        <w:t>localparam</w:t>
+      </w:r>
+      <w:proofErr w:type="spellEnd"/>
+      <w:r>
+        <w:rPr>
+          <w:b/>
+          <w:bCs/>
+          <w:sz w:val="18"/>
+          <w:szCs w:val="18"/>
+          <w:lang w:val="en-US"/>
+        </w:rPr>
+        <w:t xml:space="preserve"> reg [1:0] B3 = 2'b10;</w:t>
+      </w:r>
+    </w:p>
+    <w:p>
+      <w:pPr>
+        <w:spacing w:after="0" w:line="240" w:lineRule="auto"/>
+        <w:jc w:val="both"/>
+        <w:rPr>
+          <w:b/>
+          <w:bCs/>
+          <w:sz w:val="18"/>
+          <w:szCs w:val="18"/>
+          <w:lang w:val="en-US"/>
+        </w:rPr>
+      </w:pPr>
+      <w:r>
+        <w:rPr>
+          <w:b/>
+          <w:bCs/>
+          <w:sz w:val="18"/>
+          <w:szCs w:val="18"/>
+          <w:lang w:val="en-US"/>
+        </w:rPr>
+        <w:t xml:space="preserve">    </w:t>
+      </w:r>
+    </w:p>
+    <w:p>
+      <w:pPr>
+        <w:spacing w:after="0" w:line="240" w:lineRule="auto"/>
+        <w:jc w:val="both"/>
+        <w:rPr>
+          <w:b/>
+          <w:bCs/>
+          <w:sz w:val="18"/>
+          <w:szCs w:val="18"/>
+          <w:lang w:val="en-US"/>
+        </w:rPr>
+      </w:pPr>
+      <w:r>
+        <w:rPr>
+          <w:b/>
+          <w:bCs/>
+          <w:sz w:val="18"/>
+          <w:szCs w:val="18"/>
+          <w:lang w:val="en-US"/>
+        </w:rPr>
+        <w:t xml:space="preserve">    </w:t>
+      </w:r>
+      <w:proofErr w:type="spellStart"/>
+      <w:r>
+        <w:rPr>
+          <w:b/>
+          <w:bCs/>
+          <w:sz w:val="18"/>
+          <w:szCs w:val="18"/>
+          <w:lang w:val="en-US"/>
+        </w:rPr>
+        <w:t>localparam</w:t>
+      </w:r>
+      <w:proofErr w:type="spellEnd"/>
+      <w:r>
+        <w:rPr>
+          <w:b/>
+          <w:bCs/>
+          <w:sz w:val="18"/>
+          <w:szCs w:val="18"/>
+          <w:lang w:val="en-US"/>
+        </w:rPr>
+        <w:t xml:space="preserve"> reg [1:0] C1 = 2'b00;</w:t>
+      </w:r>
+    </w:p>
+    <w:p>
+      <w:pPr>
+        <w:spacing w:after="0" w:line="240" w:lineRule="auto"/>
+        <w:jc w:val="both"/>
+        <w:rPr>
+          <w:b/>
+          <w:bCs/>
+          <w:sz w:val="18"/>
+          <w:szCs w:val="18"/>
+          <w:lang w:val="en-US"/>
+        </w:rPr>
+      </w:pPr>
+      <w:r>
+        <w:rPr>
+          <w:b/>
+          <w:bCs/>
+          <w:sz w:val="18"/>
+          <w:szCs w:val="18"/>
+          <w:lang w:val="en-US"/>
+        </w:rPr>
+        <w:t xml:space="preserve">    </w:t>
+      </w:r>
+      <w:proofErr w:type="spellStart"/>
+      <w:r>
+        <w:rPr>
+          <w:b/>
+          <w:bCs/>
+          <w:sz w:val="18"/>
+          <w:szCs w:val="18"/>
+          <w:lang w:val="en-US"/>
+        </w:rPr>
+        <w:t>localparam</w:t>
+      </w:r>
+      <w:proofErr w:type="spellEnd"/>
+      <w:r>
+        <w:rPr>
+          <w:b/>
+          <w:bCs/>
+          <w:sz w:val="18"/>
+          <w:szCs w:val="18"/>
+          <w:lang w:val="en-US"/>
+        </w:rPr>
+        <w:t xml:space="preserve"> reg [1:0] C2 = 2'b01;</w:t>
+      </w:r>
+    </w:p>
+    <w:p>
+      <w:pPr>
+        <w:spacing w:after="0" w:line="240" w:lineRule="auto"/>
+        <w:jc w:val="both"/>
+        <w:rPr>
+          <w:b/>
+          <w:bCs/>
+          <w:sz w:val="18"/>
+          <w:szCs w:val="18"/>
+          <w:lang w:val="en-US"/>
+        </w:rPr>
+      </w:pPr>
+      <w:r>
+        <w:rPr>
+          <w:b/>
+          <w:bCs/>
+          <w:sz w:val="18"/>
+          <w:szCs w:val="18"/>
+          <w:lang w:val="en-US"/>
+        </w:rPr>
+        <w:t xml:space="preserve">    </w:t>
+      </w:r>
+      <w:proofErr w:type="spellStart"/>
+      <w:r>
+        <w:rPr>
+          <w:b/>
+          <w:bCs/>
+          <w:sz w:val="18"/>
+          <w:szCs w:val="18"/>
+          <w:lang w:val="en-US"/>
+        </w:rPr>
+        <w:t>localparam</w:t>
+      </w:r>
+      <w:proofErr w:type="spellEnd"/>
+      <w:r>
+        <w:rPr>
+          <w:b/>
+          <w:bCs/>
+          <w:sz w:val="18"/>
+          <w:szCs w:val="18"/>
+          <w:lang w:val="en-US"/>
+        </w:rPr>
+        <w:t xml:space="preserve"> reg [1:0] C3 = 2'b10;</w:t>
+      </w:r>
+    </w:p>
+    <w:p>
+      <w:pPr>
+        <w:spacing w:after="0" w:line="240" w:lineRule="auto"/>
+        <w:jc w:val="both"/>
+        <w:rPr>
+          <w:b/>
+          <w:bCs/>
+          <w:sz w:val="18"/>
+          <w:szCs w:val="18"/>
+          <w:lang w:val="en-US"/>
+        </w:rPr>
+      </w:pPr>
+    </w:p>
+    <w:p>
+      <w:pPr>
+        <w:spacing w:after="0" w:line="240" w:lineRule="auto"/>
+        <w:jc w:val="both"/>
+        <w:rPr>
+          <w:b/>
+          <w:bCs/>
+          <w:sz w:val="18"/>
+          <w:szCs w:val="18"/>
+          <w:lang w:val="en-US"/>
+        </w:rPr>
+      </w:pPr>
+      <w:r>
+        <w:rPr>
+          <w:b/>
+          <w:bCs/>
+          <w:sz w:val="18"/>
+          <w:szCs w:val="18"/>
+          <w:lang w:val="en-US"/>
+        </w:rPr>
+        <w:t xml:space="preserve">    </w:t>
+      </w:r>
+      <w:proofErr w:type="gramStart"/>
+      <w:r>
+        <w:rPr>
+          <w:b/>
+          <w:bCs/>
+          <w:sz w:val="18"/>
+          <w:szCs w:val="18"/>
+          <w:lang w:val="en-US"/>
+        </w:rPr>
+        <w:t>reg[</w:t>
+      </w:r>
+      <w:proofErr w:type="gramEnd"/>
+      <w:r>
+        <w:rPr>
+          <w:b/>
+          <w:bCs/>
+          <w:sz w:val="18"/>
+          <w:szCs w:val="18"/>
+          <w:lang w:val="en-US"/>
+        </w:rPr>
+        <w:t>1:0] c;</w:t>
+      </w:r>
+    </w:p>
+    <w:p>
+      <w:pPr>
+        <w:spacing w:after="0" w:line="240" w:lineRule="auto"/>
+        <w:jc w:val="both"/>
+        <w:rPr>
+          <w:b/>
+          <w:bCs/>
+          <w:sz w:val="18"/>
+          <w:szCs w:val="18"/>
+          <w:lang w:val="en-US"/>
+        </w:rPr>
+      </w:pPr>
+    </w:p>
+    <w:p>
+      <w:pPr>
+        <w:spacing w:after="0" w:line="240" w:lineRule="auto"/>
+        <w:jc w:val="both"/>
+        <w:rPr>
+          <w:b/>
+          <w:bCs/>
+          <w:sz w:val="18"/>
+          <w:szCs w:val="18"/>
+          <w:lang w:val="en-US"/>
+        </w:rPr>
+      </w:pPr>
+      <w:r>
+        <w:rPr>
+          <w:b/>
+          <w:bCs/>
+          <w:sz w:val="18"/>
+          <w:szCs w:val="18"/>
+          <w:lang w:val="en-US"/>
+        </w:rPr>
+        <w:t xml:space="preserve">    assign b = </w:t>
+      </w:r>
+      <w:proofErr w:type="spellStart"/>
+      <w:r>
+        <w:rPr>
+          <w:b/>
+          <w:bCs/>
+          <w:sz w:val="18"/>
+          <w:szCs w:val="18"/>
+          <w:lang w:val="en-US"/>
+        </w:rPr>
+        <w:t>get_output_state</w:t>
+      </w:r>
+      <w:proofErr w:type="spellEnd"/>
+      <w:r>
+        <w:rPr>
+          <w:b/>
+          <w:bCs/>
+          <w:sz w:val="18"/>
+          <w:szCs w:val="18"/>
+          <w:lang w:val="en-US"/>
+        </w:rPr>
+        <w:t>(c);</w:t>
+      </w:r>
+    </w:p>
+    <w:p>
+      <w:pPr>
+        <w:spacing w:after="0" w:line="240" w:lineRule="auto"/>
+        <w:jc w:val="both"/>
+        <w:rPr>
+          <w:b/>
+          <w:bCs/>
+          <w:sz w:val="18"/>
+          <w:szCs w:val="18"/>
+          <w:lang w:val="en-US"/>
+        </w:rPr>
+      </w:pPr>
+      <w:r>
+        <w:rPr>
+          <w:b/>
+          <w:bCs/>
+          <w:sz w:val="18"/>
+          <w:szCs w:val="18"/>
+          <w:lang w:val="en-US"/>
+        </w:rPr>
+        <w:t xml:space="preserve">    </w:t>
+      </w:r>
+    </w:p>
+    <w:p>
+      <w:pPr>
+        <w:spacing w:after="0" w:line="240" w:lineRule="auto"/>
+        <w:jc w:val="both"/>
+        <w:rPr>
+          <w:b/>
+          <w:bCs/>
+          <w:sz w:val="18"/>
+          <w:szCs w:val="18"/>
+          <w:lang w:val="en-US"/>
+        </w:rPr>
+      </w:pPr>
+      <w:r>
+        <w:rPr>
+          <w:b/>
+          <w:bCs/>
+          <w:sz w:val="18"/>
+          <w:szCs w:val="18"/>
+          <w:lang w:val="en-US"/>
+        </w:rPr>
+        <w:t xml:space="preserve">    always </w:t>
+      </w:r>
+      <w:proofErr w:type="gramStart"/>
+      <w:r>
+        <w:rPr>
+          <w:b/>
+          <w:bCs/>
+          <w:sz w:val="18"/>
+          <w:szCs w:val="18"/>
+          <w:lang w:val="en-US"/>
+        </w:rPr>
+        <w:t>@(</w:t>
+      </w:r>
+      <w:proofErr w:type="spellStart"/>
+      <w:proofErr w:type="gramEnd"/>
+      <w:r>
+        <w:rPr>
+          <w:b/>
+          <w:bCs/>
+          <w:sz w:val="18"/>
+          <w:szCs w:val="18"/>
+          <w:lang w:val="en-US"/>
+        </w:rPr>
+        <w:t>posedge</w:t>
+      </w:r>
+      <w:proofErr w:type="spellEnd"/>
+      <w:r>
+        <w:rPr>
+          <w:b/>
+          <w:bCs/>
+          <w:sz w:val="18"/>
+          <w:szCs w:val="18"/>
+          <w:lang w:val="en-US"/>
+        </w:rPr>
+        <w:t xml:space="preserve"> </w:t>
+      </w:r>
+      <w:proofErr w:type="spellStart"/>
+      <w:r>
+        <w:rPr>
+          <w:b/>
+          <w:bCs/>
+          <w:sz w:val="18"/>
+          <w:szCs w:val="18"/>
+          <w:lang w:val="en-US"/>
+        </w:rPr>
+        <w:t>clk</w:t>
+      </w:r>
+      <w:proofErr w:type="spellEnd"/>
+      <w:r>
+        <w:rPr>
+          <w:b/>
+          <w:bCs/>
+          <w:sz w:val="18"/>
+          <w:szCs w:val="18"/>
+          <w:lang w:val="en-US"/>
+        </w:rPr>
+        <w:t>)</w:t>
+      </w:r>
+    </w:p>
+    <w:p>
+      <w:pPr>
+        <w:spacing w:after="0" w:line="240" w:lineRule="auto"/>
+        <w:jc w:val="both"/>
+        <w:rPr>
+          <w:b/>
+          <w:bCs/>
+          <w:sz w:val="18"/>
+          <w:szCs w:val="18"/>
+          <w:lang w:val="en-US"/>
+        </w:rPr>
+      </w:pPr>
+      <w:r>
+        <w:rPr>
+          <w:b/>
+          <w:bCs/>
+          <w:sz w:val="18"/>
+          <w:szCs w:val="18"/>
+          <w:lang w:val="en-US"/>
+        </w:rPr>
+        <w:t xml:space="preserve">    begin</w:t>
+      </w:r>
+    </w:p>
+    <w:p>
+      <w:pPr>
+        <w:spacing w:after="0" w:line="240" w:lineRule="auto"/>
+        <w:jc w:val="both"/>
+        <w:rPr>
+          <w:b/>
+          <w:bCs/>
+          <w:sz w:val="18"/>
+          <w:szCs w:val="18"/>
+          <w:lang w:val="en-US"/>
+        </w:rPr>
+      </w:pPr>
+      <w:r>
+        <w:rPr>
+          <w:b/>
+          <w:bCs/>
+          <w:sz w:val="18"/>
+          <w:szCs w:val="18"/>
+          <w:lang w:val="en-US"/>
+        </w:rPr>
+        <w:t xml:space="preserve">        if (reset)</w:t>
+      </w:r>
+    </w:p>
+    <w:p>
+      <w:pPr>
+        <w:spacing w:after="0" w:line="240" w:lineRule="auto"/>
+        <w:jc w:val="both"/>
+        <w:rPr>
+          <w:b/>
+          <w:bCs/>
+          <w:sz w:val="18"/>
+          <w:szCs w:val="18"/>
+          <w:lang w:val="en-US"/>
+        </w:rPr>
+      </w:pPr>
+      <w:r>
+        <w:rPr>
+          <w:b/>
+          <w:bCs/>
+          <w:sz w:val="18"/>
+          <w:szCs w:val="18"/>
+          <w:lang w:val="en-US"/>
+        </w:rPr>
+        <w:t xml:space="preserve">        begin</w:t>
+      </w:r>
+    </w:p>
+    <w:p>
+      <w:pPr>
+        <w:spacing w:after="0" w:line="240" w:lineRule="auto"/>
+        <w:jc w:val="both"/>
+        <w:rPr>
+          <w:b/>
+          <w:bCs/>
+          <w:sz w:val="18"/>
+          <w:szCs w:val="18"/>
+          <w:lang w:val="en-US"/>
+        </w:rPr>
+      </w:pPr>
+      <w:r>
+        <w:rPr>
+          <w:b/>
+          <w:bCs/>
+          <w:sz w:val="18"/>
+          <w:szCs w:val="18"/>
+          <w:lang w:val="en-US"/>
+        </w:rPr>
+        <w:t xml:space="preserve">            c &lt;= C1;</w:t>
+      </w:r>
+    </w:p>
+    <w:p>
+      <w:pPr>
+        <w:spacing w:after="0" w:line="240" w:lineRule="auto"/>
+        <w:jc w:val="both"/>
+        <w:rPr>
+          <w:b/>
+          <w:bCs/>
+          <w:sz w:val="18"/>
+          <w:szCs w:val="18"/>
+          <w:lang w:val="en-US"/>
+        </w:rPr>
+      </w:pPr>
+      <w:r>
+        <w:rPr>
+          <w:b/>
+          <w:bCs/>
+          <w:sz w:val="18"/>
+          <w:szCs w:val="18"/>
+          <w:lang w:val="en-US"/>
+        </w:rPr>
+        <w:t xml:space="preserve">        end</w:t>
+      </w:r>
+    </w:p>
+    <w:p>
+      <w:pPr>
+        <w:spacing w:after="0" w:line="240" w:lineRule="auto"/>
+        <w:jc w:val="both"/>
+        <w:rPr>
+          <w:b/>
+          <w:bCs/>
+          <w:sz w:val="18"/>
+          <w:szCs w:val="18"/>
+          <w:lang w:val="en-US"/>
+        </w:rPr>
+      </w:pPr>
+      <w:r>
+        <w:rPr>
+          <w:b/>
+          <w:bCs/>
+          <w:sz w:val="18"/>
+          <w:szCs w:val="18"/>
+          <w:lang w:val="en-US"/>
+        </w:rPr>
+        <w:t xml:space="preserve">        else</w:t>
+      </w:r>
+    </w:p>
+    <w:p>
+      <w:pPr>
+        <w:spacing w:after="0" w:line="240" w:lineRule="auto"/>
+        <w:jc w:val="both"/>
+        <w:rPr>
+          <w:b/>
+          <w:bCs/>
+          <w:sz w:val="18"/>
+          <w:szCs w:val="18"/>
+          <w:lang w:val="en-US"/>
+        </w:rPr>
+      </w:pPr>
+      <w:r>
+        <w:rPr>
+          <w:b/>
+          <w:bCs/>
+          <w:sz w:val="18"/>
+          <w:szCs w:val="18"/>
+          <w:lang w:val="en-US"/>
+        </w:rPr>
+        <w:t xml:space="preserve">        begin</w:t>
+      </w:r>
+    </w:p>
+    <w:p>
+      <w:pPr>
+        <w:spacing w:after="0" w:line="240" w:lineRule="auto"/>
+        <w:jc w:val="both"/>
+        <w:rPr>
+          <w:b/>
+          <w:bCs/>
+          <w:sz w:val="18"/>
+          <w:szCs w:val="18"/>
+          <w:lang w:val="en-US"/>
+        </w:rPr>
+      </w:pPr>
+      <w:r>
+        <w:rPr>
+          <w:b/>
+          <w:bCs/>
+          <w:sz w:val="18"/>
+          <w:szCs w:val="18"/>
+          <w:lang w:val="en-US"/>
+        </w:rPr>
+        <w:t xml:space="preserve">            case (c)</w:t>
+      </w:r>
+    </w:p>
+    <w:p>
+      <w:pPr>
+        <w:spacing w:after="0" w:line="240" w:lineRule="auto"/>
+        <w:jc w:val="both"/>
+        <w:rPr>
+          <w:b/>
+          <w:bCs/>
+          <w:sz w:val="18"/>
+          <w:szCs w:val="18"/>
+          <w:lang w:val="en-US"/>
+        </w:rPr>
+      </w:pPr>
+      <w:r>
+        <w:rPr>
+          <w:b/>
+          <w:bCs/>
+          <w:sz w:val="18"/>
+          <w:szCs w:val="18"/>
+          <w:lang w:val="en-US"/>
+        </w:rPr>
+        <w:t xml:space="preserve">                C1:</w:t>
+      </w:r>
+    </w:p>
+    <w:p>
+      <w:pPr>
+        <w:spacing w:after="0" w:line="240" w:lineRule="auto"/>
+        <w:jc w:val="both"/>
+        <w:rPr>
+          <w:b/>
+          <w:bCs/>
+          <w:sz w:val="18"/>
+          <w:szCs w:val="18"/>
+          <w:lang w:val="en-US"/>
+        </w:rPr>
+      </w:pPr>
+      <w:r>
+        <w:rPr>
+          <w:b/>
+          <w:bCs/>
+          <w:sz w:val="18"/>
+          <w:szCs w:val="18"/>
+          <w:lang w:val="en-US"/>
+        </w:rPr>
+        <w:t xml:space="preserve">                begin</w:t>
+      </w:r>
+    </w:p>
+    <w:p>
+      <w:pPr>
+        <w:spacing w:after="0" w:line="240" w:lineRule="auto"/>
+        <w:jc w:val="both"/>
+        <w:rPr>
+          <w:b/>
+          <w:bCs/>
+          <w:sz w:val="18"/>
+          <w:szCs w:val="18"/>
+          <w:lang w:val="en-US"/>
+        </w:rPr>
+      </w:pPr>
+      <w:r>
+        <w:rPr>
+          <w:b/>
+          <w:bCs/>
+          <w:sz w:val="18"/>
+          <w:szCs w:val="18"/>
+          <w:lang w:val="en-US"/>
+        </w:rPr>
+        <w:t xml:space="preserve">                    if (a == A1)</w:t>
+      </w:r>
+    </w:p>
+    <w:p>
+      <w:pPr>
+        <w:spacing w:after="0" w:line="240" w:lineRule="auto"/>
+        <w:jc w:val="both"/>
+        <w:rPr>
+          <w:b/>
+          <w:bCs/>
+          <w:sz w:val="18"/>
+          <w:szCs w:val="18"/>
+          <w:lang w:val="en-US"/>
+        </w:rPr>
+      </w:pPr>
+      <w:r>
+        <w:rPr>
+          <w:b/>
+          <w:bCs/>
+          <w:sz w:val="18"/>
+          <w:szCs w:val="18"/>
+          <w:lang w:val="en-US"/>
+        </w:rPr>
+        <w:t xml:space="preserve">                        c &lt;= C2;</w:t>
+      </w:r>
+    </w:p>
+    <w:p>
+      <w:pPr>
+        <w:spacing w:after="0" w:line="240" w:lineRule="auto"/>
+        <w:jc w:val="both"/>
+        <w:rPr>
+          <w:b/>
+          <w:bCs/>
+          <w:sz w:val="18"/>
+          <w:szCs w:val="18"/>
+          <w:lang w:val="en-US"/>
+        </w:rPr>
+      </w:pPr>
+      <w:r>
+        <w:rPr>
+          <w:b/>
+          <w:bCs/>
+          <w:sz w:val="18"/>
+          <w:szCs w:val="18"/>
+          <w:lang w:val="en-US"/>
+        </w:rPr>
+        <w:t xml:space="preserve">                    else if (a == A2)</w:t>
+      </w:r>
+    </w:p>
+    <w:p>
+      <w:pPr>
+        <w:spacing w:after="0" w:line="240" w:lineRule="auto"/>
+        <w:jc w:val="both"/>
+        <w:rPr>
+          <w:b/>
+          <w:bCs/>
+          <w:sz w:val="18"/>
+          <w:szCs w:val="18"/>
+          <w:lang w:val="en-US"/>
+        </w:rPr>
+      </w:pPr>
+      <w:r>
+        <w:rPr>
+          <w:b/>
+          <w:bCs/>
+          <w:sz w:val="18"/>
+          <w:szCs w:val="18"/>
+          <w:lang w:val="en-US"/>
+        </w:rPr>
+        <w:t xml:space="preserve">                        c &lt;= C3;</w:t>
+      </w:r>
+    </w:p>
+    <w:p>
+      <w:pPr>
+        <w:spacing w:after="0" w:line="240" w:lineRule="auto"/>
+        <w:jc w:val="both"/>
+        <w:rPr>
+          <w:b/>
+          <w:bCs/>
+          <w:sz w:val="18"/>
+          <w:szCs w:val="18"/>
+          <w:lang w:val="en-US"/>
+        </w:rPr>
+      </w:pPr>
+      <w:r>
+        <w:rPr>
+          <w:b/>
+          <w:bCs/>
+          <w:sz w:val="18"/>
+          <w:szCs w:val="18"/>
+          <w:lang w:val="en-US"/>
+        </w:rPr>
+        <w:t xml:space="preserve">                    else</w:t>
+      </w:r>
+    </w:p>
+    <w:p>
+      <w:pPr>
+        <w:spacing w:after="0" w:line="240" w:lineRule="auto"/>
+        <w:jc w:val="both"/>
+        <w:rPr>
+          <w:b/>
+          <w:bCs/>
+          <w:sz w:val="18"/>
+          <w:szCs w:val="18"/>
+          <w:lang w:val="en-US"/>
+        </w:rPr>
+      </w:pPr>
+      <w:r>
+        <w:rPr>
+          <w:b/>
+          <w:bCs/>
+          <w:sz w:val="18"/>
+          <w:szCs w:val="18"/>
+          <w:lang w:val="en-US"/>
+        </w:rPr>
+        <w:t xml:space="preserve">                        c &lt;= C1;</w:t>
+      </w:r>
+    </w:p>
+    <w:p>
+      <w:pPr>
+        <w:spacing w:after="0" w:line="240" w:lineRule="auto"/>
+        <w:jc w:val="both"/>
+        <w:rPr>
+          <w:b/>
+          <w:bCs/>
+          <w:sz w:val="18"/>
+          <w:szCs w:val="18"/>
+          <w:lang w:val="en-US"/>
+        </w:rPr>
+      </w:pPr>
+      <w:r>
+        <w:rPr>
+          <w:b/>
+          <w:bCs/>
+          <w:sz w:val="18"/>
+          <w:szCs w:val="18"/>
+          <w:lang w:val="en-US"/>
+        </w:rPr>
+        <w:t xml:space="preserve">                end</w:t>
+      </w:r>
+    </w:p>
+    <w:p>
+      <w:pPr>
+        <w:spacing w:after="0" w:line="240" w:lineRule="auto"/>
+        <w:jc w:val="both"/>
+        <w:rPr>
+          <w:b/>
+          <w:bCs/>
+          <w:sz w:val="18"/>
+          <w:szCs w:val="18"/>
+          <w:lang w:val="en-US"/>
+        </w:rPr>
+      </w:pPr>
+      <w:r>
+        <w:rPr>
+          <w:b/>
+          <w:bCs/>
+          <w:sz w:val="18"/>
+          <w:szCs w:val="18"/>
+          <w:lang w:val="en-US"/>
+        </w:rPr>
+        <w:t xml:space="preserve">                C2: </w:t>
+      </w:r>
+    </w:p>
+    <w:p>
+      <w:pPr>
+        <w:spacing w:after="0" w:line="240" w:lineRule="auto"/>
+        <w:jc w:val="both"/>
+        <w:rPr>
+          <w:b/>
+          <w:bCs/>
+          <w:sz w:val="18"/>
+          <w:szCs w:val="18"/>
+          <w:lang w:val="en-US"/>
+        </w:rPr>
+      </w:pPr>
+      <w:r>
+        <w:rPr>
+          <w:b/>
+          <w:bCs/>
+          <w:sz w:val="18"/>
+          <w:szCs w:val="18"/>
+          <w:lang w:val="en-US"/>
+        </w:rPr>
+        <w:t xml:space="preserve">                begin</w:t>
+      </w:r>
+    </w:p>
+    <w:p>
+      <w:pPr>
+        <w:spacing w:after="0" w:line="240" w:lineRule="auto"/>
+        <w:jc w:val="both"/>
+        <w:rPr>
+          <w:b/>
+          <w:bCs/>
+          <w:sz w:val="18"/>
+          <w:szCs w:val="18"/>
+          <w:lang w:val="en-US"/>
+        </w:rPr>
+      </w:pPr>
+      <w:r>
+        <w:rPr>
+          <w:b/>
+          <w:bCs/>
+          <w:sz w:val="18"/>
+          <w:szCs w:val="18"/>
+          <w:lang w:val="en-US"/>
+        </w:rPr>
+        <w:t xml:space="preserve">                    if (a == A3)</w:t>
+      </w:r>
+    </w:p>
+    <w:p>
+      <w:pPr>
+        <w:spacing w:after="0" w:line="240" w:lineRule="auto"/>
+        <w:jc w:val="both"/>
+        <w:rPr>
+          <w:b/>
+          <w:bCs/>
+          <w:sz w:val="18"/>
+          <w:szCs w:val="18"/>
+          <w:lang w:val="en-US"/>
+        </w:rPr>
+      </w:pPr>
+      <w:r>
+        <w:rPr>
+          <w:b/>
+          <w:bCs/>
+          <w:sz w:val="18"/>
+          <w:szCs w:val="18"/>
+          <w:lang w:val="en-US"/>
+        </w:rPr>
+        <w:t xml:space="preserve">                        c &lt;= C1;</w:t>
+      </w:r>
+    </w:p>
+    <w:p>
+      <w:pPr>
+        <w:spacing w:after="0" w:line="240" w:lineRule="auto"/>
+        <w:jc w:val="both"/>
+        <w:rPr>
+          <w:b/>
+          <w:bCs/>
+          <w:sz w:val="18"/>
+          <w:szCs w:val="18"/>
+          <w:lang w:val="en-US"/>
+        </w:rPr>
+      </w:pPr>
+      <w:r>
+        <w:rPr>
+          <w:b/>
+          <w:bCs/>
+          <w:sz w:val="18"/>
+          <w:szCs w:val="18"/>
+          <w:lang w:val="en-US"/>
+        </w:rPr>
+        <w:t xml:space="preserve">                    else</w:t>
+      </w:r>
+    </w:p>
+    <w:p>
+      <w:pPr>
+        <w:spacing w:after="0" w:line="240" w:lineRule="auto"/>
+        <w:jc w:val="both"/>
+        <w:rPr>
+          <w:b/>
+          <w:bCs/>
+          <w:sz w:val="18"/>
+          <w:szCs w:val="18"/>
+          <w:lang w:val="en-US"/>
+        </w:rPr>
+      </w:pPr>
+      <w:r>
+        <w:rPr>
+          <w:b/>
+          <w:bCs/>
+          <w:sz w:val="18"/>
+          <w:szCs w:val="18"/>
+          <w:lang w:val="en-US"/>
+        </w:rPr>
+        <w:t xml:space="preserve">                        c &lt;= C2;</w:t>
+      </w:r>
+    </w:p>
+    <w:p>
+      <w:pPr>
+        <w:spacing w:after="0" w:line="240" w:lineRule="auto"/>
+        <w:jc w:val="both"/>
+        <w:rPr>
+          <w:b/>
+          <w:bCs/>
+          <w:sz w:val="18"/>
+          <w:szCs w:val="18"/>
+          <w:lang w:val="en-US"/>
+        </w:rPr>
+      </w:pPr>
+      <w:r>
+        <w:rPr>
+          <w:b/>
+          <w:bCs/>
+          <w:sz w:val="18"/>
+          <w:szCs w:val="18"/>
+          <w:lang w:val="en-US"/>
+        </w:rPr>
+        <w:t xml:space="preserve">                end</w:t>
+      </w:r>
+    </w:p>
+    <w:p>
+      <w:pPr>
+        <w:spacing w:after="0" w:line="240" w:lineRule="auto"/>
+        <w:jc w:val="both"/>
+        <w:rPr>
+          <w:b/>
+          <w:bCs/>
+          <w:sz w:val="18"/>
+          <w:szCs w:val="18"/>
+          <w:lang w:val="en-US"/>
+        </w:rPr>
+      </w:pPr>
+      <w:r>
+        <w:rPr>
+          <w:b/>
+          <w:bCs/>
+          <w:sz w:val="18"/>
+          <w:szCs w:val="18"/>
+          <w:lang w:val="en-US"/>
+        </w:rPr>
+        <w:t xml:space="preserve">                C3: </w:t>
+      </w:r>
+    </w:p>
+    <w:p>
+      <w:pPr>
+        <w:spacing w:after="0" w:line="240" w:lineRule="auto"/>
+        <w:jc w:val="both"/>
+        <w:rPr>
+          <w:b/>
+          <w:bCs/>
+          <w:sz w:val="18"/>
+          <w:szCs w:val="18"/>
+          <w:lang w:val="en-US"/>
+        </w:rPr>
+      </w:pPr>
+      <w:r>
+        <w:rPr>
+          <w:b/>
+          <w:bCs/>
+          <w:sz w:val="18"/>
+          <w:szCs w:val="18"/>
+          <w:lang w:val="en-US"/>
+        </w:rPr>
+        <w:t xml:space="preserve">                begin</w:t>
+      </w:r>
+    </w:p>
+    <w:p>
+      <w:pPr>
+        <w:spacing w:after="0" w:line="240" w:lineRule="auto"/>
+        <w:jc w:val="both"/>
+        <w:rPr>
+          <w:b/>
+          <w:bCs/>
+          <w:sz w:val="18"/>
+          <w:szCs w:val="18"/>
+          <w:lang w:val="en-US"/>
+        </w:rPr>
+      </w:pPr>
+      <w:r>
+        <w:rPr>
+          <w:b/>
+          <w:bCs/>
+          <w:sz w:val="18"/>
+          <w:szCs w:val="18"/>
+          <w:lang w:val="en-US"/>
+        </w:rPr>
+        <w:t xml:space="preserve">                    if (a == A3)</w:t>
+      </w:r>
+    </w:p>
+    <w:p>
+      <w:pPr>
+        <w:spacing w:after="0" w:line="240" w:lineRule="auto"/>
+        <w:jc w:val="both"/>
+        <w:rPr>
+          <w:b/>
+          <w:bCs/>
+          <w:sz w:val="18"/>
+          <w:szCs w:val="18"/>
+          <w:lang w:val="en-US"/>
+        </w:rPr>
+      </w:pPr>
+      <w:r>
+        <w:rPr>
+          <w:b/>
+          <w:bCs/>
+          <w:sz w:val="18"/>
+          <w:szCs w:val="18"/>
+          <w:lang w:val="en-US"/>
+        </w:rPr>
+        <w:t xml:space="preserve">                        c &lt;= C2;</w:t>
+      </w:r>
+    </w:p>
+    <w:p>
+      <w:pPr>
+        <w:spacing w:after="0" w:line="240" w:lineRule="auto"/>
+        <w:jc w:val="both"/>
+        <w:rPr>
+          <w:b/>
+          <w:bCs/>
+          <w:sz w:val="18"/>
+          <w:szCs w:val="18"/>
+          <w:lang w:val="en-US"/>
+        </w:rPr>
+      </w:pPr>
+      <w:r>
+        <w:rPr>
+          <w:b/>
+          <w:bCs/>
+          <w:sz w:val="18"/>
+          <w:szCs w:val="18"/>
+          <w:lang w:val="en-US"/>
+        </w:rPr>
+        <w:t xml:space="preserve">                    else</w:t>
+      </w:r>
+    </w:p>
+    <w:p>
+      <w:pPr>
+        <w:spacing w:after="0" w:line="240" w:lineRule="auto"/>
+        <w:jc w:val="both"/>
+        <w:rPr>
+          <w:b/>
+          <w:bCs/>
+          <w:sz w:val="18"/>
+          <w:szCs w:val="18"/>
+          <w:lang w:val="en-US"/>
+        </w:rPr>
+      </w:pPr>
+      <w:r>
+        <w:rPr>
+          <w:b/>
+          <w:bCs/>
+          <w:sz w:val="18"/>
+          <w:szCs w:val="18"/>
+          <w:lang w:val="en-US"/>
+        </w:rPr>
+        <w:t xml:space="preserve">                        c &lt;= C3;</w:t>
+      </w:r>
+    </w:p>
+    <w:p>
+      <w:pPr>
+        <w:spacing w:after="0" w:line="240" w:lineRule="auto"/>
+        <w:jc w:val="both"/>
+        <w:rPr>
+          <w:b/>
+          <w:bCs/>
+          <w:sz w:val="18"/>
+          <w:szCs w:val="18"/>
+          <w:lang w:val="en-US"/>
+        </w:rPr>
+      </w:pPr>
+      <w:r>
+        <w:rPr>
+          <w:b/>
+          <w:bCs/>
+          <w:sz w:val="18"/>
+          <w:szCs w:val="18"/>
+          <w:lang w:val="en-US"/>
+        </w:rPr>
+        <w:lastRenderedPageBreak/>
+        <w:t xml:space="preserve">                end</w:t>
+      </w:r>
+    </w:p>
+    <w:p>
+      <w:pPr>
+        <w:spacing w:after="0" w:line="240" w:lineRule="auto"/>
+        <w:jc w:val="both"/>
+        <w:rPr>
+          <w:b/>
+          <w:bCs/>
+          <w:sz w:val="18"/>
+          <w:szCs w:val="18"/>
+          <w:lang w:val="en-US"/>
+        </w:rPr>
+      </w:pPr>
+      <w:r>
+        <w:rPr>
+          <w:b/>
+          <w:bCs/>
+          <w:sz w:val="18"/>
+          <w:szCs w:val="18"/>
+          <w:lang w:val="en-US"/>
+        </w:rPr>
+        <w:t xml:space="preserve">                default:</w:t>
+      </w:r>
+    </w:p>
+    <w:p>
+      <w:pPr>
+        <w:spacing w:after="0" w:line="240" w:lineRule="auto"/>
+        <w:jc w:val="both"/>
+        <w:rPr>
+          <w:b/>
+          <w:bCs/>
+          <w:sz w:val="18"/>
+          <w:szCs w:val="18"/>
+          <w:lang w:val="en-US"/>
+        </w:rPr>
+      </w:pPr>
+      <w:r>
+        <w:rPr>
+          <w:b/>
+          <w:bCs/>
+          <w:sz w:val="18"/>
+          <w:szCs w:val="18"/>
+          <w:lang w:val="en-US"/>
+        </w:rPr>
+        <w:t xml:space="preserve">                begin</w:t>
+      </w:r>
+    </w:p>
+    <w:p>
+      <w:pPr>
+        <w:spacing w:after="0" w:line="240" w:lineRule="auto"/>
+        <w:jc w:val="both"/>
+        <w:rPr>
+          <w:b/>
+          <w:bCs/>
+          <w:sz w:val="18"/>
+          <w:szCs w:val="18"/>
+          <w:lang w:val="en-US"/>
+        </w:rPr>
+      </w:pPr>
+      <w:r>
+        <w:rPr>
+          <w:b/>
+          <w:bCs/>
+          <w:sz w:val="18"/>
+          <w:szCs w:val="18"/>
+          <w:lang w:val="en-US"/>
+        </w:rPr>
+        <w:t xml:space="preserve">                    c &lt;= C1;</w:t>
+      </w:r>
+    </w:p>
+    <w:p>
+      <w:pPr>
+        <w:spacing w:after="0" w:line="240" w:lineRule="auto"/>
+        <w:jc w:val="both"/>
+        <w:rPr>
+          <w:b/>
+          <w:bCs/>
+          <w:sz w:val="18"/>
+          <w:szCs w:val="18"/>
+          <w:lang w:val="en-US"/>
+        </w:rPr>
+      </w:pPr>
+      <w:r>
+        <w:rPr>
+          <w:b/>
+          <w:bCs/>
+          <w:sz w:val="18"/>
+          <w:szCs w:val="18"/>
+          <w:lang w:val="en-US"/>
+        </w:rPr>
+        <w:t xml:space="preserve">                end</w:t>
+      </w:r>
+    </w:p>
+    <w:p>
+      <w:pPr>
+        <w:spacing w:after="0" w:line="240" w:lineRule="auto"/>
+        <w:jc w:val="both"/>
+        <w:rPr>
+          <w:b/>
+          <w:bCs/>
+          <w:sz w:val="18"/>
+          <w:szCs w:val="18"/>
+          <w:lang w:val="en-US"/>
+        </w:rPr>
+      </w:pPr>
+      <w:r>
+        <w:rPr>
+          <w:b/>
+          <w:bCs/>
+          <w:sz w:val="18"/>
+          <w:szCs w:val="18"/>
+          <w:lang w:val="en-US"/>
+        </w:rPr>
+        <w:t xml:space="preserve">            </w:t>
+      </w:r>
+      <w:proofErr w:type="spellStart"/>
+      <w:r>
+        <w:rPr>
+          <w:b/>
+          <w:bCs/>
+          <w:sz w:val="18"/>
+          <w:szCs w:val="18"/>
+          <w:lang w:val="en-US"/>
+        </w:rPr>
+        <w:t>endcase</w:t>
+      </w:r>
+      <w:proofErr w:type="spellEnd"/>
+    </w:p>
+    <w:p>
+      <w:pPr>
+        <w:spacing w:after="0" w:line="240" w:lineRule="auto"/>
+        <w:jc w:val="both"/>
+        <w:rPr>
+          <w:b/>
+          <w:bCs/>
+          <w:sz w:val="18"/>
+          <w:szCs w:val="18"/>
+          <w:lang w:val="en-US"/>
+        </w:rPr>
+      </w:pPr>
+      <w:r>
+        <w:rPr>
+          <w:b/>
+          <w:bCs/>
+          <w:sz w:val="18"/>
+          <w:szCs w:val="18"/>
+          <w:lang w:val="en-US"/>
+        </w:rPr>
+        <w:t xml:space="preserve">        end</w:t>
+      </w:r>
+    </w:p>
+    <w:p>
+      <w:pPr>
+        <w:spacing w:after="0" w:line="240" w:lineRule="auto"/>
+        <w:jc w:val="both"/>
+        <w:rPr>
+          <w:b/>
+          <w:bCs/>
+          <w:sz w:val="18"/>
+          <w:szCs w:val="18"/>
+          <w:lang w:val="en-US"/>
+        </w:rPr>
+      </w:pPr>
+      <w:r>
+        <w:rPr>
+          <w:b/>
+          <w:bCs/>
+          <w:sz w:val="18"/>
+          <w:szCs w:val="18"/>
+          <w:lang w:val="en-US"/>
+        </w:rPr>
+        <w:t xml:space="preserve">    end</w:t>
+      </w:r>
+    </w:p>
+    <w:p>
+      <w:pPr>
+        <w:spacing w:after="0" w:line="240" w:lineRule="auto"/>
+        <w:jc w:val="both"/>
+        <w:rPr>
+          <w:b/>
+          <w:bCs/>
+          <w:sz w:val="18"/>
+          <w:szCs w:val="18"/>
+          <w:lang w:val="en-US"/>
+        </w:rPr>
+      </w:pPr>
+      <w:r>
+        <w:rPr>
+          <w:b/>
+          <w:bCs/>
+          <w:sz w:val="18"/>
+          <w:szCs w:val="18"/>
+          <w:lang w:val="en-US"/>
+        </w:rPr>
+        <w:t xml:space="preserve">    </w:t>
+      </w:r>
+    </w:p>
+    <w:p>
+      <w:pPr>
+        <w:spacing w:after="0" w:line="240" w:lineRule="auto"/>
+        <w:jc w:val="both"/>
+        <w:rPr>
+          <w:b/>
+          <w:bCs/>
+          <w:sz w:val="18"/>
+          <w:szCs w:val="18"/>
+          <w:lang w:val="en-US"/>
+        </w:rPr>
+      </w:pPr>
+      <w:r>
+        <w:rPr>
+          <w:b/>
+          <w:bCs/>
+          <w:sz w:val="18"/>
+          <w:szCs w:val="18"/>
+          <w:lang w:val="en-US"/>
+        </w:rPr>
+        <w:t xml:space="preserve">function [1:0] </w:t>
+      </w:r>
+      <w:proofErr w:type="spellStart"/>
+      <w:r>
+        <w:rPr>
+          <w:b/>
+          <w:bCs/>
+          <w:sz w:val="18"/>
+          <w:szCs w:val="18"/>
+          <w:lang w:val="en-US"/>
+        </w:rPr>
+        <w:t>get_output_state</w:t>
+      </w:r>
+      <w:proofErr w:type="spellEnd"/>
+      <w:r>
+        <w:rPr>
+          <w:b/>
+          <w:bCs/>
+          <w:sz w:val="18"/>
+          <w:szCs w:val="18"/>
+          <w:lang w:val="en-US"/>
+        </w:rPr>
+        <w:t>;</w:t>
+      </w:r>
+    </w:p>
+    <w:p>
+      <w:pPr>
+        <w:spacing w:after="0" w:line="240" w:lineRule="auto"/>
+        <w:jc w:val="both"/>
+        <w:rPr>
+          <w:b/>
+          <w:bCs/>
+          <w:sz w:val="18"/>
+          <w:szCs w:val="18"/>
+        </w:rPr>
+      </w:pPr>
+      <w:r>
+        <w:rPr>
+          <w:b/>
+          <w:bCs/>
+          <w:sz w:val="18"/>
+          <w:szCs w:val="18"/>
+          <w:lang w:val="en-US"/>
+        </w:rPr>
+        <w:t xml:space="preserve">    </w:t>
+      </w:r>
+      <w:proofErr w:type="spellStart"/>
+      <w:r>
+        <w:rPr>
+          <w:b/>
+          <w:bCs/>
+          <w:sz w:val="18"/>
+          <w:szCs w:val="18"/>
+        </w:rPr>
+        <w:t>input</w:t>
+      </w:r>
+      <w:proofErr w:type="spellEnd"/>
+      <w:r>
+        <w:rPr>
+          <w:b/>
+          <w:bCs/>
+          <w:sz w:val="18"/>
+          <w:szCs w:val="18"/>
+        </w:rPr>
+        <w:t xml:space="preserve"> [1:0] </w:t>
+      </w:r>
+      <w:proofErr w:type="spellStart"/>
+      <w:r>
+        <w:rPr>
+          <w:b/>
+          <w:bCs/>
+          <w:sz w:val="18"/>
+          <w:szCs w:val="18"/>
+        </w:rPr>
+        <w:t>state</w:t>
+      </w:r>
+      <w:proofErr w:type="spellEnd"/>
+      <w:r>
+        <w:rPr>
+          <w:b/>
+          <w:bCs/>
+          <w:sz w:val="18"/>
+          <w:szCs w:val="18"/>
+        </w:rPr>
+        <w:t>;</w:t>
+      </w:r>
+    </w:p>
+    <w:p>
+      <w:pPr>
+        <w:spacing w:after="0" w:line="240" w:lineRule="auto"/>
+        <w:jc w:val="both"/>
+        <w:rPr>
+          <w:b/>
+          <w:bCs/>
+          <w:sz w:val="18"/>
+          <w:szCs w:val="18"/>
+          <w:lang w:val="en-US"/>
+        </w:rPr>
+      </w:pPr>
+      <w:r>
+        <w:rPr>
+          <w:b/>
+          <w:bCs/>
+          <w:sz w:val="18"/>
+          <w:szCs w:val="18"/>
+        </w:rPr>
+        <w:t xml:space="preserve">    </w:t>
+      </w:r>
+      <w:r>
+        <w:rPr>
+          <w:b/>
+          <w:bCs/>
+          <w:sz w:val="18"/>
+          <w:szCs w:val="18"/>
+          <w:lang w:val="en-US"/>
+        </w:rPr>
+        <w:t>case (state)</w:t>
+      </w:r>
+    </w:p>
+    <w:p>
+      <w:pPr>
+        <w:spacing w:after="0" w:line="240" w:lineRule="auto"/>
+        <w:jc w:val="both"/>
+        <w:rPr>
+          <w:b/>
+          <w:bCs/>
+          <w:sz w:val="18"/>
+          <w:szCs w:val="18"/>
+          <w:lang w:val="en-US"/>
+        </w:rPr>
+      </w:pPr>
+      <w:r>
+        <w:rPr>
+          <w:b/>
+          <w:bCs/>
+          <w:sz w:val="18"/>
+          <w:szCs w:val="18"/>
+          <w:lang w:val="en-US"/>
+        </w:rPr>
+        <w:t xml:space="preserve">        C1:</w:t>
+      </w:r>
+    </w:p>
+    <w:p>
+      <w:pPr>
+        <w:spacing w:after="0" w:line="240" w:lineRule="auto"/>
+        <w:jc w:val="both"/>
+        <w:rPr>
+          <w:b/>
+          <w:bCs/>
+          <w:sz w:val="18"/>
+          <w:szCs w:val="18"/>
+          <w:lang w:val="en-US"/>
+        </w:rPr>
+      </w:pPr>
+      <w:r>
+        <w:rPr>
+          <w:b/>
+          <w:bCs/>
+          <w:sz w:val="18"/>
+          <w:szCs w:val="18"/>
+          <w:lang w:val="en-US"/>
+        </w:rPr>
+        <w:t xml:space="preserve">            </w:t>
+      </w:r>
+      <w:proofErr w:type="spellStart"/>
+      <w:r>
+        <w:rPr>
+          <w:b/>
+          <w:bCs/>
+          <w:sz w:val="18"/>
+          <w:szCs w:val="18"/>
+          <w:lang w:val="en-US"/>
+        </w:rPr>
+        <w:t>get_output_state</w:t>
+      </w:r>
+      <w:proofErr w:type="spellEnd"/>
+      <w:r>
+        <w:rPr>
+          <w:b/>
+          <w:bCs/>
+          <w:sz w:val="18"/>
+          <w:szCs w:val="18"/>
+          <w:lang w:val="en-US"/>
+        </w:rPr>
+        <w:t xml:space="preserve"> = B3;</w:t>
+      </w:r>
+    </w:p>
+    <w:p>
+      <w:pPr>
+        <w:spacing w:after="0" w:line="240" w:lineRule="auto"/>
+        <w:jc w:val="both"/>
+        <w:rPr>
+          <w:b/>
+          <w:bCs/>
+          <w:sz w:val="18"/>
+          <w:szCs w:val="18"/>
+          <w:lang w:val="en-US"/>
+        </w:rPr>
+      </w:pPr>
+      <w:r>
+        <w:rPr>
+          <w:b/>
+          <w:bCs/>
+          <w:sz w:val="18"/>
+          <w:szCs w:val="18"/>
+          <w:lang w:val="en-US"/>
+        </w:rPr>
+        <w:t xml:space="preserve">        C2:</w:t>
+      </w:r>
+    </w:p>
+    <w:p>
+      <w:pPr>
+        <w:spacing w:after="0" w:line="240" w:lineRule="auto"/>
+        <w:jc w:val="both"/>
+        <w:rPr>
+          <w:b/>
+          <w:bCs/>
+          <w:sz w:val="18"/>
+          <w:szCs w:val="18"/>
+          <w:lang w:val="en-US"/>
+        </w:rPr>
+      </w:pPr>
+      <w:r>
+        <w:rPr>
+          <w:b/>
+          <w:bCs/>
+          <w:sz w:val="18"/>
+          <w:szCs w:val="18"/>
+          <w:lang w:val="en-US"/>
+        </w:rPr>
+        <w:t xml:space="preserve">            </w:t>
+      </w:r>
+      <w:proofErr w:type="spellStart"/>
+      <w:r>
+        <w:rPr>
+          <w:b/>
+          <w:bCs/>
+          <w:sz w:val="18"/>
+          <w:szCs w:val="18"/>
+          <w:lang w:val="en-US"/>
+        </w:rPr>
+        <w:t>get_output_state</w:t>
+      </w:r>
+      <w:proofErr w:type="spellEnd"/>
+      <w:r>
+        <w:rPr>
+          <w:b/>
+          <w:bCs/>
+          <w:sz w:val="18"/>
+          <w:szCs w:val="18"/>
+          <w:lang w:val="en-US"/>
+        </w:rPr>
+        <w:t xml:space="preserve"> = B2;</w:t>
+      </w:r>
+    </w:p>
+    <w:p>
+      <w:pPr>
+        <w:spacing w:after="0" w:line="240" w:lineRule="auto"/>
+        <w:jc w:val="both"/>
+        <w:rPr>
+          <w:b/>
+          <w:bCs/>
+          <w:sz w:val="18"/>
+          <w:szCs w:val="18"/>
+          <w:lang w:val="en-US"/>
+        </w:rPr>
+      </w:pPr>
+      <w:r>
+        <w:rPr>
+          <w:b/>
+          <w:bCs/>
+          <w:sz w:val="18"/>
+          <w:szCs w:val="18"/>
+          <w:lang w:val="en-US"/>
+        </w:rPr>
+        <w:t xml:space="preserve">        C3:</w:t>
+      </w:r>
+    </w:p>
+    <w:p>
+      <w:pPr>
+        <w:spacing w:after="0" w:line="240" w:lineRule="auto"/>
+        <w:jc w:val="both"/>
+        <w:rPr>
+          <w:b/>
+          <w:bCs/>
+          <w:sz w:val="18"/>
+          <w:szCs w:val="18"/>
+          <w:lang w:val="en-US"/>
+        </w:rPr>
+      </w:pPr>
+      <w:r>
+        <w:rPr>
+          <w:b/>
+          <w:bCs/>
+          <w:sz w:val="18"/>
+          <w:szCs w:val="18"/>
+          <w:lang w:val="en-US"/>
+        </w:rPr>
+        <w:t xml:space="preserve">            </w:t>
+      </w:r>
+      <w:proofErr w:type="spellStart"/>
+      <w:r>
+        <w:rPr>
+          <w:b/>
+          <w:bCs/>
+          <w:sz w:val="18"/>
+          <w:szCs w:val="18"/>
+          <w:lang w:val="en-US"/>
+        </w:rPr>
+        <w:t>get_output_state</w:t>
+      </w:r>
+      <w:proofErr w:type="spellEnd"/>
+      <w:r>
+        <w:rPr>
+          <w:b/>
+          <w:bCs/>
+          <w:sz w:val="18"/>
+          <w:szCs w:val="18"/>
+          <w:lang w:val="en-US"/>
+        </w:rPr>
+        <w:t xml:space="preserve"> = B1;</w:t>
+      </w:r>
+    </w:p>
+    <w:p>
+      <w:pPr>
+        <w:spacing w:after="0" w:line="240" w:lineRule="auto"/>
+        <w:jc w:val="both"/>
+        <w:rPr>
+          <w:b/>
+          <w:bCs/>
+          <w:sz w:val="18"/>
+          <w:szCs w:val="18"/>
+          <w:lang w:val="en-US"/>
+        </w:rPr>
+      </w:pPr>
+      <w:r>
+        <w:rPr>
+          <w:b/>
+          <w:bCs/>
+          <w:sz w:val="18"/>
+          <w:szCs w:val="18"/>
+          <w:lang w:val="en-US"/>
+        </w:rPr>
+        <w:t xml:space="preserve">        default:</w:t>
+      </w:r>
+    </w:p>
+    <w:p>
+      <w:pPr>
+        <w:spacing w:after="0" w:line="240" w:lineRule="auto"/>
+        <w:jc w:val="both"/>
+        <w:rPr>
+          <w:b/>
+          <w:bCs/>
+          <w:sz w:val="18"/>
+          <w:szCs w:val="18"/>
+          <w:lang w:val="en-US"/>
+        </w:rPr>
+      </w:pPr>
+      <w:r>
+        <w:rPr>
+          <w:b/>
+          <w:bCs/>
+          <w:sz w:val="18"/>
+          <w:szCs w:val="18"/>
+          <w:lang w:val="en-US"/>
+        </w:rPr>
+        <w:t xml:space="preserve">            </w:t>
+      </w:r>
+      <w:proofErr w:type="spellStart"/>
+      <w:r>
+        <w:rPr>
+          <w:b/>
+          <w:bCs/>
+          <w:sz w:val="18"/>
+          <w:szCs w:val="18"/>
+          <w:lang w:val="en-US"/>
+        </w:rPr>
+        <w:t>get_output_state</w:t>
+      </w:r>
+      <w:proofErr w:type="spellEnd"/>
+      <w:r>
+        <w:rPr>
+          <w:b/>
+          <w:bCs/>
+          <w:sz w:val="18"/>
+          <w:szCs w:val="18"/>
+          <w:lang w:val="en-US"/>
+        </w:rPr>
+        <w:t xml:space="preserve"> = B1;</w:t>
+      </w:r>
+    </w:p>
+    <w:p>
+      <w:pPr>
+        <w:spacing w:after="0" w:line="240" w:lineRule="auto"/>
+        <w:jc w:val="both"/>
+        <w:rPr>
+          <w:b/>
+          <w:bCs/>
+          <w:sz w:val="18"/>
+          <w:szCs w:val="18"/>
+        </w:rPr>
+      </w:pPr>
+      <w:r>
+        <w:rPr>
+          <w:b/>
+          <w:bCs/>
+          <w:sz w:val="18"/>
+          <w:szCs w:val="18"/>
+          <w:lang w:val="en-US"/>
+        </w:rPr>
+        <w:t xml:space="preserve">    </w:t>
+      </w:r>
+      <w:proofErr w:type="spellStart"/>
+      <w:r>
+        <w:rPr>
+          <w:b/>
+          <w:bCs/>
+          <w:sz w:val="18"/>
+          <w:szCs w:val="18"/>
+        </w:rPr>
+        <w:t>endcase</w:t>
+      </w:r>
+      <w:proofErr w:type="spellEnd"/>
+    </w:p>
+    <w:p>
+      <w:pPr>
+        <w:spacing w:after="0" w:line="240" w:lineRule="auto"/>
+        <w:jc w:val="both"/>
+        <w:rPr>
+          <w:sz w:val="18"/>
+          <w:szCs w:val="18"/>
+        </w:rPr>
+      </w:pPr>
+      <w:proofErr w:type="spellStart"/>
+      <w:r>
+        <w:rPr>
+          <w:sz w:val="18"/>
+          <w:szCs w:val="18"/>
+        </w:rPr>
+        <w:t>endfunction</w:t>
+      </w:r>
+      <w:proofErr w:type="spellEnd"/>
+    </w:p>
+    <w:p>
+      <w:pPr>
+        <w:spacing w:after="0" w:line="240" w:lineRule="auto"/>
+        <w:jc w:val="both"/>
+        <w:rPr>
+          <w:sz w:val="18"/>
+          <w:szCs w:val="18"/>
+        </w:rPr>
+      </w:pPr>
+    </w:p>
+    <w:p>
+      <w:pPr>
+        <w:spacing w:after="0" w:line="240" w:lineRule="auto"/>
+        <w:jc w:val="both"/>
+        <w:rPr>
+          <w:sz w:val="18"/>
+          <w:szCs w:val="18"/>
+        </w:rPr>
+      </w:pPr>
+      <w:proofErr w:type="spellStart"/>
+      <w:r>
+        <w:rPr>
+          <w:sz w:val="18"/>
+          <w:szCs w:val="18"/>
+        </w:rPr>
+        <w:t>endmodule</w:t>
+      </w:r>
+      <w:proofErr w:type="spellEnd"/>
+    </w:p>
+    <w:p>
+      <w:pPr>
+        <w:jc w:val="both"/>
+      </w:pPr>
+    </w:p>
+    <w:p>
+      <w:pPr>
+        <w:jc w:val="both"/>
+      </w:pPr>
+      <w:r>
+        <w:t xml:space="preserve">Аналогично автомату Милли реализуется </w:t>
+      </w:r>
+      <w:proofErr w:type="spellStart"/>
+      <w:r>
+        <w:t>тестбенч</w:t>
+      </w:r>
+      <w:proofErr w:type="spellEnd"/>
+      <w:r>
+        <w:t xml:space="preserve"> для автомата Мура:</w:t>
+      </w:r>
+    </w:p>
+    <w:p>
+      <w:pPr>
+        <w:spacing w:after="0" w:line="240" w:lineRule="auto"/>
+        <w:jc w:val="both"/>
+        <w:rPr>
+          <w:b/>
+          <w:bCs/>
+          <w:sz w:val="18"/>
+          <w:szCs w:val="18"/>
+          <w:lang w:val="en-US"/>
+        </w:rPr>
+      </w:pPr>
+      <w:r>
+        <w:rPr>
+          <w:b/>
+          <w:bCs/>
+          <w:sz w:val="18"/>
+          <w:szCs w:val="18"/>
+          <w:lang w:val="en-US"/>
+        </w:rPr>
+        <w:t xml:space="preserve">module </w:t>
+      </w:r>
+      <w:proofErr w:type="spellStart"/>
+      <w:r>
+        <w:rPr>
+          <w:b/>
+          <w:bCs/>
+          <w:sz w:val="18"/>
+          <w:szCs w:val="18"/>
+          <w:lang w:val="en-US"/>
+        </w:rPr>
+        <w:t>moore_automate_</w:t>
+      </w:r>
+      <w:proofErr w:type="gramStart"/>
+      <w:r>
+        <w:rPr>
+          <w:b/>
+          <w:bCs/>
+          <w:sz w:val="18"/>
+          <w:szCs w:val="18"/>
+          <w:lang w:val="en-US"/>
+        </w:rPr>
+        <w:t>testbench</w:t>
+      </w:r>
+      <w:proofErr w:type="spellEnd"/>
+      <w:r>
+        <w:rPr>
+          <w:b/>
+          <w:bCs/>
+          <w:sz w:val="18"/>
+          <w:szCs w:val="18"/>
+          <w:lang w:val="en-US"/>
+        </w:rPr>
+        <w:t>(</w:t>
+      </w:r>
+      <w:proofErr w:type="gramEnd"/>
+      <w:r>
+        <w:rPr>
+          <w:b/>
+          <w:bCs/>
+          <w:sz w:val="18"/>
+          <w:szCs w:val="18"/>
+          <w:lang w:val="en-US"/>
+        </w:rPr>
+        <w:t>);</w:t>
+      </w:r>
+    </w:p>
+    <w:p>
+      <w:pPr>
+        <w:spacing w:after="0" w:line="240" w:lineRule="auto"/>
+        <w:jc w:val="both"/>
+        <w:rPr>
+          <w:b/>
+          <w:bCs/>
+          <w:sz w:val="18"/>
+          <w:szCs w:val="18"/>
+          <w:lang w:val="en-US"/>
+        </w:rPr>
+      </w:pPr>
+      <w:r>
+        <w:rPr>
+          <w:b/>
+          <w:bCs/>
+          <w:sz w:val="18"/>
+          <w:szCs w:val="18"/>
+          <w:lang w:val="en-US"/>
+        </w:rPr>
+        <w:t xml:space="preserve">    </w:t>
+      </w:r>
+    </w:p>
+    <w:p>
+      <w:pPr>
+        <w:spacing w:after="0" w:line="240" w:lineRule="auto"/>
+        <w:jc w:val="both"/>
+        <w:rPr>
+          <w:b/>
+          <w:bCs/>
+          <w:sz w:val="18"/>
+          <w:szCs w:val="18"/>
+          <w:lang w:val="en-US"/>
+        </w:rPr>
+      </w:pPr>
+      <w:r>
+        <w:rPr>
+          <w:b/>
+          <w:bCs/>
+          <w:sz w:val="18"/>
+          <w:szCs w:val="18"/>
+          <w:lang w:val="en-US"/>
+        </w:rPr>
+        <w:t xml:space="preserve">    reg </w:t>
+      </w:r>
+      <w:proofErr w:type="spellStart"/>
+      <w:r>
+        <w:rPr>
+          <w:b/>
+          <w:bCs/>
+          <w:sz w:val="18"/>
+          <w:szCs w:val="18"/>
+          <w:lang w:val="en-US"/>
+        </w:rPr>
+        <w:t>clk</w:t>
+      </w:r>
+      <w:proofErr w:type="spellEnd"/>
+      <w:r>
+        <w:rPr>
+          <w:b/>
+          <w:bCs/>
+          <w:sz w:val="18"/>
+          <w:szCs w:val="18"/>
+          <w:lang w:val="en-US"/>
+        </w:rPr>
+        <w:t>;</w:t>
+      </w:r>
+    </w:p>
+    <w:p>
+      <w:pPr>
+        <w:spacing w:after="0" w:line="240" w:lineRule="auto"/>
+        <w:jc w:val="both"/>
+        <w:rPr>
+          <w:b/>
+          <w:bCs/>
+          <w:sz w:val="18"/>
+          <w:szCs w:val="18"/>
+          <w:lang w:val="en-US"/>
+        </w:rPr>
+      </w:pPr>
+      <w:r>
+        <w:rPr>
+          <w:b/>
+          <w:bCs/>
+          <w:sz w:val="18"/>
+          <w:szCs w:val="18"/>
+          <w:lang w:val="en-US"/>
+        </w:rPr>
+        <w:t xml:space="preserve">    reg reset;</w:t>
+      </w:r>
+    </w:p>
+    <w:p>
+      <w:pPr>
+        <w:spacing w:after="0" w:line="240" w:lineRule="auto"/>
+        <w:jc w:val="both"/>
+        <w:rPr>
+          <w:b/>
+          <w:bCs/>
+          <w:sz w:val="18"/>
+          <w:szCs w:val="18"/>
+          <w:lang w:val="en-US"/>
+        </w:rPr>
+      </w:pPr>
+      <w:r>
+        <w:rPr>
+          <w:b/>
+          <w:bCs/>
+          <w:sz w:val="18"/>
+          <w:szCs w:val="18"/>
+          <w:lang w:val="en-US"/>
+        </w:rPr>
+        <w:t xml:space="preserve">    reg [1:0] a;</w:t>
+      </w:r>
+    </w:p>
+    <w:p>
+      <w:pPr>
+        <w:spacing w:after="0" w:line="240" w:lineRule="auto"/>
+        <w:jc w:val="both"/>
+        <w:rPr>
+          <w:b/>
+          <w:bCs/>
+          <w:sz w:val="18"/>
+          <w:szCs w:val="18"/>
+          <w:lang w:val="en-US"/>
+        </w:rPr>
+      </w:pPr>
+      <w:r>
+        <w:rPr>
+          <w:b/>
+          <w:bCs/>
+          <w:sz w:val="18"/>
+          <w:szCs w:val="18"/>
+          <w:lang w:val="en-US"/>
+        </w:rPr>
+        <w:t xml:space="preserve">    wire [1:0] b;</w:t>
+      </w:r>
+    </w:p>
+    <w:p>
+      <w:pPr>
+        <w:spacing w:after="0" w:line="240" w:lineRule="auto"/>
+        <w:jc w:val="both"/>
+        <w:rPr>
+          <w:b/>
+          <w:bCs/>
+          <w:sz w:val="18"/>
+          <w:szCs w:val="18"/>
+          <w:lang w:val="en-US"/>
+        </w:rPr>
+      </w:pPr>
+      <w:r>
+        <w:rPr>
+          <w:b/>
+          <w:bCs/>
+          <w:sz w:val="18"/>
+          <w:szCs w:val="18"/>
+          <w:lang w:val="en-US"/>
+        </w:rPr>
+        <w:t xml:space="preserve">    reg [31:0] counter;</w:t>
+      </w:r>
+    </w:p>
+    <w:p>
+      <w:pPr>
+        <w:spacing w:after="0" w:line="240" w:lineRule="auto"/>
+        <w:jc w:val="both"/>
+        <w:rPr>
+          <w:b/>
+          <w:bCs/>
+          <w:sz w:val="18"/>
+          <w:szCs w:val="18"/>
+          <w:lang w:val="en-US"/>
+        </w:rPr>
+      </w:pPr>
+      <w:r>
+        <w:rPr>
+          <w:b/>
+          <w:bCs/>
+          <w:sz w:val="18"/>
+          <w:szCs w:val="18"/>
+          <w:lang w:val="en-US"/>
+        </w:rPr>
+        <w:t xml:space="preserve">    </w:t>
+      </w:r>
+    </w:p>
+    <w:p>
+      <w:pPr>
+        <w:spacing w:after="0" w:line="240" w:lineRule="auto"/>
+        <w:jc w:val="both"/>
+        <w:rPr>
+          <w:b/>
+          <w:bCs/>
+          <w:sz w:val="18"/>
+          <w:szCs w:val="18"/>
+          <w:lang w:val="en-US"/>
+        </w:rPr>
+      </w:pPr>
+      <w:r>
+        <w:rPr>
+          <w:b/>
+          <w:bCs/>
+          <w:sz w:val="18"/>
+          <w:szCs w:val="18"/>
+          <w:lang w:val="en-US"/>
+        </w:rPr>
+        <w:t xml:space="preserve">    </w:t>
+      </w:r>
+      <w:proofErr w:type="spellStart"/>
+      <w:r>
+        <w:rPr>
+          <w:b/>
+          <w:bCs/>
+          <w:sz w:val="18"/>
+          <w:szCs w:val="18"/>
+          <w:lang w:val="en-US"/>
+        </w:rPr>
+        <w:t>moore_automate</w:t>
+      </w:r>
+      <w:proofErr w:type="spellEnd"/>
+      <w:r>
+        <w:rPr>
+          <w:b/>
+          <w:bCs/>
+          <w:sz w:val="18"/>
+          <w:szCs w:val="18"/>
+          <w:lang w:val="en-US"/>
+        </w:rPr>
+        <w:t xml:space="preserve"> </w:t>
+      </w:r>
+      <w:proofErr w:type="spellStart"/>
+      <w:r>
+        <w:rPr>
+          <w:b/>
+          <w:bCs/>
+          <w:sz w:val="18"/>
+          <w:szCs w:val="18"/>
+          <w:lang w:val="en-US"/>
+        </w:rPr>
+        <w:t>uut</w:t>
+      </w:r>
+      <w:proofErr w:type="spellEnd"/>
+      <w:proofErr w:type="gramStart"/>
+      <w:r>
+        <w:rPr>
+          <w:b/>
+          <w:bCs/>
+          <w:sz w:val="18"/>
+          <w:szCs w:val="18"/>
+          <w:lang w:val="en-US"/>
+        </w:rPr>
+        <w:t>(.</w:t>
+      </w:r>
+      <w:proofErr w:type="spellStart"/>
+      <w:r>
+        <w:rPr>
+          <w:b/>
+          <w:bCs/>
+          <w:sz w:val="18"/>
+          <w:szCs w:val="18"/>
+          <w:lang w:val="en-US"/>
+        </w:rPr>
+        <w:t>clk</w:t>
+      </w:r>
+      <w:proofErr w:type="spellEnd"/>
+      <w:proofErr w:type="gramEnd"/>
+      <w:r>
+        <w:rPr>
+          <w:b/>
+          <w:bCs/>
+          <w:sz w:val="18"/>
+          <w:szCs w:val="18"/>
+          <w:lang w:val="en-US"/>
+        </w:rPr>
+        <w:t>(</w:t>
+      </w:r>
+      <w:proofErr w:type="spellStart"/>
+      <w:r>
+        <w:rPr>
+          <w:b/>
+          <w:bCs/>
+          <w:sz w:val="18"/>
+          <w:szCs w:val="18"/>
+          <w:lang w:val="en-US"/>
+        </w:rPr>
+        <w:t>clk</w:t>
+      </w:r>
+      <w:proofErr w:type="spellEnd"/>
+      <w:r>
+        <w:rPr>
+          <w:b/>
+          <w:bCs/>
+          <w:sz w:val="18"/>
+          <w:szCs w:val="18"/>
+          <w:lang w:val="en-US"/>
+        </w:rPr>
+        <w:t>), .reset(reset), .a(a), .b(b));</w:t>
+      </w:r>
+    </w:p>
+    <w:p>
+      <w:pPr>
+        <w:spacing w:after="0" w:line="240" w:lineRule="auto"/>
+        <w:jc w:val="both"/>
+        <w:rPr>
+          <w:b/>
+          <w:bCs/>
+          <w:sz w:val="18"/>
+          <w:szCs w:val="18"/>
+          <w:lang w:val="en-US"/>
+        </w:rPr>
+      </w:pPr>
+      <w:r>
+        <w:rPr>
+          <w:b/>
+          <w:bCs/>
+          <w:sz w:val="18"/>
+          <w:szCs w:val="18"/>
+          <w:lang w:val="en-US"/>
+        </w:rPr>
+        <w:t xml:space="preserve">    </w:t>
+      </w:r>
+    </w:p>
+    <w:p>
+      <w:pPr>
+        <w:spacing w:after="0" w:line="240" w:lineRule="auto"/>
+        <w:jc w:val="both"/>
+        <w:rPr>
+          <w:b/>
+          <w:bCs/>
+          <w:sz w:val="18"/>
+          <w:szCs w:val="18"/>
+          <w:lang w:val="en-US"/>
+        </w:rPr>
+      </w:pPr>
+      <w:r>
+        <w:rPr>
+          <w:b/>
+          <w:bCs/>
+          <w:sz w:val="18"/>
+          <w:szCs w:val="18"/>
+          <w:lang w:val="en-US"/>
+        </w:rPr>
+        <w:t xml:space="preserve">    initial</w:t>
+      </w:r>
+    </w:p>
+    <w:p>
+      <w:pPr>
+        <w:spacing w:after="0" w:line="240" w:lineRule="auto"/>
+        <w:jc w:val="both"/>
+        <w:rPr>
+          <w:b/>
+          <w:bCs/>
+          <w:sz w:val="18"/>
+          <w:szCs w:val="18"/>
+          <w:lang w:val="en-US"/>
+        </w:rPr>
+      </w:pPr>
+      <w:r>
+        <w:rPr>
+          <w:b/>
+          <w:bCs/>
+          <w:sz w:val="18"/>
+          <w:szCs w:val="18"/>
+          <w:lang w:val="en-US"/>
+        </w:rPr>
+        <w:t>begin</w:t>
+      </w:r>
+    </w:p>
+    <w:p>
+      <w:pPr>
+        <w:spacing w:after="0" w:line="240" w:lineRule="auto"/>
+        <w:jc w:val="both"/>
+        <w:rPr>
+          <w:b/>
+          <w:bCs/>
+          <w:sz w:val="18"/>
+          <w:szCs w:val="18"/>
+          <w:lang w:val="en-US"/>
+        </w:rPr>
+      </w:pPr>
+      <w:r>
+        <w:rPr>
+          <w:b/>
+          <w:bCs/>
+          <w:sz w:val="18"/>
+          <w:szCs w:val="18"/>
+          <w:lang w:val="en-US"/>
+        </w:rPr>
+        <w:t xml:space="preserve">    </w:t>
+      </w:r>
+      <w:proofErr w:type="spellStart"/>
+      <w:r>
+        <w:rPr>
+          <w:b/>
+          <w:bCs/>
+          <w:sz w:val="18"/>
+          <w:szCs w:val="18"/>
+          <w:lang w:val="en-US"/>
+        </w:rPr>
+        <w:t>clk</w:t>
+      </w:r>
+      <w:proofErr w:type="spellEnd"/>
+      <w:r>
+        <w:rPr>
+          <w:b/>
+          <w:bCs/>
+          <w:sz w:val="18"/>
+          <w:szCs w:val="18"/>
+          <w:lang w:val="en-US"/>
+        </w:rPr>
+        <w:t xml:space="preserve"> &lt;= 0;</w:t>
+      </w:r>
+    </w:p>
+    <w:p>
+      <w:pPr>
+        <w:spacing w:after="0" w:line="240" w:lineRule="auto"/>
+        <w:jc w:val="both"/>
+        <w:rPr>
+          <w:b/>
+          <w:bCs/>
+          <w:sz w:val="18"/>
+          <w:szCs w:val="18"/>
+          <w:lang w:val="en-US"/>
+        </w:rPr>
+      </w:pPr>
+      <w:r>
+        <w:rPr>
+          <w:b/>
+          <w:bCs/>
+          <w:sz w:val="18"/>
+          <w:szCs w:val="18"/>
+          <w:lang w:val="en-US"/>
+        </w:rPr>
+        <w:t xml:space="preserve">    reset &lt;= 1;</w:t>
+      </w:r>
+    </w:p>
+    <w:p>
+      <w:pPr>
+        <w:spacing w:after="0" w:line="240" w:lineRule="auto"/>
+        <w:jc w:val="both"/>
+        <w:rPr>
+          <w:b/>
+          <w:bCs/>
+          <w:sz w:val="18"/>
+          <w:szCs w:val="18"/>
+          <w:lang w:val="en-US"/>
+        </w:rPr>
+      </w:pPr>
+      <w:r>
+        <w:rPr>
+          <w:b/>
+          <w:bCs/>
+          <w:sz w:val="18"/>
+          <w:szCs w:val="18"/>
+          <w:lang w:val="en-US"/>
+        </w:rPr>
+        <w:t xml:space="preserve">    a &lt;= 0;</w:t>
+      </w:r>
+    </w:p>
+    <w:p>
+      <w:pPr>
+        <w:spacing w:after="0" w:line="240" w:lineRule="auto"/>
+        <w:jc w:val="both"/>
+        <w:rPr>
+          <w:b/>
+          <w:bCs/>
+          <w:sz w:val="18"/>
+          <w:szCs w:val="18"/>
+          <w:lang w:val="en-US"/>
+        </w:rPr>
+      </w:pPr>
+      <w:r>
+        <w:rPr>
+          <w:b/>
+          <w:bCs/>
+          <w:sz w:val="18"/>
+          <w:szCs w:val="18"/>
+          <w:lang w:val="en-US"/>
+        </w:rPr>
+        <w:t xml:space="preserve">    counter &lt;= 0;</w:t>
+      </w:r>
+    </w:p>
+    <w:p>
+      <w:pPr>
+        <w:spacing w:after="0" w:line="240" w:lineRule="auto"/>
+        <w:jc w:val="both"/>
+        <w:rPr>
+          <w:b/>
+          <w:bCs/>
+          <w:sz w:val="18"/>
+          <w:szCs w:val="18"/>
+          <w:lang w:val="en-US"/>
+        </w:rPr>
+      </w:pPr>
+      <w:r>
+        <w:rPr>
+          <w:b/>
+          <w:bCs/>
+          <w:sz w:val="18"/>
+          <w:szCs w:val="18"/>
+          <w:lang w:val="en-US"/>
+        </w:rPr>
+        <w:t xml:space="preserve">    # 300</w:t>
+      </w:r>
+    </w:p>
+    <w:p>
+      <w:pPr>
+        <w:spacing w:after="0" w:line="240" w:lineRule="auto"/>
+        <w:jc w:val="both"/>
+        <w:rPr>
+          <w:b/>
+          <w:bCs/>
+          <w:sz w:val="18"/>
+          <w:szCs w:val="18"/>
+          <w:lang w:val="en-US"/>
+        </w:rPr>
+      </w:pPr>
+      <w:r>
+        <w:rPr>
+          <w:b/>
+          <w:bCs/>
+          <w:sz w:val="18"/>
+          <w:szCs w:val="18"/>
+          <w:lang w:val="en-US"/>
+        </w:rPr>
+        <w:t xml:space="preserve">    reset &lt;= 0;</w:t>
+      </w:r>
+    </w:p>
+    <w:p>
+      <w:pPr>
+        <w:spacing w:after="0" w:line="240" w:lineRule="auto"/>
+        <w:jc w:val="both"/>
+        <w:rPr>
+          <w:b/>
+          <w:bCs/>
+          <w:sz w:val="18"/>
+          <w:szCs w:val="18"/>
+          <w:lang w:val="en-US"/>
+        </w:rPr>
+      </w:pPr>
+      <w:r>
+        <w:rPr>
+          <w:b/>
+          <w:bCs/>
+          <w:sz w:val="18"/>
+          <w:szCs w:val="18"/>
+          <w:lang w:val="en-US"/>
+        </w:rPr>
+        <w:t>end</w:t>
+      </w:r>
+    </w:p>
+    <w:p>
+      <w:pPr>
+        <w:spacing w:after="0" w:line="240" w:lineRule="auto"/>
+        <w:jc w:val="both"/>
+        <w:rPr>
+          <w:b/>
+          <w:bCs/>
+          <w:sz w:val="18"/>
+          <w:szCs w:val="18"/>
+          <w:lang w:val="en-US"/>
+        </w:rPr>
+      </w:pPr>
+    </w:p>
+    <w:p>
+      <w:pPr>
+        <w:spacing w:after="0" w:line="240" w:lineRule="auto"/>
+        <w:jc w:val="both"/>
+        <w:rPr>
+          <w:b/>
+          <w:bCs/>
+          <w:sz w:val="18"/>
+          <w:szCs w:val="18"/>
+          <w:lang w:val="en-US"/>
+        </w:rPr>
+      </w:pPr>
+      <w:r>
+        <w:rPr>
+          <w:b/>
+          <w:bCs/>
+          <w:sz w:val="18"/>
+          <w:szCs w:val="18"/>
+          <w:lang w:val="en-US"/>
+        </w:rPr>
+        <w:t>always</w:t>
+      </w:r>
+    </w:p>
+    <w:p>
+      <w:pPr>
+        <w:spacing w:after="0" w:line="240" w:lineRule="auto"/>
+        <w:jc w:val="both"/>
+        <w:rPr>
+          <w:b/>
+          <w:bCs/>
+          <w:sz w:val="18"/>
+          <w:szCs w:val="18"/>
+          <w:lang w:val="en-US"/>
+        </w:rPr>
+      </w:pPr>
+      <w:r>
+        <w:rPr>
+          <w:b/>
+          <w:bCs/>
+          <w:sz w:val="18"/>
+          <w:szCs w:val="18"/>
+          <w:lang w:val="en-US"/>
+        </w:rPr>
+        <w:t>begin</w:t>
+      </w:r>
+    </w:p>
+    <w:p>
+      <w:pPr>
+        <w:spacing w:after="0" w:line="240" w:lineRule="auto"/>
+        <w:jc w:val="both"/>
+        <w:rPr>
+          <w:b/>
+          <w:bCs/>
+          <w:sz w:val="18"/>
+          <w:szCs w:val="18"/>
+          <w:lang w:val="en-US"/>
+        </w:rPr>
+      </w:pPr>
+      <w:r>
+        <w:rPr>
+          <w:b/>
+          <w:bCs/>
+          <w:sz w:val="18"/>
+          <w:szCs w:val="18"/>
+          <w:lang w:val="en-US"/>
+        </w:rPr>
+        <w:t xml:space="preserve">    #50 </w:t>
+      </w:r>
+      <w:proofErr w:type="spellStart"/>
+      <w:r>
+        <w:rPr>
+          <w:b/>
+          <w:bCs/>
+          <w:sz w:val="18"/>
+          <w:szCs w:val="18"/>
+          <w:lang w:val="en-US"/>
+        </w:rPr>
+        <w:t>clk</w:t>
+      </w:r>
+      <w:proofErr w:type="spellEnd"/>
+      <w:r>
+        <w:rPr>
+          <w:b/>
+          <w:bCs/>
+          <w:sz w:val="18"/>
+          <w:szCs w:val="18"/>
+          <w:lang w:val="en-US"/>
+        </w:rPr>
+        <w:t xml:space="preserve"> &lt;= ~</w:t>
+      </w:r>
+      <w:proofErr w:type="spellStart"/>
+      <w:r>
+        <w:rPr>
+          <w:b/>
+          <w:bCs/>
+          <w:sz w:val="18"/>
+          <w:szCs w:val="18"/>
+          <w:lang w:val="en-US"/>
+        </w:rPr>
+        <w:t>clk</w:t>
+      </w:r>
+      <w:proofErr w:type="spellEnd"/>
+      <w:r>
+        <w:rPr>
+          <w:b/>
+          <w:bCs/>
+          <w:sz w:val="18"/>
+          <w:szCs w:val="18"/>
+          <w:lang w:val="en-US"/>
+        </w:rPr>
+        <w:t>;</w:t>
+      </w:r>
+    </w:p>
+    <w:p>
+      <w:pPr>
+        <w:spacing w:after="0" w:line="240" w:lineRule="auto"/>
+        <w:jc w:val="both"/>
+        <w:rPr>
+          <w:b/>
+          <w:bCs/>
+          <w:sz w:val="18"/>
+          <w:szCs w:val="18"/>
+        </w:rPr>
+      </w:pPr>
+      <w:r>
+        <w:rPr>
+          <w:b/>
+          <w:bCs/>
+          <w:sz w:val="18"/>
+          <w:szCs w:val="18"/>
+          <w:lang w:val="en-US"/>
+        </w:rPr>
+        <w:t xml:space="preserve">    </w:t>
+      </w:r>
+      <w:r>
+        <w:rPr>
+          <w:b/>
+          <w:bCs/>
+          <w:sz w:val="18"/>
+          <w:szCs w:val="18"/>
+        </w:rPr>
+        <w:t xml:space="preserve">#100 </w:t>
+      </w:r>
+      <w:proofErr w:type="spellStart"/>
+      <w:r>
+        <w:rPr>
+          <w:b/>
+          <w:bCs/>
+          <w:sz w:val="18"/>
+          <w:szCs w:val="18"/>
+        </w:rPr>
+        <w:t>counter</w:t>
+      </w:r>
+      <w:proofErr w:type="spellEnd"/>
+      <w:r>
+        <w:rPr>
+          <w:b/>
+          <w:bCs/>
+          <w:sz w:val="18"/>
+          <w:szCs w:val="18"/>
+        </w:rPr>
+        <w:t xml:space="preserve"> &lt;= </w:t>
+      </w:r>
+      <w:proofErr w:type="spellStart"/>
+      <w:r>
+        <w:rPr>
+          <w:b/>
+          <w:bCs/>
+          <w:sz w:val="18"/>
+          <w:szCs w:val="18"/>
+        </w:rPr>
+        <w:t>counter</w:t>
+      </w:r>
+      <w:proofErr w:type="spellEnd"/>
+      <w:r>
+        <w:rPr>
+          <w:b/>
+          <w:bCs/>
+          <w:sz w:val="18"/>
+          <w:szCs w:val="18"/>
+        </w:rPr>
+        <w:t xml:space="preserve"> + 1;</w:t>
+      </w:r>
+    </w:p>
+    <w:p>
+      <w:pPr>
+        <w:spacing w:after="0" w:line="240" w:lineRule="auto"/>
+        <w:jc w:val="both"/>
+        <w:rPr>
+          <w:b/>
+          <w:bCs/>
+          <w:sz w:val="18"/>
+          <w:szCs w:val="18"/>
+          <w:lang w:val="en-US"/>
+        </w:rPr>
+      </w:pPr>
+      <w:r>
+        <w:rPr>
+          <w:b/>
+          <w:bCs/>
+          <w:sz w:val="18"/>
+          <w:szCs w:val="18"/>
+        </w:rPr>
+        <w:t xml:space="preserve">    </w:t>
+      </w:r>
+      <w:r>
+        <w:rPr>
+          <w:b/>
+          <w:bCs/>
+          <w:sz w:val="18"/>
+          <w:szCs w:val="18"/>
+          <w:lang w:val="en-US"/>
+        </w:rPr>
+        <w:t>if (counter == 5)</w:t>
+      </w:r>
+    </w:p>
+    <w:p>
+      <w:pPr>
+        <w:spacing w:after="0" w:line="240" w:lineRule="auto"/>
+        <w:jc w:val="both"/>
+        <w:rPr>
+          <w:b/>
+          <w:bCs/>
+          <w:sz w:val="18"/>
+          <w:szCs w:val="18"/>
+          <w:lang w:val="en-US"/>
+        </w:rPr>
+      </w:pPr>
+      <w:r>
+        <w:rPr>
+          <w:b/>
+          <w:bCs/>
+          <w:sz w:val="18"/>
+          <w:szCs w:val="18"/>
+          <w:lang w:val="en-US"/>
+        </w:rPr>
+        <w:t xml:space="preserve">    begin</w:t>
+      </w:r>
+    </w:p>
+    <w:p>
+      <w:pPr>
+        <w:spacing w:after="0" w:line="240" w:lineRule="auto"/>
+        <w:jc w:val="both"/>
+        <w:rPr>
+          <w:b/>
+          <w:bCs/>
+          <w:sz w:val="18"/>
+          <w:szCs w:val="18"/>
+          <w:lang w:val="en-US"/>
+        </w:rPr>
+      </w:pPr>
+      <w:r>
+        <w:rPr>
+          <w:b/>
+          <w:bCs/>
+          <w:sz w:val="18"/>
+          <w:szCs w:val="18"/>
+          <w:lang w:val="en-US"/>
+        </w:rPr>
+        <w:t xml:space="preserve">        a &lt;= 2'b</w:t>
+      </w:r>
+      <w:proofErr w:type="gramStart"/>
+      <w:r>
+        <w:rPr>
+          <w:b/>
+          <w:bCs/>
+          <w:sz w:val="18"/>
+          <w:szCs w:val="18"/>
+          <w:lang w:val="en-US"/>
+        </w:rPr>
+        <w:t>00;  /</w:t>
+      </w:r>
+      <w:proofErr w:type="gramEnd"/>
+      <w:r>
+        <w:rPr>
+          <w:b/>
+          <w:bCs/>
+          <w:sz w:val="18"/>
+          <w:szCs w:val="18"/>
+          <w:lang w:val="en-US"/>
+        </w:rPr>
+        <w:t>/ A1, c -&gt; C2</w:t>
+      </w:r>
+    </w:p>
+    <w:p>
+      <w:pPr>
+        <w:spacing w:after="0" w:line="240" w:lineRule="auto"/>
+        <w:jc w:val="both"/>
+        <w:rPr>
+          <w:b/>
+          <w:bCs/>
+          <w:sz w:val="18"/>
+          <w:szCs w:val="18"/>
+          <w:lang w:val="en-US"/>
+        </w:rPr>
+      </w:pPr>
+      <w:r>
+        <w:rPr>
+          <w:b/>
+          <w:bCs/>
+          <w:sz w:val="18"/>
+          <w:szCs w:val="18"/>
+          <w:lang w:val="en-US"/>
+        </w:rPr>
+        <w:t xml:space="preserve">    end</w:t>
+      </w:r>
+    </w:p>
+    <w:p>
+      <w:pPr>
+        <w:spacing w:after="0" w:line="240" w:lineRule="auto"/>
+        <w:jc w:val="both"/>
+        <w:rPr>
+          <w:b/>
+          <w:bCs/>
+          <w:sz w:val="18"/>
+          <w:szCs w:val="18"/>
+          <w:lang w:val="en-US"/>
+        </w:rPr>
+      </w:pPr>
+      <w:r>
+        <w:rPr>
+          <w:b/>
+          <w:bCs/>
+          <w:sz w:val="18"/>
+          <w:szCs w:val="18"/>
+          <w:lang w:val="en-US"/>
+        </w:rPr>
+        <w:t xml:space="preserve">    if (counter == 7)</w:t>
+      </w:r>
+    </w:p>
+    <w:p>
+      <w:pPr>
+        <w:spacing w:after="0" w:line="240" w:lineRule="auto"/>
+        <w:jc w:val="both"/>
+        <w:rPr>
+          <w:b/>
+          <w:bCs/>
+          <w:sz w:val="18"/>
+          <w:szCs w:val="18"/>
+          <w:lang w:val="en-US"/>
+        </w:rPr>
+      </w:pPr>
+      <w:r>
+        <w:rPr>
+          <w:b/>
+          <w:bCs/>
+          <w:sz w:val="18"/>
+          <w:szCs w:val="18"/>
+          <w:lang w:val="en-US"/>
+        </w:rPr>
+        <w:t xml:space="preserve">    begin</w:t>
+      </w:r>
+    </w:p>
+    <w:p>
+      <w:pPr>
+        <w:spacing w:after="0" w:line="240" w:lineRule="auto"/>
+        <w:jc w:val="both"/>
+        <w:rPr>
+          <w:b/>
+          <w:bCs/>
+          <w:sz w:val="18"/>
+          <w:szCs w:val="18"/>
+          <w:lang w:val="en-US"/>
+        </w:rPr>
+      </w:pPr>
+      <w:r>
+        <w:rPr>
+          <w:b/>
+          <w:bCs/>
+          <w:sz w:val="18"/>
+          <w:szCs w:val="18"/>
+          <w:lang w:val="en-US"/>
+        </w:rPr>
+        <w:t xml:space="preserve">        a &lt;= 2'b</w:t>
+      </w:r>
+      <w:proofErr w:type="gramStart"/>
+      <w:r>
+        <w:rPr>
+          <w:b/>
+          <w:bCs/>
+          <w:sz w:val="18"/>
+          <w:szCs w:val="18"/>
+          <w:lang w:val="en-US"/>
+        </w:rPr>
+        <w:t xml:space="preserve">10;   </w:t>
+      </w:r>
+      <w:proofErr w:type="gramEnd"/>
+      <w:r>
+        <w:rPr>
+          <w:b/>
+          <w:bCs/>
+          <w:sz w:val="18"/>
+          <w:szCs w:val="18"/>
+          <w:lang w:val="en-US"/>
+        </w:rPr>
+        <w:t>// A3, c -&gt; C1</w:t>
+      </w:r>
+    </w:p>
+    <w:p>
+      <w:pPr>
+        <w:spacing w:after="0" w:line="240" w:lineRule="auto"/>
+        <w:jc w:val="both"/>
+        <w:rPr>
+          <w:b/>
+          <w:bCs/>
+          <w:sz w:val="18"/>
+          <w:szCs w:val="18"/>
+          <w:lang w:val="en-US"/>
+        </w:rPr>
+      </w:pPr>
+      <w:r>
+        <w:rPr>
+          <w:b/>
+          <w:bCs/>
+          <w:sz w:val="18"/>
+          <w:szCs w:val="18"/>
+          <w:lang w:val="en-US"/>
+        </w:rPr>
+        <w:t xml:space="preserve">    end</w:t>
+      </w:r>
+    </w:p>
+    <w:p>
+      <w:pPr>
+        <w:spacing w:after="0" w:line="240" w:lineRule="auto"/>
+        <w:jc w:val="both"/>
+        <w:rPr>
+          <w:b/>
+          <w:bCs/>
+          <w:sz w:val="18"/>
+          <w:szCs w:val="18"/>
+          <w:lang w:val="en-US"/>
+        </w:rPr>
+      </w:pPr>
+      <w:r>
+        <w:rPr>
+          <w:b/>
+          <w:bCs/>
+          <w:sz w:val="18"/>
+          <w:szCs w:val="18"/>
+          <w:lang w:val="en-US"/>
+        </w:rPr>
+        <w:t xml:space="preserve">    if (counter == 8)</w:t>
+      </w:r>
+    </w:p>
+    <w:p>
+      <w:pPr>
+        <w:spacing w:after="0" w:line="240" w:lineRule="auto"/>
+        <w:jc w:val="both"/>
+        <w:rPr>
+          <w:b/>
+          <w:bCs/>
+          <w:sz w:val="18"/>
+          <w:szCs w:val="18"/>
+          <w:lang w:val="en-US"/>
+        </w:rPr>
+      </w:pPr>
+      <w:r>
+        <w:rPr>
+          <w:b/>
+          <w:bCs/>
+          <w:sz w:val="18"/>
+          <w:szCs w:val="18"/>
+          <w:lang w:val="en-US"/>
+        </w:rPr>
+        <w:t xml:space="preserve">    begin</w:t>
+      </w:r>
+    </w:p>
+    <w:p>
+      <w:pPr>
+        <w:spacing w:after="0" w:line="240" w:lineRule="auto"/>
+        <w:jc w:val="both"/>
+        <w:rPr>
+          <w:b/>
+          <w:bCs/>
+          <w:sz w:val="18"/>
+          <w:szCs w:val="18"/>
+          <w:lang w:val="en-US"/>
+        </w:rPr>
+      </w:pPr>
+      <w:r>
+        <w:rPr>
+          <w:b/>
+          <w:bCs/>
+          <w:sz w:val="18"/>
+          <w:szCs w:val="18"/>
+          <w:lang w:val="en-US"/>
+        </w:rPr>
+        <w:t xml:space="preserve">        a &lt;= 2'b</w:t>
+      </w:r>
+      <w:proofErr w:type="gramStart"/>
+      <w:r>
+        <w:rPr>
+          <w:b/>
+          <w:bCs/>
+          <w:sz w:val="18"/>
+          <w:szCs w:val="18"/>
+          <w:lang w:val="en-US"/>
+        </w:rPr>
+        <w:t xml:space="preserve">01;   </w:t>
+      </w:r>
+      <w:proofErr w:type="gramEnd"/>
+      <w:r>
+        <w:rPr>
+          <w:b/>
+          <w:bCs/>
+          <w:sz w:val="18"/>
+          <w:szCs w:val="18"/>
+          <w:lang w:val="en-US"/>
+        </w:rPr>
+        <w:t>// A2, c -&gt; C3</w:t>
+      </w:r>
+    </w:p>
+    <w:p>
+      <w:pPr>
+        <w:spacing w:after="0" w:line="240" w:lineRule="auto"/>
+        <w:jc w:val="both"/>
+        <w:rPr>
+          <w:b/>
+          <w:bCs/>
+          <w:sz w:val="18"/>
+          <w:szCs w:val="18"/>
+          <w:lang w:val="en-US"/>
+        </w:rPr>
+      </w:pPr>
+      <w:r>
+        <w:rPr>
+          <w:b/>
+          <w:bCs/>
+          <w:sz w:val="18"/>
+          <w:szCs w:val="18"/>
+          <w:lang w:val="en-US"/>
+        </w:rPr>
+        <w:t xml:space="preserve">    end</w:t>
+      </w:r>
+    </w:p>
+    <w:p>
+      <w:pPr>
+        <w:spacing w:after="0" w:line="240" w:lineRule="auto"/>
+        <w:jc w:val="both"/>
+        <w:rPr>
+          <w:b/>
+          <w:bCs/>
+          <w:sz w:val="18"/>
+          <w:szCs w:val="18"/>
+          <w:lang w:val="en-US"/>
+        </w:rPr>
+      </w:pPr>
+      <w:r>
+        <w:rPr>
+          <w:b/>
+          <w:bCs/>
+          <w:sz w:val="18"/>
+          <w:szCs w:val="18"/>
+          <w:lang w:val="en-US"/>
+        </w:rPr>
+        <w:t xml:space="preserve">    if (counter == 11)</w:t>
+      </w:r>
+    </w:p>
+    <w:p>
+      <w:pPr>
+        <w:spacing w:after="0" w:line="240" w:lineRule="auto"/>
+        <w:jc w:val="both"/>
+        <w:rPr>
+          <w:b/>
+          <w:bCs/>
+          <w:sz w:val="18"/>
+          <w:szCs w:val="18"/>
+          <w:lang w:val="en-US"/>
+        </w:rPr>
+      </w:pPr>
+      <w:r>
+        <w:rPr>
+          <w:b/>
+          <w:bCs/>
+          <w:sz w:val="18"/>
+          <w:szCs w:val="18"/>
+          <w:lang w:val="en-US"/>
+        </w:rPr>
+        <w:t xml:space="preserve">    begin</w:t>
+      </w:r>
+    </w:p>
+    <w:p>
+      <w:pPr>
+        <w:spacing w:after="0" w:line="240" w:lineRule="auto"/>
+        <w:jc w:val="both"/>
+        <w:rPr>
+          <w:b/>
+          <w:bCs/>
+          <w:sz w:val="18"/>
+          <w:szCs w:val="18"/>
+          <w:lang w:val="en-US"/>
+        </w:rPr>
+      </w:pPr>
+      <w:r>
+        <w:rPr>
+          <w:b/>
+          <w:bCs/>
+          <w:sz w:val="18"/>
+          <w:szCs w:val="18"/>
+          <w:lang w:val="en-US"/>
+        </w:rPr>
+        <w:lastRenderedPageBreak/>
+        <w:t xml:space="preserve">        a &lt;= 2'b</w:t>
+      </w:r>
+      <w:proofErr w:type="gramStart"/>
+      <w:r>
+        <w:rPr>
+          <w:b/>
+          <w:bCs/>
+          <w:sz w:val="18"/>
+          <w:szCs w:val="18"/>
+          <w:lang w:val="en-US"/>
+        </w:rPr>
+        <w:t xml:space="preserve">10;   </w:t>
+      </w:r>
+      <w:proofErr w:type="gramEnd"/>
+      <w:r>
+        <w:rPr>
+          <w:b/>
+          <w:bCs/>
+          <w:sz w:val="18"/>
+          <w:szCs w:val="18"/>
+          <w:lang w:val="en-US"/>
+        </w:rPr>
+        <w:t>// A3 -&gt; c2</w:t>
+      </w:r>
+    </w:p>
+    <w:p>
+      <w:pPr>
+        <w:spacing w:after="0" w:line="240" w:lineRule="auto"/>
+        <w:jc w:val="both"/>
+        <w:rPr>
+          <w:b/>
+          <w:bCs/>
+          <w:sz w:val="18"/>
+          <w:szCs w:val="18"/>
+          <w:lang w:val="en-US"/>
+        </w:rPr>
+      </w:pPr>
+      <w:r>
+        <w:rPr>
+          <w:b/>
+          <w:bCs/>
+          <w:sz w:val="18"/>
+          <w:szCs w:val="18"/>
+          <w:lang w:val="en-US"/>
+        </w:rPr>
+        <w:t xml:space="preserve">        counter &lt;= 0;</w:t>
+      </w:r>
+    </w:p>
+    <w:p>
+      <w:pPr>
+        <w:spacing w:after="0" w:line="240" w:lineRule="auto"/>
+        <w:jc w:val="both"/>
+        <w:rPr>
+          <w:b/>
+          <w:bCs/>
+          <w:sz w:val="18"/>
+          <w:szCs w:val="18"/>
+          <w:lang w:val="en-US"/>
+        </w:rPr>
+      </w:pPr>
+      <w:r>
+        <w:rPr>
+          <w:b/>
+          <w:bCs/>
+          <w:sz w:val="18"/>
+          <w:szCs w:val="18"/>
+          <w:lang w:val="en-US"/>
+        </w:rPr>
+        <w:t xml:space="preserve">    end</w:t>
+      </w:r>
+    </w:p>
+    <w:p>
+      <w:pPr>
+        <w:spacing w:after="0" w:line="240" w:lineRule="auto"/>
+        <w:jc w:val="both"/>
+        <w:rPr>
+          <w:b/>
+          <w:bCs/>
+          <w:sz w:val="18"/>
+          <w:szCs w:val="18"/>
+          <w:lang w:val="en-US"/>
+        </w:rPr>
+      </w:pPr>
+      <w:r>
+        <w:rPr>
+          <w:b/>
+          <w:bCs/>
+          <w:sz w:val="18"/>
+          <w:szCs w:val="18"/>
+          <w:lang w:val="en-US"/>
+        </w:rPr>
+        <w:t>end</w:t>
+      </w:r>
+    </w:p>
+    <w:p>
+      <w:pPr>
+        <w:spacing w:after="0" w:line="240" w:lineRule="auto"/>
+        <w:jc w:val="both"/>
+        <w:rPr>
+          <w:b/>
+          <w:bCs/>
+          <w:sz w:val="18"/>
+          <w:szCs w:val="18"/>
+          <w:lang w:val="en-US"/>
+        </w:rPr>
+      </w:pPr>
+    </w:p>
+    <w:p>
+      <w:pPr>
+        <w:spacing w:after="0" w:line="240" w:lineRule="auto"/>
+        <w:jc w:val="both"/>
+        <w:rPr>
+          <w:b/>
+          <w:bCs/>
+          <w:sz w:val="18"/>
+          <w:szCs w:val="18"/>
+          <w:lang w:val="en-US"/>
+        </w:rPr>
+      </w:pPr>
+      <w:proofErr w:type="spellStart"/>
+      <w:r>
+        <w:rPr>
+          <w:b/>
+          <w:bCs/>
+          <w:sz w:val="18"/>
+          <w:szCs w:val="18"/>
+          <w:lang w:val="en-US"/>
+        </w:rPr>
+        <w:t>endmodule</w:t>
+      </w:r>
+      <w:proofErr w:type="spellEnd"/>
+    </w:p>
+    <w:p>
+      <w:pPr>
+        <w:jc w:val="both"/>
+        <w:rPr>
+          <w:lang w:val="en-US"/>
+        </w:rPr>
+      </w:pPr>
+    </w:p>
+    <w:p>
+      <w:pPr>
+        <w:jc w:val="both"/>
+      </w:pPr>
+      <w:r>
+        <w:t xml:space="preserve">Проверка работоспособности модуля на </w:t>
+      </w:r>
+      <w:proofErr w:type="spellStart"/>
+      <w:r>
+        <w:t>тестбенч</w:t>
+      </w:r>
+      <w:proofErr w:type="spellEnd"/>
+      <w:r>
+        <w:t xml:space="preserve"> приведена на рис.4. (также как и для автомата Милли </w:t>
+      </w:r>
+      <w:proofErr w:type="spellStart"/>
+      <w:r>
+        <w:t>тестбенч</w:t>
+      </w:r>
+      <w:proofErr w:type="spellEnd"/>
+      <w:r>
+        <w:t xml:space="preserve"> выполнен только для демонстрации и поэтому не проверяет всех последовательностей смены состояния и отсутствуют проверки через </w:t>
+      </w:r>
+      <w:proofErr w:type="gramStart"/>
+      <w:r>
+        <w:rPr>
+          <w:lang w:val="en-US"/>
+        </w:rPr>
+        <w:t>display</w:t>
+      </w:r>
+      <w:r>
+        <w:t>(</w:t>
+      </w:r>
+      <w:proofErr w:type="gramEnd"/>
+      <w:r>
+        <w:t xml:space="preserve">), </w:t>
+      </w:r>
+      <w:r>
+        <w:t>см. выше)</w:t>
+      </w:r>
+    </w:p>
+    <w:p>
+      <w:pPr>
+        <w:jc w:val="both"/>
+      </w:pPr>
+      <w:r>
+        <w:rPr>
+          <w:noProof/>
+        </w:rPr>
+        <w:drawing>
+          <wp:inline distT="0" distB="0" distL="0" distR="0" wp14:anchorId="5D5DCC69" wp14:editId="5E2D2181">
+            <wp:extent cx="5940425" cy="2070735"/>
+            <wp:effectExtent l="0" t="0" r="3175" b="5715"/>
+            <wp:docPr id="5" name="Рисунок 5"/>
+            <wp:cNvGraphicFramePr>
+              <a:graphicFrameLocks xmlns:a="http://schemas.openxmlformats.org/drawingml/2006/main" noChangeAspect="1"/>
+            </wp:cNvGraphicFramePr>
+            <a:graphic xmlns:a="http://schemas.openxmlformats.org/drawingml/2006/main">
+              <a:graphicData uri="http://schemas.openxmlformats.org/drawingml/2006/picture">
+                <pic:pic xmlns:pic="http://schemas.openxmlformats.org/drawingml/2006/picture">
+                  <pic:nvPicPr>
+                    <pic:cNvPr id="5" name="moore_automate_analysis.png"/>
+                    <pic:cNvPicPr/>
+                  </pic:nvPicPr>
+                  <pic:blipFill>
+                    <a:blip r:embed="rId8">
+                      <a:extLst>
+                        <a:ext uri="{28A0092B-C50C-407E-A947-70E740481C1C}">
+                          <a14:useLocalDpi xmlns:a14="http://schemas.microsoft.com/office/drawing/2010/main" val="0"/>
+                        </a:ext>
+                      </a:extLst>
+                    </a:blip>
+                    <a:stretch>
+                      <a:fillRect/>
+                    </a:stretch>
+                  </pic:blipFill>
+                  <pic:spPr>
+                    <a:xfrm>
+                      <a:off x="0" y="0"/>
+                      <a:ext cx="5940425" cy="2070735"/>
+                    </a:xfrm>
+                    <a:prstGeom prst="rect">
+                      <a:avLst/>
+                    </a:prstGeom>
+                  </pic:spPr>
+                </pic:pic>
+              </a:graphicData>
+            </a:graphic>
+          </wp:inline>
+        </w:drawing>
+      </w:r>
+    </w:p>
+    <w:p>
+      <w:pPr>
+        <w:jc w:val="center"/>
+      </w:pPr>
+      <w:r>
+        <w:t>Рис. 4. Проверка работоспособности автомата Мура, приведенного на рис.2 и в табл.2.</w:t>
+      </w:r>
+    </w:p>
+    <w:p>
+      <w:pPr>
+        <w:jc w:val="both"/>
+      </w:pPr>
+      <w:r>
+        <w:t xml:space="preserve">В заключение следует отметить, что два автомата были разработаны случайным образом с помощью графа, имена переменных </w:t>
+      </w:r>
+      <w:r>
+        <w:rPr>
+          <w:lang w:val="en-US"/>
+        </w:rPr>
+        <w:t>a</w:t>
+      </w:r>
+      <w:r>
+        <w:t xml:space="preserve">, </w:t>
+      </w:r>
+      <w:r>
+        <w:rPr>
+          <w:lang w:val="en-US"/>
+        </w:rPr>
+        <w:t>b</w:t>
+      </w:r>
+      <w:r>
+        <w:t xml:space="preserve"> </w:t>
+      </w:r>
+      <w:r>
+        <w:t xml:space="preserve">и с следует задавать такими, чтобы они отражали назначение автомат, например, </w:t>
+      </w:r>
+      <w:r>
+        <w:rPr>
+          <w:lang w:val="en-US"/>
+        </w:rPr>
+        <w:t>dram</w:t>
+      </w:r>
+      <w:r>
+        <w:t>_</w:t>
+      </w:r>
+      <w:r>
+        <w:rPr>
+          <w:lang w:val="en-US"/>
+        </w:rPr>
+        <w:t>address</w:t>
+      </w:r>
+      <w:r>
+        <w:t xml:space="preserve">, </w:t>
+      </w:r>
+      <w:r>
+        <w:rPr>
+          <w:lang w:val="en-US"/>
+        </w:rPr>
+        <w:t>dram</w:t>
+      </w:r>
+      <w:r>
+        <w:t>_</w:t>
+      </w:r>
+      <w:r>
+        <w:rPr>
+          <w:lang w:val="en-US"/>
+        </w:rPr>
+        <w:t>control</w:t>
+      </w:r>
+      <w:r>
+        <w:t xml:space="preserve">, </w:t>
+      </w:r>
+      <w:r>
+        <w:rPr>
+          <w:lang w:val="en-US"/>
+        </w:rPr>
+        <w:t>dram</w:t>
+      </w:r>
+      <w:r>
+        <w:t>_</w:t>
+      </w:r>
+      <w:r>
+        <w:rPr>
+          <w:lang w:val="en-US"/>
+        </w:rPr>
+        <w:t>state</w:t>
+      </w:r>
+      <w:r>
+        <w:t xml:space="preserve"> и </w:t>
+      </w:r>
+      <w:proofErr w:type="gramStart"/>
+      <w:r>
+        <w:t>т.п.</w:t>
+      </w:r>
+      <w:proofErr w:type="gramEnd"/>
     </w:p>
     <w:p>
       <w:r>
@@ -7942,6 +12182,8 @@
         </w:rPr>
         <w:br w:type="page"/>
       </w:r>
+      <w:bookmarkStart w:id="0" w:name="_GoBack"/>
+      <w:bookmarkEnd w:id="0"/>
     </w:p>
     <w:p>
       <w:pPr>

</xml_diff>